<commit_message>
client can now give multiple commands (I didn't realize that bug at first), fixing on file sending
</commit_message>
<xml_diff>
--- a/REPORT.docx
+++ b/REPORT.docx
@@ -166,6 +166,14 @@
         </w:rPr>
         <w:t xml:space="preserve"> file.</w:t>
       </w:r>
+      <w:r>
+        <w:rPr>
+          <w:rFonts w:ascii="Times New Roman" w:hAnsi="Times New Roman" w:cs="Times New Roman"/>
+          <w:sz w:val="28"/>
+          <w:szCs w:val="28"/>
+        </w:rPr>
+        <w:t xml:space="preserve"> Kiểm tra thư mục lưu trữ có tồn tại hay không.</w:t>
+      </w:r>
     </w:p>
     <w:p>
       <w:pPr>
@@ -954,6 +962,62 @@
           <w:szCs w:val="28"/>
         </w:rPr>
         <w:t>Ta cần biên dịch các file SendData.c và ReceiveData.c để sử dụng trong terminal dưới dạng các lệnh. Để biên dịch, ta sử dụng Developer Command Prompt và chỉ định các file và vị trí lưu kết quả biên dịch:</w:t>
+      </w:r>
+    </w:p>
+    <w:p>
+      <w:pPr>
+        <w:rPr>
+          <w:rFonts w:ascii="Times New Roman" w:hAnsi="Times New Roman" w:cs="Times New Roman"/>
+          <w:sz w:val="28"/>
+          <w:szCs w:val="28"/>
+        </w:rPr>
+      </w:pPr>
+      <w:r>
+        <w:rPr>
+          <w:rFonts w:ascii="Times New Roman" w:hAnsi="Times New Roman" w:cs="Times New Roman"/>
+          <w:sz w:val="28"/>
+          <w:szCs w:val="28"/>
+        </w:rPr>
+        <w:drawing>
+          <wp:inline distT="0" distB="0" distL="0" distR="0" wp14:anchorId="32E24699" wp14:editId="1F28E7F8">
+            <wp:extent cx="4124901" cy="1695687"/>
+            <wp:effectExtent l="19050" t="19050" r="9525" b="19050"/>
+            <wp:docPr id="1230644258" name="Picture 1"/>
+            <wp:cNvGraphicFramePr>
+              <a:graphicFrameLocks xmlns:a="http://schemas.openxmlformats.org/drawingml/2006/main" noChangeAspect="1"/>
+            </wp:cNvGraphicFramePr>
+            <a:graphic xmlns:a="http://schemas.openxmlformats.org/drawingml/2006/main">
+              <a:graphicData uri="http://schemas.openxmlformats.org/drawingml/2006/picture">
+                <pic:pic xmlns:pic="http://schemas.openxmlformats.org/drawingml/2006/picture">
+                  <pic:nvPicPr>
+                    <pic:cNvPr id="1230644258" name=""/>
+                    <pic:cNvPicPr/>
+                  </pic:nvPicPr>
+                  <pic:blipFill>
+                    <a:blip r:embed="rId6"/>
+                    <a:stretch>
+                      <a:fillRect/>
+                    </a:stretch>
+                  </pic:blipFill>
+                  <pic:spPr>
+                    <a:xfrm>
+                      <a:off x="0" y="0"/>
+                      <a:ext cx="4124901" cy="1695687"/>
+                    </a:xfrm>
+                    <a:prstGeom prst="rect">
+                      <a:avLst/>
+                    </a:prstGeom>
+                    <a:ln>
+                      <a:solidFill>
+                        <a:schemeClr val="tx1"/>
+                      </a:solidFill>
+                    </a:ln>
+                  </pic:spPr>
+                </pic:pic>
+              </a:graphicData>
+            </a:graphic>
+          </wp:inline>
+        </w:drawing>
       </w:r>
     </w:p>
     <w:p>
@@ -984,7 +1048,7 @@
                     <pic:cNvPicPr/>
                   </pic:nvPicPr>
                   <pic:blipFill>
-                    <a:blip r:embed="rId6"/>
+                    <a:blip r:embed="rId7"/>
                     <a:stretch>
                       <a:fillRect/>
                     </a:stretch>
@@ -1022,6 +1086,7 @@
         <w:rPr>
           <w:noProof/>
         </w:rPr>
+        <w:lastRenderedPageBreak/>
         <w:drawing>
           <wp:inline distT="0" distB="0" distL="0" distR="0" wp14:anchorId="599A2C81" wp14:editId="69B8CD8E">
             <wp:extent cx="5943600" cy="3604260"/>
@@ -1038,7 +1103,7 @@
                     <pic:cNvPicPr/>
                   </pic:nvPicPr>
                   <pic:blipFill>
-                    <a:blip r:embed="rId7"/>
+                    <a:blip r:embed="rId8"/>
                     <a:stretch>
                       <a:fillRect/>
                     </a:stretch>
@@ -1073,7 +1138,6 @@
           <w:sz w:val="28"/>
           <w:szCs w:val="28"/>
         </w:rPr>
-        <w:lastRenderedPageBreak/>
         <w:t>khi này sẽ có 2 file exe được tạo ra trong thư mục Release:</w:t>
       </w:r>
     </w:p>
@@ -1108,7 +1172,7 @@
                     <pic:cNvPicPr/>
                   </pic:nvPicPr>
                   <pic:blipFill>
-                    <a:blip r:embed="rId8"/>
+                    <a:blip r:embed="rId9"/>
                     <a:stretch>
                       <a:fillRect/>
                     </a:stretch>
@@ -1173,6 +1237,7 @@
         <w:rPr>
           <w:noProof/>
         </w:rPr>
+        <w:lastRenderedPageBreak/>
         <w:drawing>
           <wp:inline distT="0" distB="0" distL="0" distR="0" wp14:anchorId="447EDE27" wp14:editId="521D4AE5">
             <wp:extent cx="5943600" cy="5439410"/>
@@ -1189,7 +1254,7 @@
                     <pic:cNvPicPr/>
                   </pic:nvPicPr>
                   <pic:blipFill>
-                    <a:blip r:embed="rId9"/>
+                    <a:blip r:embed="rId10"/>
                     <a:stretch>
                       <a:fillRect/>
                     </a:stretch>
@@ -1229,7 +1294,6 @@
         <w:rPr>
           <w:noProof/>
         </w:rPr>
-        <w:lastRenderedPageBreak/>
         <w:drawing>
           <wp:inline distT="0" distB="0" distL="0" distR="0" wp14:anchorId="48CF0D08" wp14:editId="4A33BD94">
             <wp:extent cx="5943600" cy="583565"/>
@@ -1246,7 +1310,7 @@
                     <pic:cNvPicPr/>
                   </pic:nvPicPr>
                   <pic:blipFill>
-                    <a:blip r:embed="rId10"/>
+                    <a:blip r:embed="rId11"/>
                     <a:stretch>
                       <a:fillRect/>
                     </a:stretch>
@@ -1278,6 +1342,83 @@
       <w:r>
         <w:rPr>
           <w:rFonts w:ascii="Times New Roman" w:hAnsi="Times New Roman" w:cs="Times New Roman"/>
+          <w:sz w:val="28"/>
+          <w:szCs w:val="28"/>
+        </w:rPr>
+        <w:t xml:space="preserve">Đối với bên server nếu thư mục </w:t>
+      </w:r>
+      <w:r>
+        <w:rPr>
+          <w:rFonts w:ascii="Times New Roman" w:hAnsi="Times New Roman" w:cs="Times New Roman"/>
+          <w:sz w:val="28"/>
+          <w:szCs w:val="28"/>
+        </w:rPr>
+        <w:t>được truyền vào không tồn tại thì chương trình sẽ báo lỗi và thoát chương trình:</w:t>
+      </w:r>
+    </w:p>
+    <w:p>
+      <w:pPr>
+        <w:rPr>
+          <w:rFonts w:ascii="Times New Roman" w:hAnsi="Times New Roman" w:cs="Times New Roman"/>
+          <w:sz w:val="28"/>
+          <w:szCs w:val="28"/>
+        </w:rPr>
+      </w:pPr>
+      <w:r>
+        <w:rPr>
+          <w:rFonts w:ascii="Times New Roman" w:hAnsi="Times New Roman" w:cs="Times New Roman"/>
+          <w:noProof/>
+          <w:sz w:val="28"/>
+          <w:szCs w:val="28"/>
+        </w:rPr>
+        <w:drawing>
+          <wp:inline distT="0" distB="0" distL="0" distR="0" wp14:anchorId="43A7E760" wp14:editId="50EF6055">
+            <wp:extent cx="5943600" cy="659765"/>
+            <wp:effectExtent l="0" t="0" r="0" b="6985"/>
+            <wp:docPr id="8714009" name="Picture 1"/>
+            <wp:cNvGraphicFramePr>
+              <a:graphicFrameLocks xmlns:a="http://schemas.openxmlformats.org/drawingml/2006/main" noChangeAspect="1"/>
+            </wp:cNvGraphicFramePr>
+            <a:graphic xmlns:a="http://schemas.openxmlformats.org/drawingml/2006/main">
+              <a:graphicData uri="http://schemas.openxmlformats.org/drawingml/2006/picture">
+                <pic:pic xmlns:pic="http://schemas.openxmlformats.org/drawingml/2006/picture">
+                  <pic:nvPicPr>
+                    <pic:cNvPr id="8714009" name=""/>
+                    <pic:cNvPicPr/>
+                  </pic:nvPicPr>
+                  <pic:blipFill>
+                    <a:blip r:embed="rId12"/>
+                    <a:stretch>
+                      <a:fillRect/>
+                    </a:stretch>
+                  </pic:blipFill>
+                  <pic:spPr>
+                    <a:xfrm>
+                      <a:off x="0" y="0"/>
+                      <a:ext cx="5943600" cy="659765"/>
+                    </a:xfrm>
+                    <a:prstGeom prst="rect">
+                      <a:avLst/>
+                    </a:prstGeom>
+                  </pic:spPr>
+                </pic:pic>
+              </a:graphicData>
+            </a:graphic>
+          </wp:inline>
+        </w:drawing>
+      </w:r>
+    </w:p>
+    <w:p>
+      <w:pPr>
+        <w:rPr>
+          <w:rFonts w:ascii="Times New Roman" w:hAnsi="Times New Roman" w:cs="Times New Roman"/>
+          <w:sz w:val="28"/>
+          <w:szCs w:val="28"/>
+        </w:rPr>
+      </w:pPr>
+      <w:r>
+        <w:rPr>
+          <w:rFonts w:ascii="Times New Roman" w:hAnsi="Times New Roman" w:cs="Times New Roman"/>
           <w:b/>
           <w:bCs/>
           <w:noProof/>
@@ -1300,7 +1441,7 @@
                     <pic:cNvPicPr/>
                   </pic:nvPicPr>
                   <pic:blipFill>
-                    <a:blip r:embed="rId11"/>
+                    <a:blip r:embed="rId13"/>
                     <a:stretch>
                       <a:fillRect/>
                     </a:stretch>
@@ -1344,6 +1485,7 @@
           <w:sz w:val="32"/>
           <w:szCs w:val="32"/>
         </w:rPr>
+        <w:lastRenderedPageBreak/>
         <w:t>Kết quả:</w:t>
       </w:r>
     </w:p>
@@ -1410,15 +1552,14 @@
           <w:rFonts w:ascii="Times New Roman" w:hAnsi="Times New Roman" w:cs="Times New Roman"/>
           <w:b/>
           <w:bCs/>
-          <w:noProof/>
           <w:sz w:val="32"/>
           <w:szCs w:val="32"/>
         </w:rPr>
         <w:drawing>
-          <wp:inline distT="0" distB="0" distL="0" distR="0" wp14:anchorId="01365B9F" wp14:editId="3D0032AA">
-            <wp:extent cx="5943600" cy="1305560"/>
-            <wp:effectExtent l="0" t="0" r="0" b="8890"/>
-            <wp:docPr id="1174747705" name="Picture 1"/>
+          <wp:inline distT="0" distB="0" distL="0" distR="0" wp14:anchorId="1CF0648C" wp14:editId="7A9AE243">
+            <wp:extent cx="5943600" cy="1016000"/>
+            <wp:effectExtent l="0" t="0" r="0" b="0"/>
+            <wp:docPr id="1509109429" name="Picture 1"/>
             <wp:cNvGraphicFramePr>
               <a:graphicFrameLocks xmlns:a="http://schemas.openxmlformats.org/drawingml/2006/main" noChangeAspect="1"/>
             </wp:cNvGraphicFramePr>
@@ -1426,206 +1567,7 @@
               <a:graphicData uri="http://schemas.openxmlformats.org/drawingml/2006/picture">
                 <pic:pic xmlns:pic="http://schemas.openxmlformats.org/drawingml/2006/picture">
                   <pic:nvPicPr>
-                    <pic:cNvPr id="1174747705" name=""/>
-                    <pic:cNvPicPr/>
-                  </pic:nvPicPr>
-                  <pic:blipFill>
-                    <a:blip r:embed="rId12"/>
-                    <a:stretch>
-                      <a:fillRect/>
-                    </a:stretch>
-                  </pic:blipFill>
-                  <pic:spPr>
-                    <a:xfrm>
-                      <a:off x="0" y="0"/>
-                      <a:ext cx="5943600" cy="1305560"/>
-                    </a:xfrm>
-                    <a:prstGeom prst="rect">
-                      <a:avLst/>
-                    </a:prstGeom>
-                  </pic:spPr>
-                </pic:pic>
-              </a:graphicData>
-            </a:graphic>
-          </wp:inline>
-        </w:drawing>
-      </w:r>
-    </w:p>
-    <w:p>
-      <w:pPr>
-        <w:pStyle w:val="ListParagraph"/>
-        <w:numPr>
-          <w:ilvl w:val="2"/>
-          <w:numId w:val="2"/>
-        </w:numPr>
-        <w:rPr>
-          <w:rFonts w:ascii="Times New Roman" w:hAnsi="Times New Roman" w:cs="Times New Roman"/>
-          <w:sz w:val="28"/>
-          <w:szCs w:val="28"/>
-        </w:rPr>
-      </w:pPr>
-      <w:r>
-        <w:rPr>
-          <w:rFonts w:ascii="Times New Roman" w:hAnsi="Times New Roman" w:cs="Times New Roman"/>
-          <w:sz w:val="28"/>
-          <w:szCs w:val="28"/>
-        </w:rPr>
-        <w:t>Server:</w:t>
-      </w:r>
-    </w:p>
-    <w:p>
-      <w:pPr>
-        <w:rPr>
-          <w:rFonts w:ascii="Times New Roman" w:hAnsi="Times New Roman" w:cs="Times New Roman"/>
-          <w:b/>
-          <w:bCs/>
-          <w:sz w:val="32"/>
-          <w:szCs w:val="32"/>
-        </w:rPr>
-      </w:pPr>
-      <w:r>
-        <w:rPr>
-          <w:rFonts w:ascii="Times New Roman" w:hAnsi="Times New Roman" w:cs="Times New Roman"/>
-          <w:b/>
-          <w:bCs/>
-          <w:noProof/>
-          <w:sz w:val="32"/>
-          <w:szCs w:val="32"/>
-        </w:rPr>
-        <w:drawing>
-          <wp:inline distT="0" distB="0" distL="0" distR="0" wp14:anchorId="1E7FE590" wp14:editId="0764AAD9">
-            <wp:extent cx="5943600" cy="609600"/>
-            <wp:effectExtent l="0" t="0" r="0" b="0"/>
-            <wp:docPr id="554847487" name="Picture 1"/>
-            <wp:cNvGraphicFramePr>
-              <a:graphicFrameLocks xmlns:a="http://schemas.openxmlformats.org/drawingml/2006/main" noChangeAspect="1"/>
-            </wp:cNvGraphicFramePr>
-            <a:graphic xmlns:a="http://schemas.openxmlformats.org/drawingml/2006/main">
-              <a:graphicData uri="http://schemas.openxmlformats.org/drawingml/2006/picture">
-                <pic:pic xmlns:pic="http://schemas.openxmlformats.org/drawingml/2006/picture">
-                  <pic:nvPicPr>
-                    <pic:cNvPr id="554847487" name=""/>
-                    <pic:cNvPicPr/>
-                  </pic:nvPicPr>
-                  <pic:blipFill>
-                    <a:blip r:embed="rId13"/>
-                    <a:stretch>
-                      <a:fillRect/>
-                    </a:stretch>
-                  </pic:blipFill>
-                  <pic:spPr>
-                    <a:xfrm>
-                      <a:off x="0" y="0"/>
-                      <a:ext cx="5943600" cy="609600"/>
-                    </a:xfrm>
-                    <a:prstGeom prst="rect">
-                      <a:avLst/>
-                    </a:prstGeom>
-                  </pic:spPr>
-                </pic:pic>
-              </a:graphicData>
-            </a:graphic>
-          </wp:inline>
-        </w:drawing>
-      </w:r>
-    </w:p>
-    <w:p>
-      <w:pPr>
-        <w:pStyle w:val="ListParagraph"/>
-        <w:numPr>
-          <w:ilvl w:val="1"/>
-          <w:numId w:val="2"/>
-        </w:numPr>
-        <w:rPr>
-          <w:rFonts w:ascii="Times New Roman" w:hAnsi="Times New Roman" w:cs="Times New Roman"/>
-          <w:b/>
-          <w:bCs/>
-          <w:sz w:val="28"/>
-          <w:szCs w:val="28"/>
-        </w:rPr>
-      </w:pPr>
-      <w:r>
-        <w:rPr>
-          <w:rFonts w:ascii="Times New Roman" w:hAnsi="Times New Roman" w:cs="Times New Roman"/>
-          <w:b/>
-          <w:bCs/>
-          <w:sz w:val="28"/>
-          <w:szCs w:val="28"/>
-        </w:rPr>
-        <w:t>Chức năng gửi file SendFile:</w:t>
-      </w:r>
-    </w:p>
-    <w:p>
-      <w:pPr>
-        <w:pStyle w:val="ListParagraph"/>
-        <w:numPr>
-          <w:ilvl w:val="2"/>
-          <w:numId w:val="2"/>
-        </w:numPr>
-        <w:rPr>
-          <w:rFonts w:ascii="Times New Roman" w:hAnsi="Times New Roman" w:cs="Times New Roman"/>
-          <w:sz w:val="28"/>
-          <w:szCs w:val="28"/>
-        </w:rPr>
-      </w:pPr>
-      <w:r>
-        <w:rPr>
-          <w:rFonts w:ascii="Times New Roman" w:hAnsi="Times New Roman" w:cs="Times New Roman"/>
-          <w:sz w:val="28"/>
-          <w:szCs w:val="28"/>
-        </w:rPr>
-        <w:t>Client:</w:t>
-      </w:r>
-    </w:p>
-    <w:p>
-      <w:pPr>
-        <w:rPr>
-          <w:rFonts w:ascii="Times New Roman" w:hAnsi="Times New Roman" w:cs="Times New Roman"/>
-          <w:sz w:val="28"/>
-          <w:szCs w:val="28"/>
-        </w:rPr>
-      </w:pPr>
-      <w:r>
-        <w:rPr>
-          <w:rFonts w:ascii="Times New Roman" w:hAnsi="Times New Roman" w:cs="Times New Roman"/>
-          <w:sz w:val="28"/>
-          <w:szCs w:val="28"/>
-        </w:rPr>
-        <w:t>Sau khi gửi các thông tin của file đến server thì chương trình sẽ nhận phản hồi từ server cho biết file đã được gửi qua hay chưa:</w:t>
-      </w:r>
-    </w:p>
-    <w:p>
-      <w:pPr>
-        <w:rPr>
-          <w:rFonts w:ascii="Times New Roman" w:hAnsi="Times New Roman" w:cs="Times New Roman"/>
-          <w:b/>
-          <w:bCs/>
-          <w:sz w:val="32"/>
-          <w:szCs w:val="32"/>
-        </w:rPr>
-      </w:pPr>
-      <w:r>
-        <w:rPr>
-          <w:rFonts w:ascii="Times New Roman" w:hAnsi="Times New Roman" w:cs="Times New Roman"/>
-          <w:b/>
-          <w:bCs/>
-          <w:noProof/>
-          <w:sz w:val="32"/>
-          <w:szCs w:val="32"/>
-        </w:rPr>
-        <w:drawing>
-          <wp:inline distT="0" distB="0" distL="0" distR="0" wp14:anchorId="75639FAE" wp14:editId="58FF7EE5">
-            <wp:extent cx="5943600" cy="919480"/>
-            <wp:effectExtent l="0" t="0" r="0" b="0"/>
-            <wp:docPr id="215580104" name="Picture 1"/>
-            <wp:cNvGraphicFramePr>
-              <a:graphicFrameLocks xmlns:a="http://schemas.openxmlformats.org/drawingml/2006/main" noChangeAspect="1"/>
-            </wp:cNvGraphicFramePr>
-            <a:graphic xmlns:a="http://schemas.openxmlformats.org/drawingml/2006/main">
-              <a:graphicData uri="http://schemas.openxmlformats.org/drawingml/2006/picture">
-                <pic:pic xmlns:pic="http://schemas.openxmlformats.org/drawingml/2006/picture">
-                  <pic:nvPicPr>
-                    <pic:cNvPr id="215580104" name=""/>
+                    <pic:cNvPr id="1509109429" name=""/>
                     <pic:cNvPicPr/>
                   </pic:nvPicPr>
                   <pic:blipFill>
@@ -1637,7 +1579,7 @@
                   <pic:spPr>
                     <a:xfrm>
                       <a:off x="0" y="0"/>
-                      <a:ext cx="5943600" cy="919480"/>
+                      <a:ext cx="5943600" cy="1016000"/>
                     </a:xfrm>
                     <a:prstGeom prst="rect">
                       <a:avLst/>
@@ -1676,23 +1618,6 @@
       <w:pPr>
         <w:rPr>
           <w:rFonts w:ascii="Times New Roman" w:hAnsi="Times New Roman" w:cs="Times New Roman"/>
-          <w:sz w:val="28"/>
-          <w:szCs w:val="28"/>
-        </w:rPr>
-      </w:pPr>
-      <w:r>
-        <w:rPr>
-          <w:rFonts w:ascii="Times New Roman" w:hAnsi="Times New Roman" w:cs="Times New Roman"/>
-          <w:sz w:val="28"/>
-          <w:szCs w:val="28"/>
-        </w:rPr>
-        <w:t>Khi đã lưu thành công file thì chương trình sẽ có thông báo trên server:</w:t>
-      </w:r>
-    </w:p>
-    <w:p>
-      <w:pPr>
-        <w:rPr>
-          <w:rFonts w:ascii="Times New Roman" w:hAnsi="Times New Roman" w:cs="Times New Roman"/>
           <w:b/>
           <w:bCs/>
           <w:sz w:val="32"/>
@@ -1704,16 +1629,14 @@
           <w:rFonts w:ascii="Times New Roman" w:hAnsi="Times New Roman" w:cs="Times New Roman"/>
           <w:b/>
           <w:bCs/>
-          <w:noProof/>
           <w:sz w:val="32"/>
           <w:szCs w:val="32"/>
         </w:rPr>
-        <w:lastRenderedPageBreak/>
         <w:drawing>
-          <wp:inline distT="0" distB="0" distL="0" distR="0" wp14:anchorId="4C0FE676" wp14:editId="4A86EFDD">
-            <wp:extent cx="5943600" cy="951230"/>
-            <wp:effectExtent l="0" t="0" r="0" b="1270"/>
-            <wp:docPr id="156812143" name="Picture 1"/>
+          <wp:inline distT="0" distB="0" distL="0" distR="0" wp14:anchorId="54745322" wp14:editId="1A42FF2D">
+            <wp:extent cx="5943600" cy="840105"/>
+            <wp:effectExtent l="0" t="0" r="0" b="0"/>
+            <wp:docPr id="2089033619" name="Picture 1"/>
             <wp:cNvGraphicFramePr>
               <a:graphicFrameLocks xmlns:a="http://schemas.openxmlformats.org/drawingml/2006/main" noChangeAspect="1"/>
             </wp:cNvGraphicFramePr>
@@ -1721,7 +1644,7 @@
               <a:graphicData uri="http://schemas.openxmlformats.org/drawingml/2006/picture">
                 <pic:pic xmlns:pic="http://schemas.openxmlformats.org/drawingml/2006/picture">
                   <pic:nvPicPr>
-                    <pic:cNvPr id="156812143" name=""/>
+                    <pic:cNvPr id="2089033619" name=""/>
                     <pic:cNvPicPr/>
                   </pic:nvPicPr>
                   <pic:blipFill>
@@ -1733,7 +1656,7 @@
                   <pic:spPr>
                     <a:xfrm>
                       <a:off x="0" y="0"/>
-                      <a:ext cx="5943600" cy="951230"/>
+                      <a:ext cx="5943600" cy="840105"/>
                     </a:xfrm>
                     <a:prstGeom prst="rect">
                       <a:avLst/>
@@ -1748,6 +1671,220 @@
     </w:p>
     <w:p>
       <w:pPr>
+        <w:pStyle w:val="ListParagraph"/>
+        <w:numPr>
+          <w:ilvl w:val="1"/>
+          <w:numId w:val="2"/>
+        </w:numPr>
+        <w:rPr>
+          <w:rFonts w:ascii="Times New Roman" w:hAnsi="Times New Roman" w:cs="Times New Roman"/>
+          <w:b/>
+          <w:bCs/>
+          <w:sz w:val="28"/>
+          <w:szCs w:val="28"/>
+        </w:rPr>
+      </w:pPr>
+      <w:r>
+        <w:rPr>
+          <w:rFonts w:ascii="Times New Roman" w:hAnsi="Times New Roman" w:cs="Times New Roman"/>
+          <w:b/>
+          <w:bCs/>
+          <w:sz w:val="28"/>
+          <w:szCs w:val="28"/>
+        </w:rPr>
+        <w:t>Chức năng gửi file SendFile:</w:t>
+      </w:r>
+    </w:p>
+    <w:p>
+      <w:pPr>
+        <w:pStyle w:val="ListParagraph"/>
+        <w:numPr>
+          <w:ilvl w:val="2"/>
+          <w:numId w:val="2"/>
+        </w:numPr>
+        <w:rPr>
+          <w:rFonts w:ascii="Times New Roman" w:hAnsi="Times New Roman" w:cs="Times New Roman"/>
+          <w:sz w:val="28"/>
+          <w:szCs w:val="28"/>
+        </w:rPr>
+      </w:pPr>
+      <w:r>
+        <w:rPr>
+          <w:rFonts w:ascii="Times New Roman" w:hAnsi="Times New Roman" w:cs="Times New Roman"/>
+          <w:sz w:val="28"/>
+          <w:szCs w:val="28"/>
+        </w:rPr>
+        <w:t>Client:</w:t>
+      </w:r>
+    </w:p>
+    <w:p>
+      <w:pPr>
+        <w:rPr>
+          <w:rFonts w:ascii="Times New Roman" w:hAnsi="Times New Roman" w:cs="Times New Roman"/>
+          <w:sz w:val="28"/>
+          <w:szCs w:val="28"/>
+        </w:rPr>
+      </w:pPr>
+      <w:r>
+        <w:rPr>
+          <w:rFonts w:ascii="Times New Roman" w:hAnsi="Times New Roman" w:cs="Times New Roman"/>
+          <w:sz w:val="28"/>
+          <w:szCs w:val="28"/>
+        </w:rPr>
+        <w:t>Sau khi gửi các thông tin của file đến server thì chương trình sẽ nhận phản hồi từ server cho biết file đã được gửi qua hay chưa:</w:t>
+      </w:r>
+    </w:p>
+    <w:p>
+      <w:pPr>
+        <w:rPr>
+          <w:rFonts w:ascii="Times New Roman" w:hAnsi="Times New Roman" w:cs="Times New Roman"/>
+          <w:b/>
+          <w:bCs/>
+          <w:sz w:val="32"/>
+          <w:szCs w:val="32"/>
+        </w:rPr>
+      </w:pPr>
+      <w:r>
+        <w:rPr>
+          <w:rFonts w:ascii="Times New Roman" w:hAnsi="Times New Roman" w:cs="Times New Roman"/>
+          <w:b/>
+          <w:bCs/>
+          <w:sz w:val="32"/>
+          <w:szCs w:val="32"/>
+        </w:rPr>
+        <w:drawing>
+          <wp:inline distT="0" distB="0" distL="0" distR="0" wp14:anchorId="28B19A24" wp14:editId="66F0B576">
+            <wp:extent cx="5943600" cy="894080"/>
+            <wp:effectExtent l="0" t="0" r="0" b="1270"/>
+            <wp:docPr id="1191124983" name="Picture 1"/>
+            <wp:cNvGraphicFramePr>
+              <a:graphicFrameLocks xmlns:a="http://schemas.openxmlformats.org/drawingml/2006/main" noChangeAspect="1"/>
+            </wp:cNvGraphicFramePr>
+            <a:graphic xmlns:a="http://schemas.openxmlformats.org/drawingml/2006/main">
+              <a:graphicData uri="http://schemas.openxmlformats.org/drawingml/2006/picture">
+                <pic:pic xmlns:pic="http://schemas.openxmlformats.org/drawingml/2006/picture">
+                  <pic:nvPicPr>
+                    <pic:cNvPr id="1191124983" name=""/>
+                    <pic:cNvPicPr/>
+                  </pic:nvPicPr>
+                  <pic:blipFill>
+                    <a:blip r:embed="rId16"/>
+                    <a:stretch>
+                      <a:fillRect/>
+                    </a:stretch>
+                  </pic:blipFill>
+                  <pic:spPr>
+                    <a:xfrm>
+                      <a:off x="0" y="0"/>
+                      <a:ext cx="5943600" cy="894080"/>
+                    </a:xfrm>
+                    <a:prstGeom prst="rect">
+                      <a:avLst/>
+                    </a:prstGeom>
+                  </pic:spPr>
+                </pic:pic>
+              </a:graphicData>
+            </a:graphic>
+          </wp:inline>
+        </w:drawing>
+      </w:r>
+    </w:p>
+    <w:p>
+      <w:pPr>
+        <w:pStyle w:val="ListParagraph"/>
+        <w:numPr>
+          <w:ilvl w:val="2"/>
+          <w:numId w:val="2"/>
+        </w:numPr>
+        <w:rPr>
+          <w:rFonts w:ascii="Times New Roman" w:hAnsi="Times New Roman" w:cs="Times New Roman"/>
+          <w:sz w:val="28"/>
+          <w:szCs w:val="28"/>
+        </w:rPr>
+      </w:pPr>
+      <w:r>
+        <w:rPr>
+          <w:rFonts w:ascii="Times New Roman" w:hAnsi="Times New Roman" w:cs="Times New Roman"/>
+          <w:sz w:val="28"/>
+          <w:szCs w:val="28"/>
+        </w:rPr>
+        <w:t>Server:</w:t>
+      </w:r>
+    </w:p>
+    <w:p>
+      <w:pPr>
+        <w:rPr>
+          <w:rFonts w:ascii="Times New Roman" w:hAnsi="Times New Roman" w:cs="Times New Roman"/>
+          <w:sz w:val="28"/>
+          <w:szCs w:val="28"/>
+        </w:rPr>
+      </w:pPr>
+      <w:r>
+        <w:rPr>
+          <w:rFonts w:ascii="Times New Roman" w:hAnsi="Times New Roman" w:cs="Times New Roman"/>
+          <w:sz w:val="28"/>
+          <w:szCs w:val="28"/>
+        </w:rPr>
+        <w:t>Khi đã lưu thành công file thì chương trình sẽ có thông báo trên server:</w:t>
+      </w:r>
+    </w:p>
+    <w:p>
+      <w:pPr>
+        <w:rPr>
+          <w:rFonts w:ascii="Times New Roman" w:hAnsi="Times New Roman" w:cs="Times New Roman"/>
+          <w:b/>
+          <w:bCs/>
+          <w:sz w:val="32"/>
+          <w:szCs w:val="32"/>
+        </w:rPr>
+      </w:pPr>
+      <w:r>
+        <w:rPr>
+          <w:rFonts w:ascii="Times New Roman" w:hAnsi="Times New Roman" w:cs="Times New Roman"/>
+          <w:b/>
+          <w:bCs/>
+          <w:sz w:val="32"/>
+          <w:szCs w:val="32"/>
+        </w:rPr>
+        <w:drawing>
+          <wp:inline distT="0" distB="0" distL="0" distR="0" wp14:anchorId="505A40DD" wp14:editId="5F65D76E">
+            <wp:extent cx="5943600" cy="1059180"/>
+            <wp:effectExtent l="0" t="0" r="0" b="7620"/>
+            <wp:docPr id="1303842557" name="Picture 1"/>
+            <wp:cNvGraphicFramePr>
+              <a:graphicFrameLocks xmlns:a="http://schemas.openxmlformats.org/drawingml/2006/main" noChangeAspect="1"/>
+            </wp:cNvGraphicFramePr>
+            <a:graphic xmlns:a="http://schemas.openxmlformats.org/drawingml/2006/main">
+              <a:graphicData uri="http://schemas.openxmlformats.org/drawingml/2006/picture">
+                <pic:pic xmlns:pic="http://schemas.openxmlformats.org/drawingml/2006/picture">
+                  <pic:nvPicPr>
+                    <pic:cNvPr id="1303842557" name=""/>
+                    <pic:cNvPicPr/>
+                  </pic:nvPicPr>
+                  <pic:blipFill>
+                    <a:blip r:embed="rId17"/>
+                    <a:stretch>
+                      <a:fillRect/>
+                    </a:stretch>
+                  </pic:blipFill>
+                  <pic:spPr>
+                    <a:xfrm>
+                      <a:off x="0" y="0"/>
+                      <a:ext cx="5943600" cy="1059180"/>
+                    </a:xfrm>
+                    <a:prstGeom prst="rect">
+                      <a:avLst/>
+                    </a:prstGeom>
+                  </pic:spPr>
+                </pic:pic>
+              </a:graphicData>
+            </a:graphic>
+          </wp:inline>
+        </w:drawing>
+      </w:r>
+    </w:p>
+    <w:p>
+      <w:pPr>
         <w:rPr>
           <w:rFonts w:ascii="Times New Roman" w:hAnsi="Times New Roman" w:cs="Times New Roman"/>
           <w:sz w:val="28"/>
@@ -1790,6 +1927,7 @@
           <w:sz w:val="32"/>
           <w:szCs w:val="32"/>
         </w:rPr>
+        <w:lastRenderedPageBreak/>
         <w:drawing>
           <wp:inline distT="0" distB="0" distL="0" distR="0" wp14:anchorId="1675C626" wp14:editId="04295EAA">
             <wp:extent cx="5943600" cy="2262505"/>
@@ -1806,7 +1944,7 @@
                     <pic:cNvPicPr/>
                   </pic:nvPicPr>
                   <pic:blipFill>
-                    <a:blip r:embed="rId16"/>
+                    <a:blip r:embed="rId18"/>
                     <a:stretch>
                       <a:fillRect/>
                     </a:stretch>
@@ -1893,7 +2031,7 @@
                     <pic:cNvPicPr/>
                   </pic:nvPicPr>
                   <pic:blipFill>
-                    <a:blip r:embed="rId17"/>
+                    <a:blip r:embed="rId19"/>
                     <a:stretch>
                       <a:fillRect/>
                     </a:stretch>
@@ -1953,70 +2091,6 @@
           <w:szCs w:val="28"/>
         </w:rPr>
       </w:pPr>
-      <w:r>
-        <w:rPr>
-          <w:rFonts w:ascii="Times New Roman" w:hAnsi="Times New Roman" w:cs="Times New Roman"/>
-          <w:sz w:val="28"/>
-          <w:szCs w:val="28"/>
-        </w:rPr>
-        <w:t>Server không thể lưu vào một thư mục chưa tồn tại:</w:t>
-      </w:r>
-    </w:p>
-    <w:p>
-      <w:pPr>
-        <w:rPr>
-          <w:rFonts w:ascii="Times New Roman" w:hAnsi="Times New Roman" w:cs="Times New Roman"/>
-          <w:b/>
-          <w:bCs/>
-          <w:sz w:val="32"/>
-          <w:szCs w:val="32"/>
-        </w:rPr>
-      </w:pPr>
-      <w:r>
-        <w:rPr>
-          <w:rFonts w:ascii="Times New Roman" w:hAnsi="Times New Roman" w:cs="Times New Roman"/>
-          <w:b/>
-          <w:bCs/>
-          <w:noProof/>
-          <w:sz w:val="32"/>
-          <w:szCs w:val="32"/>
-        </w:rPr>
-        <w:drawing>
-          <wp:inline distT="0" distB="0" distL="0" distR="0" wp14:anchorId="18C30403" wp14:editId="5E4107A3">
-            <wp:extent cx="5943600" cy="704850"/>
-            <wp:effectExtent l="0" t="0" r="0" b="0"/>
-            <wp:docPr id="763354334" name="Picture 1"/>
-            <wp:cNvGraphicFramePr>
-              <a:graphicFrameLocks xmlns:a="http://schemas.openxmlformats.org/drawingml/2006/main" noChangeAspect="1"/>
-            </wp:cNvGraphicFramePr>
-            <a:graphic xmlns:a="http://schemas.openxmlformats.org/drawingml/2006/main">
-              <a:graphicData uri="http://schemas.openxmlformats.org/drawingml/2006/picture">
-                <pic:pic xmlns:pic="http://schemas.openxmlformats.org/drawingml/2006/picture">
-                  <pic:nvPicPr>
-                    <pic:cNvPr id="763354334" name=""/>
-                    <pic:cNvPicPr/>
-                  </pic:nvPicPr>
-                  <pic:blipFill>
-                    <a:blip r:embed="rId18"/>
-                    <a:stretch>
-                      <a:fillRect/>
-                    </a:stretch>
-                  </pic:blipFill>
-                  <pic:spPr>
-                    <a:xfrm>
-                      <a:off x="0" y="0"/>
-                      <a:ext cx="5943600" cy="704850"/>
-                    </a:xfrm>
-                    <a:prstGeom prst="rect">
-                      <a:avLst/>
-                    </a:prstGeom>
-                  </pic:spPr>
-                </pic:pic>
-              </a:graphicData>
-            </a:graphic>
-          </wp:inline>
-        </w:drawing>
-      </w:r>
     </w:p>
     <w:p>
       <w:pPr>
@@ -2037,84 +2111,6 @@
           <w:sz w:val="28"/>
           <w:szCs w:val="28"/>
         </w:rPr>
-        <w:t>Có nhiều trường hợp không tạo được file trên server không rõ lý do:</w:t>
-      </w:r>
-    </w:p>
-    <w:p>
-      <w:pPr>
-        <w:rPr>
-          <w:rFonts w:ascii="Times New Roman" w:hAnsi="Times New Roman" w:cs="Times New Roman"/>
-          <w:b/>
-          <w:bCs/>
-          <w:sz w:val="32"/>
-          <w:szCs w:val="32"/>
-        </w:rPr>
-      </w:pPr>
-      <w:r>
-        <w:rPr>
-          <w:rFonts w:ascii="Times New Roman" w:hAnsi="Times New Roman" w:cs="Times New Roman"/>
-          <w:b/>
-          <w:bCs/>
-          <w:noProof/>
-          <w:sz w:val="32"/>
-          <w:szCs w:val="32"/>
-        </w:rPr>
-        <w:drawing>
-          <wp:inline distT="0" distB="0" distL="0" distR="0" wp14:anchorId="6F314C0A" wp14:editId="3E8F3EEE">
-            <wp:extent cx="5943600" cy="763270"/>
-            <wp:effectExtent l="0" t="0" r="0" b="0"/>
-            <wp:docPr id="1188014996" name="Picture 1"/>
-            <wp:cNvGraphicFramePr>
-              <a:graphicFrameLocks xmlns:a="http://schemas.openxmlformats.org/drawingml/2006/main" noChangeAspect="1"/>
-            </wp:cNvGraphicFramePr>
-            <a:graphic xmlns:a="http://schemas.openxmlformats.org/drawingml/2006/main">
-              <a:graphicData uri="http://schemas.openxmlformats.org/drawingml/2006/picture">
-                <pic:pic xmlns:pic="http://schemas.openxmlformats.org/drawingml/2006/picture">
-                  <pic:nvPicPr>
-                    <pic:cNvPr id="1188014996" name=""/>
-                    <pic:cNvPicPr/>
-                  </pic:nvPicPr>
-                  <pic:blipFill>
-                    <a:blip r:embed="rId19"/>
-                    <a:stretch>
-                      <a:fillRect/>
-                    </a:stretch>
-                  </pic:blipFill>
-                  <pic:spPr>
-                    <a:xfrm>
-                      <a:off x="0" y="0"/>
-                      <a:ext cx="5943600" cy="763270"/>
-                    </a:xfrm>
-                    <a:prstGeom prst="rect">
-                      <a:avLst/>
-                    </a:prstGeom>
-                  </pic:spPr>
-                </pic:pic>
-              </a:graphicData>
-            </a:graphic>
-          </wp:inline>
-        </w:drawing>
-      </w:r>
-    </w:p>
-    <w:p>
-      <w:pPr>
-        <w:pStyle w:val="ListParagraph"/>
-        <w:numPr>
-          <w:ilvl w:val="1"/>
-          <w:numId w:val="2"/>
-        </w:numPr>
-        <w:rPr>
-          <w:rFonts w:ascii="Times New Roman" w:hAnsi="Times New Roman" w:cs="Times New Roman"/>
-          <w:sz w:val="28"/>
-          <w:szCs w:val="28"/>
-        </w:rPr>
-      </w:pPr>
-      <w:r>
-        <w:rPr>
-          <w:rFonts w:ascii="Times New Roman" w:hAnsi="Times New Roman" w:cs="Times New Roman"/>
-          <w:sz w:val="28"/>
-          <w:szCs w:val="28"/>
-        </w:rPr>
         <w:t>Lỗ hổng tiềm năng:</w:t>
       </w:r>
     </w:p>
@@ -2132,7 +2128,6 @@
           <w:sz w:val="28"/>
           <w:szCs w:val="28"/>
         </w:rPr>
-        <w:lastRenderedPageBreak/>
         <w:t>Nếu</w:t>
       </w:r>
       <w:r>
@@ -2245,8 +2240,10 @@
       <w:pPr>
         <w:rPr>
           <w:rFonts w:ascii="Times New Roman" w:hAnsi="Times New Roman" w:cs="Times New Roman"/>
-          <w:sz w:val="28"/>
-          <w:szCs w:val="28"/>
+          <w:color w:val="0563C1" w:themeColor="hyperlink"/>
+          <w:sz w:val="28"/>
+          <w:szCs w:val="28"/>
+          <w:u w:val="single"/>
         </w:rPr>
       </w:pPr>
       <w:hyperlink r:id="rId21" w:history="1">

</xml_diff>

<commit_message>
adding exiting for ReceiveData
</commit_message>
<xml_diff>
--- a/REPORT.docx
+++ b/REPORT.docx
@@ -326,7 +326,290 @@
           <w:sz w:val="28"/>
           <w:szCs w:val="28"/>
         </w:rPr>
-        <w:t>FILE hoặc TEXT.</w:t>
+        <w:t>FILE</w:t>
+      </w:r>
+      <w:r>
+        <w:rPr>
+          <w:rFonts w:ascii="Times New Roman" w:hAnsi="Times New Roman" w:cs="Times New Roman"/>
+          <w:sz w:val="28"/>
+          <w:szCs w:val="28"/>
+        </w:rPr>
+        <w:t>,</w:t>
+      </w:r>
+      <w:r>
+        <w:rPr>
+          <w:rFonts w:ascii="Times New Roman" w:hAnsi="Times New Roman" w:cs="Times New Roman"/>
+          <w:sz w:val="28"/>
+          <w:szCs w:val="28"/>
+        </w:rPr>
+        <w:t xml:space="preserve"> TEXT</w:t>
+      </w:r>
+      <w:r>
+        <w:rPr>
+          <w:rFonts w:ascii="Times New Roman" w:hAnsi="Times New Roman" w:cs="Times New Roman"/>
+          <w:sz w:val="28"/>
+          <w:szCs w:val="28"/>
+        </w:rPr>
+        <w:t xml:space="preserve"> hoặc EXIT:</w:t>
+      </w:r>
+    </w:p>
+    <w:p>
+      <w:pPr>
+        <w:pStyle w:val="ListParagraph"/>
+        <w:numPr>
+          <w:ilvl w:val="1"/>
+          <w:numId w:val="3"/>
+        </w:numPr>
+        <w:rPr>
+          <w:rFonts w:ascii="Times New Roman" w:hAnsi="Times New Roman" w:cs="Times New Roman"/>
+          <w:sz w:val="28"/>
+          <w:szCs w:val="28"/>
+        </w:rPr>
+      </w:pPr>
+      <w:r>
+        <w:rPr>
+          <w:rFonts w:ascii="Times New Roman" w:hAnsi="Times New Roman" w:cs="Times New Roman"/>
+          <w:sz w:val="28"/>
+          <w:szCs w:val="28"/>
+        </w:rPr>
+        <w:t>Nếu</w:t>
+      </w:r>
+      <w:r>
+        <w:rPr>
+          <w:rFonts w:ascii="Times New Roman" w:hAnsi="Times New Roman" w:cs="Times New Roman"/>
+          <w:sz w:val="28"/>
+          <w:szCs w:val="28"/>
+        </w:rPr>
+        <w:t xml:space="preserve"> </w:t>
+      </w:r>
+      <w:r>
+        <w:rPr>
+          <w:rFonts w:ascii="Times New Roman" w:hAnsi="Times New Roman" w:cs="Times New Roman"/>
+          <w:sz w:val="28"/>
+          <w:szCs w:val="28"/>
+        </w:rPr>
+        <w:t xml:space="preserve">chuỗi được gửi đến là FILE </w:t>
+      </w:r>
+      <w:r>
+        <w:rPr>
+          <w:rFonts w:ascii="Times New Roman" w:hAnsi="Times New Roman" w:cs="Times New Roman"/>
+          <w:sz w:val="28"/>
+          <w:szCs w:val="28"/>
+        </w:rPr>
+        <w:t xml:space="preserve">thì sẽ đợi nhận tên file từ client gửi qua, </w:t>
+      </w:r>
+      <w:r>
+        <w:rPr>
+          <w:rFonts w:ascii="Times New Roman" w:hAnsi="Times New Roman" w:cs="Times New Roman"/>
+          <w:sz w:val="28"/>
+          <w:szCs w:val="28"/>
+        </w:rPr>
+        <w:t xml:space="preserve">nếu gặp lỗi trong quá trình tạo </w:t>
+      </w:r>
+      <w:r>
+        <w:rPr>
+          <w:rFonts w:ascii="Times New Roman" w:hAnsi="Times New Roman" w:cs="Times New Roman"/>
+          <w:sz w:val="28"/>
+          <w:szCs w:val="28"/>
+        </w:rPr>
+        <w:t xml:space="preserve">file thì chương trình sẽ gửi lại cho client chuỗi “FAIL” để báo </w:t>
+      </w:r>
+      <w:r>
+        <w:rPr>
+          <w:rFonts w:ascii="Times New Roman" w:hAnsi="Times New Roman" w:cs="Times New Roman"/>
+          <w:sz w:val="28"/>
+          <w:szCs w:val="28"/>
+        </w:rPr>
+        <w:t>lưu file thất bại. Ngược lại, sẽ gửi chuỗi “SCSS” (viết tắt của SUCCESS)</w:t>
+      </w:r>
+      <w:r>
+        <w:rPr>
+          <w:rFonts w:ascii="Times New Roman" w:hAnsi="Times New Roman" w:cs="Times New Roman"/>
+          <w:sz w:val="28"/>
+          <w:szCs w:val="28"/>
+        </w:rPr>
+        <w:t xml:space="preserve"> và </w:t>
+      </w:r>
+      <w:r>
+        <w:rPr>
+          <w:rFonts w:ascii="Times New Roman" w:hAnsi="Times New Roman" w:cs="Times New Roman"/>
+          <w:sz w:val="28"/>
+          <w:szCs w:val="28"/>
+        </w:rPr>
+        <w:t xml:space="preserve">nhận kích thước file từ </w:t>
+      </w:r>
+      <w:r>
+        <w:rPr>
+          <w:rFonts w:ascii="Times New Roman" w:hAnsi="Times New Roman" w:cs="Times New Roman"/>
+          <w:sz w:val="28"/>
+          <w:szCs w:val="28"/>
+        </w:rPr>
+        <w:t xml:space="preserve">client, sau đó </w:t>
+      </w:r>
+      <w:r>
+        <w:rPr>
+          <w:rFonts w:ascii="Times New Roman" w:hAnsi="Times New Roman" w:cs="Times New Roman"/>
+          <w:sz w:val="28"/>
+          <w:szCs w:val="28"/>
+        </w:rPr>
+        <w:t xml:space="preserve">bắt đầu nhận </w:t>
+      </w:r>
+      <w:r>
+        <w:rPr>
+          <w:rFonts w:ascii="Times New Roman" w:hAnsi="Times New Roman" w:cs="Times New Roman"/>
+          <w:sz w:val="28"/>
+          <w:szCs w:val="28"/>
+        </w:rPr>
+        <w:t>nội dung file từ client</w:t>
+      </w:r>
+      <w:r>
+        <w:rPr>
+          <w:rFonts w:ascii="Times New Roman" w:hAnsi="Times New Roman" w:cs="Times New Roman"/>
+          <w:sz w:val="28"/>
+          <w:szCs w:val="28"/>
+        </w:rPr>
+        <w:t>.</w:t>
+      </w:r>
+    </w:p>
+    <w:p>
+      <w:pPr>
+        <w:pStyle w:val="ListParagraph"/>
+        <w:numPr>
+          <w:ilvl w:val="1"/>
+          <w:numId w:val="3"/>
+        </w:numPr>
+        <w:rPr>
+          <w:rFonts w:ascii="Times New Roman" w:hAnsi="Times New Roman" w:cs="Times New Roman"/>
+          <w:sz w:val="28"/>
+          <w:szCs w:val="28"/>
+        </w:rPr>
+      </w:pPr>
+      <w:r>
+        <w:rPr>
+          <w:rFonts w:ascii="Times New Roman" w:hAnsi="Times New Roman" w:cs="Times New Roman"/>
+          <w:sz w:val="28"/>
+          <w:szCs w:val="28"/>
+        </w:rPr>
+        <w:t>N</w:t>
+      </w:r>
+      <w:r>
+        <w:rPr>
+          <w:rFonts w:ascii="Times New Roman" w:hAnsi="Times New Roman" w:cs="Times New Roman"/>
+          <w:sz w:val="28"/>
+          <w:szCs w:val="28"/>
+        </w:rPr>
+        <w:t xml:space="preserve">ếu chuỗi nhận được là TEXT, thì chương trình sẽ </w:t>
+      </w:r>
+      <w:r>
+        <w:rPr>
+          <w:rFonts w:ascii="Times New Roman" w:hAnsi="Times New Roman" w:cs="Times New Roman"/>
+          <w:sz w:val="28"/>
+          <w:szCs w:val="28"/>
+        </w:rPr>
+        <w:t xml:space="preserve">nhận </w:t>
+      </w:r>
+      <w:r>
+        <w:rPr>
+          <w:rFonts w:ascii="Times New Roman" w:hAnsi="Times New Roman" w:cs="Times New Roman"/>
+          <w:sz w:val="28"/>
+          <w:szCs w:val="28"/>
+        </w:rPr>
+        <w:t xml:space="preserve">nội dung tin nhắn mà client gửi qua, tin nhắn sẽ chỉ được giới hạn </w:t>
+      </w:r>
+      <w:r>
+        <w:rPr>
+          <w:rFonts w:ascii="Times New Roman" w:hAnsi="Times New Roman" w:cs="Times New Roman"/>
+          <w:sz w:val="28"/>
+          <w:szCs w:val="28"/>
+        </w:rPr>
+        <w:t>511 ký tự, nếu dư sẽ không gửi hết.</w:t>
+      </w:r>
+    </w:p>
+    <w:p>
+      <w:pPr>
+        <w:pStyle w:val="ListParagraph"/>
+        <w:numPr>
+          <w:ilvl w:val="1"/>
+          <w:numId w:val="3"/>
+        </w:numPr>
+        <w:rPr>
+          <w:rFonts w:ascii="Times New Roman" w:hAnsi="Times New Roman" w:cs="Times New Roman"/>
+          <w:sz w:val="28"/>
+          <w:szCs w:val="28"/>
+        </w:rPr>
+      </w:pPr>
+      <w:r>
+        <w:rPr>
+          <w:rFonts w:ascii="Times New Roman" w:hAnsi="Times New Roman" w:cs="Times New Roman"/>
+          <w:sz w:val="28"/>
+          <w:szCs w:val="28"/>
+        </w:rPr>
+        <w:t>Nếu chuỗi nhận được là EXIT, thì sẽ thông báo client đóng kết nối và thoát chương trình.</w:t>
+      </w:r>
+    </w:p>
+    <w:p>
+      <w:pPr>
+        <w:pStyle w:val="ListParagraph"/>
+        <w:numPr>
+          <w:ilvl w:val="1"/>
+          <w:numId w:val="3"/>
+        </w:numPr>
+        <w:rPr>
+          <w:rFonts w:ascii="Times New Roman" w:hAnsi="Times New Roman" w:cs="Times New Roman"/>
+          <w:sz w:val="28"/>
+          <w:szCs w:val="28"/>
+        </w:rPr>
+      </w:pPr>
+      <w:r>
+        <w:rPr>
+          <w:rFonts w:ascii="Times New Roman" w:hAnsi="Times New Roman" w:cs="Times New Roman"/>
+          <w:sz w:val="28"/>
+          <w:szCs w:val="28"/>
+        </w:rPr>
+        <w:t>Ngược ra thì báo lỗi lệnh gửi đến không hợp lệ.</w:t>
+      </w:r>
+    </w:p>
+    <w:p>
+      <w:pPr>
+        <w:pStyle w:val="ListParagraph"/>
+        <w:numPr>
+          <w:ilvl w:val="1"/>
+          <w:numId w:val="2"/>
+        </w:numPr>
+        <w:rPr>
+          <w:rFonts w:ascii="Times New Roman" w:hAnsi="Times New Roman" w:cs="Times New Roman"/>
+          <w:b/>
+          <w:bCs/>
+          <w:sz w:val="32"/>
+          <w:szCs w:val="32"/>
+        </w:rPr>
+      </w:pPr>
+      <w:r>
+        <w:rPr>
+          <w:rFonts w:ascii="Times New Roman" w:hAnsi="Times New Roman" w:cs="Times New Roman"/>
+          <w:b/>
+          <w:bCs/>
+          <w:sz w:val="32"/>
+          <w:szCs w:val="32"/>
+        </w:rPr>
+        <w:t>SendData:</w:t>
+      </w:r>
+    </w:p>
+    <w:p>
+      <w:pPr>
+        <w:rPr>
+          <w:rFonts w:ascii="Times New Roman" w:hAnsi="Times New Roman" w:cs="Times New Roman"/>
+          <w:sz w:val="28"/>
+          <w:szCs w:val="28"/>
+        </w:rPr>
+      </w:pPr>
+      <w:r>
+        <w:rPr>
+          <w:rFonts w:ascii="Times New Roman" w:hAnsi="Times New Roman" w:cs="Times New Roman"/>
+          <w:sz w:val="28"/>
+          <w:szCs w:val="28"/>
+        </w:rPr>
+        <w:t>Các bước xử lý chính trên client:</w:t>
       </w:r>
     </w:p>
     <w:p>
@@ -348,79 +631,7 @@
           <w:sz w:val="28"/>
           <w:szCs w:val="28"/>
         </w:rPr>
-        <w:t xml:space="preserve">Chương trình chỉ kiểm tra xem </w:t>
-      </w:r>
-      <w:r>
-        <w:rPr>
-          <w:rFonts w:ascii="Times New Roman" w:hAnsi="Times New Roman" w:cs="Times New Roman"/>
-          <w:sz w:val="28"/>
-          <w:szCs w:val="28"/>
-        </w:rPr>
-        <w:t>chuỗi được gửi đến có phải là FILE hay không để tiếp tục xử lý</w:t>
-      </w:r>
-      <w:r>
-        <w:rPr>
-          <w:rFonts w:ascii="Times New Roman" w:hAnsi="Times New Roman" w:cs="Times New Roman"/>
-          <w:sz w:val="28"/>
-          <w:szCs w:val="28"/>
-        </w:rPr>
-        <w:t>.</w:t>
-      </w:r>
-      <w:r>
-        <w:rPr>
-          <w:rFonts w:ascii="Times New Roman" w:hAnsi="Times New Roman" w:cs="Times New Roman"/>
-          <w:sz w:val="28"/>
-          <w:szCs w:val="28"/>
-        </w:rPr>
-        <w:t xml:space="preserve"> Nếu là chuỗi FILE thì sẽ đợi nhận tên file từ client gửi qua, </w:t>
-      </w:r>
-      <w:r>
-        <w:rPr>
-          <w:rFonts w:ascii="Times New Roman" w:hAnsi="Times New Roman" w:cs="Times New Roman"/>
-          <w:sz w:val="28"/>
-          <w:szCs w:val="28"/>
-        </w:rPr>
-        <w:t xml:space="preserve">nếu gặp lỗi trong quá trình tạo </w:t>
-      </w:r>
-      <w:r>
-        <w:rPr>
-          <w:rFonts w:ascii="Times New Roman" w:hAnsi="Times New Roman" w:cs="Times New Roman"/>
-          <w:sz w:val="28"/>
-          <w:szCs w:val="28"/>
-        </w:rPr>
-        <w:t xml:space="preserve">file thì chương trình sẽ gửi lại cho client chuỗi “FAIL” để báo </w:t>
-      </w:r>
-      <w:r>
-        <w:rPr>
-          <w:rFonts w:ascii="Times New Roman" w:hAnsi="Times New Roman" w:cs="Times New Roman"/>
-          <w:sz w:val="28"/>
-          <w:szCs w:val="28"/>
-        </w:rPr>
-        <w:t>lưu file thất bại. Ngược lại, sẽ gửi chuỗi “SCSS” (viết tắt của SUCCESS)</w:t>
-      </w:r>
-      <w:r>
-        <w:rPr>
-          <w:rFonts w:ascii="Times New Roman" w:hAnsi="Times New Roman" w:cs="Times New Roman"/>
-          <w:sz w:val="28"/>
-          <w:szCs w:val="28"/>
-        </w:rPr>
-        <w:t xml:space="preserve"> và bắt đầu nhận </w:t>
-      </w:r>
-      <w:r>
-        <w:rPr>
-          <w:rFonts w:ascii="Times New Roman" w:hAnsi="Times New Roman" w:cs="Times New Roman"/>
-          <w:sz w:val="28"/>
-          <w:szCs w:val="28"/>
-        </w:rPr>
-        <w:t>nội dung file từ client</w:t>
-      </w:r>
-      <w:r>
-        <w:rPr>
-          <w:rFonts w:ascii="Times New Roman" w:hAnsi="Times New Roman" w:cs="Times New Roman"/>
-          <w:sz w:val="28"/>
-          <w:szCs w:val="28"/>
-        </w:rPr>
-        <w:t>.</w:t>
+        <w:t>Xử lý kiểm tra đầu vào hợp lệ khi vừa khởi chạy file.</w:t>
       </w:r>
     </w:p>
     <w:p>
@@ -442,74 +653,87 @@
           <w:sz w:val="28"/>
           <w:szCs w:val="28"/>
         </w:rPr>
-        <w:t xml:space="preserve">Ngược lại nếu chuỗi nhận được trước khi xử lý là TEXT, không phải FILE, thì chương trình sẽ </w:t>
-      </w:r>
-      <w:r>
-        <w:rPr>
-          <w:rFonts w:ascii="Times New Roman" w:hAnsi="Times New Roman" w:cs="Times New Roman"/>
-          <w:sz w:val="28"/>
-          <w:szCs w:val="28"/>
-        </w:rPr>
-        <w:t xml:space="preserve">nhận </w:t>
-      </w:r>
-      <w:r>
-        <w:rPr>
-          <w:rFonts w:ascii="Times New Roman" w:hAnsi="Times New Roman" w:cs="Times New Roman"/>
-          <w:sz w:val="28"/>
-          <w:szCs w:val="28"/>
-        </w:rPr>
-        <w:t xml:space="preserve">nội dung tin nhắn mà client gửi qua, tin nhắn sẽ chỉ được giới hạn </w:t>
-      </w:r>
-      <w:r>
-        <w:rPr>
-          <w:rFonts w:ascii="Times New Roman" w:hAnsi="Times New Roman" w:cs="Times New Roman"/>
-          <w:sz w:val="28"/>
-          <w:szCs w:val="28"/>
-        </w:rPr>
-        <w:t>511 ký tự, nếu dư sẽ không gửi hết.</w:t>
-      </w:r>
-    </w:p>
-    <w:p>
-      <w:pPr>
-        <w:pStyle w:val="ListParagraph"/>
-        <w:numPr>
-          <w:ilvl w:val="1"/>
-          <w:numId w:val="2"/>
-        </w:numPr>
-        <w:rPr>
-          <w:rFonts w:ascii="Times New Roman" w:hAnsi="Times New Roman" w:cs="Times New Roman"/>
-          <w:b/>
-          <w:bCs/>
-          <w:sz w:val="32"/>
-          <w:szCs w:val="32"/>
-        </w:rPr>
-      </w:pPr>
-      <w:r>
-        <w:rPr>
-          <w:rFonts w:ascii="Times New Roman" w:hAnsi="Times New Roman" w:cs="Times New Roman"/>
-          <w:b/>
-          <w:bCs/>
-          <w:sz w:val="32"/>
-          <w:szCs w:val="32"/>
-        </w:rPr>
-        <w:t>SendData:</w:t>
-      </w:r>
-    </w:p>
-    <w:p>
-      <w:pPr>
-        <w:rPr>
-          <w:rFonts w:ascii="Times New Roman" w:hAnsi="Times New Roman" w:cs="Times New Roman"/>
-          <w:sz w:val="28"/>
-          <w:szCs w:val="28"/>
-        </w:rPr>
-      </w:pPr>
-      <w:r>
-        <w:rPr>
-          <w:rFonts w:ascii="Times New Roman" w:hAnsi="Times New Roman" w:cs="Times New Roman"/>
-          <w:sz w:val="28"/>
-          <w:szCs w:val="28"/>
-        </w:rPr>
-        <w:t>Các bước xử lý chính trên client:</w:t>
+        <w:t xml:space="preserve">Nhận </w:t>
+      </w:r>
+      <w:r>
+        <w:rPr>
+          <w:rFonts w:ascii="Times New Roman" w:hAnsi="Times New Roman" w:cs="Times New Roman"/>
+          <w:sz w:val="28"/>
+          <w:szCs w:val="28"/>
+        </w:rPr>
+        <w:t>tham số địa chỉ IP của máy server từ đầu vào</w:t>
+      </w:r>
+      <w:r>
+        <w:rPr>
+          <w:rFonts w:ascii="Times New Roman" w:hAnsi="Times New Roman" w:cs="Times New Roman"/>
+          <w:sz w:val="28"/>
+          <w:szCs w:val="28"/>
+        </w:rPr>
+        <w:t xml:space="preserve">, </w:t>
+      </w:r>
+      <w:r>
+        <w:rPr>
+          <w:rFonts w:ascii="Times New Roman" w:hAnsi="Times New Roman" w:cs="Times New Roman"/>
+          <w:sz w:val="28"/>
+          <w:szCs w:val="28"/>
+        </w:rPr>
+        <w:t xml:space="preserve">tạo một đối tượng lưu thông tin địa chỉ IP, nếu gặp lỗi trong quá trình lưu trữ thì </w:t>
+      </w:r>
+      <w:r>
+        <w:rPr>
+          <w:rFonts w:ascii="Times New Roman" w:hAnsi="Times New Roman" w:cs="Times New Roman"/>
+          <w:sz w:val="28"/>
+          <w:szCs w:val="28"/>
+        </w:rPr>
+        <w:t xml:space="preserve">báo lỗi và </w:t>
+      </w:r>
+      <w:r>
+        <w:rPr>
+          <w:rFonts w:ascii="Times New Roman" w:hAnsi="Times New Roman" w:cs="Times New Roman"/>
+          <w:sz w:val="28"/>
+          <w:szCs w:val="28"/>
+        </w:rPr>
+        <w:t>thoát chương trình. Ngược lại</w:t>
+      </w:r>
+      <w:r>
+        <w:rPr>
+          <w:rFonts w:ascii="Times New Roman" w:hAnsi="Times New Roman" w:cs="Times New Roman"/>
+          <w:sz w:val="28"/>
+          <w:szCs w:val="28"/>
+        </w:rPr>
+        <w:t xml:space="preserve">, tạo một socket kết nối đến server lấy thông tin địa chỉ từ đối tượng </w:t>
+      </w:r>
+      <w:r>
+        <w:rPr>
+          <w:rFonts w:ascii="Times New Roman" w:hAnsi="Times New Roman" w:cs="Times New Roman"/>
+          <w:sz w:val="28"/>
+          <w:szCs w:val="28"/>
+        </w:rPr>
+        <w:t>chứa</w:t>
+      </w:r>
+      <w:r>
+        <w:rPr>
+          <w:rFonts w:ascii="Times New Roman" w:hAnsi="Times New Roman" w:cs="Times New Roman"/>
+          <w:sz w:val="28"/>
+          <w:szCs w:val="28"/>
+        </w:rPr>
+        <w:t xml:space="preserve"> địa chỉ</w:t>
+      </w:r>
+      <w:r>
+        <w:rPr>
+          <w:rFonts w:ascii="Times New Roman" w:hAnsi="Times New Roman" w:cs="Times New Roman"/>
+          <w:sz w:val="28"/>
+          <w:szCs w:val="28"/>
+        </w:rPr>
+        <w:t>.</w:t>
+      </w:r>
+      <w:r>
+        <w:rPr>
+          <w:rFonts w:ascii="Times New Roman" w:hAnsi="Times New Roman" w:cs="Times New Roman"/>
+          <w:sz w:val="28"/>
+          <w:szCs w:val="28"/>
+        </w:rPr>
+        <w:t xml:space="preserve"> Nếu kết nối thất bại thì báo lỗi và thoát chương trình.</w:t>
       </w:r>
     </w:p>
     <w:p>
@@ -531,7 +755,7 @@
           <w:sz w:val="28"/>
           <w:szCs w:val="28"/>
         </w:rPr>
-        <w:t>Xử lý kiểm tra đầu vào hợp lệ khi vừa khởi chạy file.</w:t>
+        <w:t>Sau đó, yêu cầu người dùng nhập đúng cú pháp các lệnh, nếu nhập sai sẽ báo lỗi.</w:t>
       </w:r>
     </w:p>
     <w:p>
@@ -553,130 +777,7 @@
           <w:sz w:val="28"/>
           <w:szCs w:val="28"/>
         </w:rPr>
-        <w:t xml:space="preserve">Nhận </w:t>
-      </w:r>
-      <w:r>
-        <w:rPr>
-          <w:rFonts w:ascii="Times New Roman" w:hAnsi="Times New Roman" w:cs="Times New Roman"/>
-          <w:sz w:val="28"/>
-          <w:szCs w:val="28"/>
-        </w:rPr>
-        <w:t>tham số địa chỉ IP của máy server từ đầu vào</w:t>
-      </w:r>
-      <w:r>
-        <w:rPr>
-          <w:rFonts w:ascii="Times New Roman" w:hAnsi="Times New Roman" w:cs="Times New Roman"/>
-          <w:sz w:val="28"/>
-          <w:szCs w:val="28"/>
-        </w:rPr>
-        <w:t xml:space="preserve">, </w:t>
-      </w:r>
-      <w:r>
-        <w:rPr>
-          <w:rFonts w:ascii="Times New Roman" w:hAnsi="Times New Roman" w:cs="Times New Roman"/>
-          <w:sz w:val="28"/>
-          <w:szCs w:val="28"/>
-        </w:rPr>
-        <w:t xml:space="preserve">tạo một đối tượng lưu thông tin địa chỉ IP, nếu gặp lỗi trong quá trình lưu trữ thì </w:t>
-      </w:r>
-      <w:r>
-        <w:rPr>
-          <w:rFonts w:ascii="Times New Roman" w:hAnsi="Times New Roman" w:cs="Times New Roman"/>
-          <w:sz w:val="28"/>
-          <w:szCs w:val="28"/>
-        </w:rPr>
-        <w:t xml:space="preserve">báo lỗi và </w:t>
-      </w:r>
-      <w:r>
-        <w:rPr>
-          <w:rFonts w:ascii="Times New Roman" w:hAnsi="Times New Roman" w:cs="Times New Roman"/>
-          <w:sz w:val="28"/>
-          <w:szCs w:val="28"/>
-        </w:rPr>
-        <w:t>thoát chương trình. Ngược lại</w:t>
-      </w:r>
-      <w:r>
-        <w:rPr>
-          <w:rFonts w:ascii="Times New Roman" w:hAnsi="Times New Roman" w:cs="Times New Roman"/>
-          <w:sz w:val="28"/>
-          <w:szCs w:val="28"/>
-        </w:rPr>
-        <w:t xml:space="preserve">, tạo một socket kết nối đến server lấy thông tin địa chỉ từ đối tượng </w:t>
-      </w:r>
-      <w:r>
-        <w:rPr>
-          <w:rFonts w:ascii="Times New Roman" w:hAnsi="Times New Roman" w:cs="Times New Roman"/>
-          <w:sz w:val="28"/>
-          <w:szCs w:val="28"/>
-        </w:rPr>
-        <w:t>chứa</w:t>
-      </w:r>
-      <w:r>
-        <w:rPr>
-          <w:rFonts w:ascii="Times New Roman" w:hAnsi="Times New Roman" w:cs="Times New Roman"/>
-          <w:sz w:val="28"/>
-          <w:szCs w:val="28"/>
-        </w:rPr>
-        <w:t xml:space="preserve"> địa chỉ</w:t>
-      </w:r>
-      <w:r>
-        <w:rPr>
-          <w:rFonts w:ascii="Times New Roman" w:hAnsi="Times New Roman" w:cs="Times New Roman"/>
-          <w:sz w:val="28"/>
-          <w:szCs w:val="28"/>
-        </w:rPr>
-        <w:t>.</w:t>
-      </w:r>
-      <w:r>
-        <w:rPr>
-          <w:rFonts w:ascii="Times New Roman" w:hAnsi="Times New Roman" w:cs="Times New Roman"/>
-          <w:sz w:val="28"/>
-          <w:szCs w:val="28"/>
-        </w:rPr>
-        <w:t xml:space="preserve"> Nếu kết nối thất bại thì báo lỗi và thoát chương trình.</w:t>
-      </w:r>
-    </w:p>
-    <w:p>
-      <w:pPr>
-        <w:pStyle w:val="ListParagraph"/>
-        <w:numPr>
-          <w:ilvl w:val="0"/>
-          <w:numId w:val="3"/>
-        </w:numPr>
-        <w:rPr>
-          <w:rFonts w:ascii="Times New Roman" w:hAnsi="Times New Roman" w:cs="Times New Roman"/>
-          <w:sz w:val="28"/>
-          <w:szCs w:val="28"/>
-        </w:rPr>
-      </w:pPr>
-      <w:r>
-        <w:rPr>
-          <w:rFonts w:ascii="Times New Roman" w:hAnsi="Times New Roman" w:cs="Times New Roman"/>
-          <w:sz w:val="28"/>
-          <w:szCs w:val="28"/>
-        </w:rPr>
-        <w:t>Sau đó, yêu cầu người dùng nhập đúng cú pháp các lệnh, nếu nhập sai sẽ báo lỗi.</w:t>
-      </w:r>
-    </w:p>
-    <w:p>
-      <w:pPr>
-        <w:pStyle w:val="ListParagraph"/>
-        <w:numPr>
-          <w:ilvl w:val="0"/>
-          <w:numId w:val="3"/>
-        </w:numPr>
-        <w:rPr>
-          <w:rFonts w:ascii="Times New Roman" w:hAnsi="Times New Roman" w:cs="Times New Roman"/>
-          <w:sz w:val="28"/>
-          <w:szCs w:val="28"/>
-        </w:rPr>
-      </w:pPr>
-      <w:r>
-        <w:rPr>
-          <w:rFonts w:ascii="Times New Roman" w:hAnsi="Times New Roman" w:cs="Times New Roman"/>
-          <w:sz w:val="28"/>
-          <w:szCs w:val="28"/>
-        </w:rPr>
+        <w:lastRenderedPageBreak/>
         <w:t>Tạo một mảng ký tự lưu thông tin các lệnh</w:t>
       </w:r>
       <w:r>
@@ -745,7 +846,6 @@
           <w:sz w:val="28"/>
           <w:szCs w:val="28"/>
         </w:rPr>
-        <w:lastRenderedPageBreak/>
         <w:t>SendFile:</w:t>
       </w:r>
       <w:r>
@@ -858,7 +958,23 @@
           <w:sz w:val="28"/>
           <w:szCs w:val="28"/>
         </w:rPr>
-        <w:t>nếu được thì gửi nội dung file và thông báo sau khi hoàn thành</w:t>
+        <w:t xml:space="preserve">nếu được thì </w:t>
+      </w:r>
+      <w:r>
+        <w:rPr>
+          <w:rFonts w:ascii="Times New Roman" w:hAnsi="Times New Roman" w:cs="Times New Roman"/>
+          <w:sz w:val="28"/>
+          <w:szCs w:val="28"/>
+        </w:rPr>
+        <w:t xml:space="preserve">xác định và gửi kích thước file, sau đó gửi </w:t>
+      </w:r>
+      <w:r>
+        <w:rPr>
+          <w:rFonts w:ascii="Times New Roman" w:hAnsi="Times New Roman" w:cs="Times New Roman"/>
+          <w:sz w:val="28"/>
+          <w:szCs w:val="28"/>
+        </w:rPr>
+        <w:t>nội dung file và thông báo sau khi hoàn thành</w:t>
       </w:r>
       <w:r>
         <w:rPr>
@@ -888,7 +1004,23 @@
           <w:sz w:val="28"/>
           <w:szCs w:val="28"/>
         </w:rPr>
-        <w:t>exit: thoát vòng lặp, kết thúc chương trình.</w:t>
+        <w:t xml:space="preserve">exit: </w:t>
+      </w:r>
+      <w:r>
+        <w:rPr>
+          <w:rFonts w:ascii="Times New Roman" w:hAnsi="Times New Roman" w:cs="Times New Roman"/>
+          <w:sz w:val="28"/>
+          <w:szCs w:val="28"/>
+        </w:rPr>
+        <w:t xml:space="preserve">gửi chuỗi EXIT cho server, </w:t>
+      </w:r>
+      <w:r>
+        <w:rPr>
+          <w:rFonts w:ascii="Times New Roman" w:hAnsi="Times New Roman" w:cs="Times New Roman"/>
+          <w:sz w:val="28"/>
+          <w:szCs w:val="28"/>
+        </w:rPr>
+        <w:t>thoát vòng lặp, kết thúc chương trình.</w:t>
       </w:r>
     </w:p>
     <w:p>
@@ -975,6 +1107,7 @@
       <w:r>
         <w:rPr>
           <w:rFonts w:ascii="Times New Roman" w:hAnsi="Times New Roman" w:cs="Times New Roman"/>
+          <w:noProof/>
           <w:sz w:val="28"/>
           <w:szCs w:val="28"/>
         </w:rPr>
@@ -1552,6 +1685,7 @@
           <w:rFonts w:ascii="Times New Roman" w:hAnsi="Times New Roman" w:cs="Times New Roman"/>
           <w:b/>
           <w:bCs/>
+          <w:noProof/>
           <w:sz w:val="32"/>
           <w:szCs w:val="32"/>
         </w:rPr>
@@ -1629,6 +1763,7 @@
           <w:rFonts w:ascii="Times New Roman" w:hAnsi="Times New Roman" w:cs="Times New Roman"/>
           <w:b/>
           <w:bCs/>
+          <w:noProof/>
           <w:sz w:val="32"/>
           <w:szCs w:val="32"/>
         </w:rPr>
@@ -1749,6 +1884,7 @@
           <w:rFonts w:ascii="Times New Roman" w:hAnsi="Times New Roman" w:cs="Times New Roman"/>
           <w:b/>
           <w:bCs/>
+          <w:noProof/>
           <w:sz w:val="32"/>
           <w:szCs w:val="32"/>
         </w:rPr>
@@ -1843,6 +1979,7 @@
           <w:rFonts w:ascii="Times New Roman" w:hAnsi="Times New Roman" w:cs="Times New Roman"/>
           <w:b/>
           <w:bCs/>
+          <w:noProof/>
           <w:sz w:val="32"/>
           <w:szCs w:val="32"/>
         </w:rPr>
@@ -2091,6 +2228,22 @@
           <w:szCs w:val="28"/>
         </w:rPr>
       </w:pPr>
+      <w:r>
+        <w:rPr>
+          <w:rFonts w:ascii="Times New Roman" w:hAnsi="Times New Roman" w:cs="Times New Roman"/>
+          <w:sz w:val="28"/>
+          <w:szCs w:val="28"/>
+        </w:rPr>
+        <w:t xml:space="preserve">Chưa </w:t>
+      </w:r>
+      <w:r>
+        <w:rPr>
+          <w:rFonts w:ascii="Times New Roman" w:hAnsi="Times New Roman" w:cs="Times New Roman"/>
+          <w:sz w:val="28"/>
+          <w:szCs w:val="28"/>
+        </w:rPr>
+        <w:t>thể xử lý nhiều kết nối đến server.</w:t>
+      </w:r>
     </w:p>
     <w:p>
       <w:pPr>

</xml_diff>

<commit_message>
handling buffer overflow vulnerabilities
</commit_message>
<xml_diff>
--- a/REPORT.docx
+++ b/REPORT.docx
@@ -1552,17 +1552,15 @@
       <w:r>
         <w:rPr>
           <w:rFonts w:ascii="Times New Roman" w:hAnsi="Times New Roman" w:cs="Times New Roman"/>
-          <w:b/>
-          <w:bCs/>
           <w:noProof/>
-          <w:sz w:val="32"/>
-          <w:szCs w:val="32"/>
+          <w:sz w:val="28"/>
+          <w:szCs w:val="28"/>
         </w:rPr>
         <w:drawing>
-          <wp:inline distT="0" distB="0" distL="0" distR="0" wp14:anchorId="3DFCB028" wp14:editId="21FEBCC2">
-            <wp:extent cx="5943600" cy="593725"/>
+          <wp:inline distT="0" distB="0" distL="0" distR="0" wp14:anchorId="28699E83" wp14:editId="60A72C63">
+            <wp:extent cx="5943600" cy="590550"/>
             <wp:effectExtent l="0" t="0" r="0" b="0"/>
-            <wp:docPr id="1564993425" name="Picture 1"/>
+            <wp:docPr id="1049480471" name="Picture 3"/>
             <wp:cNvGraphicFramePr>
               <a:graphicFrameLocks xmlns:a="http://schemas.openxmlformats.org/drawingml/2006/main" noChangeAspect="1"/>
             </wp:cNvGraphicFramePr>
@@ -1570,23 +1568,36 @@
               <a:graphicData uri="http://schemas.openxmlformats.org/drawingml/2006/picture">
                 <pic:pic xmlns:pic="http://schemas.openxmlformats.org/drawingml/2006/picture">
                   <pic:nvPicPr>
-                    <pic:cNvPr id="1564993425" name=""/>
-                    <pic:cNvPicPr/>
+                    <pic:cNvPr id="0" name="Picture 3"/>
+                    <pic:cNvPicPr>
+                      <a:picLocks noChangeAspect="1" noChangeArrowheads="1"/>
+                    </pic:cNvPicPr>
                   </pic:nvPicPr>
                   <pic:blipFill>
-                    <a:blip r:embed="rId13"/>
+                    <a:blip r:embed="rId13">
+                      <a:extLst>
+                        <a:ext uri="{28A0092B-C50C-407E-A947-70E740481C1C}">
+                          <a14:useLocalDpi xmlns:a14="http://schemas.microsoft.com/office/drawing/2010/main" val="0"/>
+                        </a:ext>
+                      </a:extLst>
+                    </a:blip>
+                    <a:srcRect/>
                     <a:stretch>
                       <a:fillRect/>
                     </a:stretch>
                   </pic:blipFill>
-                  <pic:spPr>
+                  <pic:spPr bwMode="auto">
                     <a:xfrm>
                       <a:off x="0" y="0"/>
-                      <a:ext cx="5943600" cy="593725"/>
+                      <a:ext cx="6060987" cy="602213"/>
                     </a:xfrm>
                     <a:prstGeom prst="rect">
                       <a:avLst/>
                     </a:prstGeom>
+                    <a:noFill/>
+                    <a:ln>
+                      <a:noFill/>
+                    </a:ln>
                   </pic:spPr>
                 </pic:pic>
               </a:graphicData>
@@ -1768,10 +1779,10 @@
           <w:szCs w:val="32"/>
         </w:rPr>
         <w:drawing>
-          <wp:inline distT="0" distB="0" distL="0" distR="0" wp14:anchorId="54745322" wp14:editId="1A42FF2D">
-            <wp:extent cx="5943600" cy="840105"/>
-            <wp:effectExtent l="0" t="0" r="0" b="0"/>
-            <wp:docPr id="2089033619" name="Picture 1"/>
+          <wp:inline distT="0" distB="0" distL="0" distR="0" wp14:anchorId="291CA6C6" wp14:editId="752E910B">
+            <wp:extent cx="5935980" cy="837125"/>
+            <wp:effectExtent l="0" t="0" r="7620" b="1270"/>
+            <wp:docPr id="1124042938" name="Picture 4"/>
             <wp:cNvGraphicFramePr>
               <a:graphicFrameLocks xmlns:a="http://schemas.openxmlformats.org/drawingml/2006/main" noChangeAspect="1"/>
             </wp:cNvGraphicFramePr>
@@ -1779,23 +1790,36 @@
               <a:graphicData uri="http://schemas.openxmlformats.org/drawingml/2006/picture">
                 <pic:pic xmlns:pic="http://schemas.openxmlformats.org/drawingml/2006/picture">
                   <pic:nvPicPr>
-                    <pic:cNvPr id="2089033619" name=""/>
-                    <pic:cNvPicPr/>
+                    <pic:cNvPr id="0" name="Picture 4"/>
+                    <pic:cNvPicPr>
+                      <a:picLocks noChangeAspect="1" noChangeArrowheads="1"/>
+                    </pic:cNvPicPr>
                   </pic:nvPicPr>
                   <pic:blipFill>
-                    <a:blip r:embed="rId15"/>
+                    <a:blip r:embed="rId15">
+                      <a:extLst>
+                        <a:ext uri="{28A0092B-C50C-407E-A947-70E740481C1C}">
+                          <a14:useLocalDpi xmlns:a14="http://schemas.microsoft.com/office/drawing/2010/main" val="0"/>
+                        </a:ext>
+                      </a:extLst>
+                    </a:blip>
+                    <a:srcRect/>
                     <a:stretch>
                       <a:fillRect/>
                     </a:stretch>
                   </pic:blipFill>
-                  <pic:spPr>
+                  <pic:spPr bwMode="auto">
                     <a:xfrm>
                       <a:off x="0" y="0"/>
-                      <a:ext cx="5943600" cy="840105"/>
+                      <a:ext cx="6001927" cy="846425"/>
                     </a:xfrm>
                     <a:prstGeom prst="rect">
                       <a:avLst/>
                     </a:prstGeom>
+                    <a:noFill/>
+                    <a:ln>
+                      <a:noFill/>
+                    </a:ln>
                   </pic:spPr>
                 </pic:pic>
               </a:graphicData>
@@ -1984,10 +2008,10 @@
           <w:szCs w:val="32"/>
         </w:rPr>
         <w:drawing>
-          <wp:inline distT="0" distB="0" distL="0" distR="0" wp14:anchorId="505A40DD" wp14:editId="5F65D76E">
-            <wp:extent cx="5943600" cy="1059180"/>
-            <wp:effectExtent l="0" t="0" r="0" b="7620"/>
-            <wp:docPr id="1303842557" name="Picture 1"/>
+          <wp:inline distT="0" distB="0" distL="0" distR="0" wp14:anchorId="6B2E6C15" wp14:editId="4D0741BE">
+            <wp:extent cx="5943600" cy="1057275"/>
+            <wp:effectExtent l="0" t="0" r="0" b="9525"/>
+            <wp:docPr id="384265889" name="Picture 5"/>
             <wp:cNvGraphicFramePr>
               <a:graphicFrameLocks xmlns:a="http://schemas.openxmlformats.org/drawingml/2006/main" noChangeAspect="1"/>
             </wp:cNvGraphicFramePr>
@@ -1995,23 +2019,36 @@
               <a:graphicData uri="http://schemas.openxmlformats.org/drawingml/2006/picture">
                 <pic:pic xmlns:pic="http://schemas.openxmlformats.org/drawingml/2006/picture">
                   <pic:nvPicPr>
-                    <pic:cNvPr id="1303842557" name=""/>
-                    <pic:cNvPicPr/>
+                    <pic:cNvPr id="0" name="Picture 5"/>
+                    <pic:cNvPicPr>
+                      <a:picLocks noChangeAspect="1" noChangeArrowheads="1"/>
+                    </pic:cNvPicPr>
                   </pic:nvPicPr>
                   <pic:blipFill>
-                    <a:blip r:embed="rId17"/>
+                    <a:blip r:embed="rId17">
+                      <a:extLst>
+                        <a:ext uri="{28A0092B-C50C-407E-A947-70E740481C1C}">
+                          <a14:useLocalDpi xmlns:a14="http://schemas.microsoft.com/office/drawing/2010/main" val="0"/>
+                        </a:ext>
+                      </a:extLst>
+                    </a:blip>
+                    <a:srcRect/>
                     <a:stretch>
                       <a:fillRect/>
                     </a:stretch>
                   </pic:blipFill>
-                  <pic:spPr>
+                  <pic:spPr bwMode="auto">
                     <a:xfrm>
                       <a:off x="0" y="0"/>
-                      <a:ext cx="5943600" cy="1059180"/>
+                      <a:ext cx="6011419" cy="1069339"/>
                     </a:xfrm>
                     <a:prstGeom prst="rect">
                       <a:avLst/>
                     </a:prstGeom>
+                    <a:noFill/>
+                    <a:ln>
+                      <a:noFill/>
+                    </a:ln>
                   </pic:spPr>
                 </pic:pic>
               </a:graphicData>
@@ -2224,13 +2261,17 @@
         </w:numPr>
         <w:rPr>
           <w:rFonts w:ascii="Times New Roman" w:hAnsi="Times New Roman" w:cs="Times New Roman"/>
-          <w:sz w:val="28"/>
-          <w:szCs w:val="28"/>
-        </w:rPr>
-      </w:pPr>
-      <w:r>
-        <w:rPr>
-          <w:rFonts w:ascii="Times New Roman" w:hAnsi="Times New Roman" w:cs="Times New Roman"/>
+          <w:b/>
+          <w:bCs/>
+          <w:sz w:val="28"/>
+          <w:szCs w:val="28"/>
+        </w:rPr>
+      </w:pPr>
+      <w:r>
+        <w:rPr>
+          <w:rFonts w:ascii="Times New Roman" w:hAnsi="Times New Roman" w:cs="Times New Roman"/>
+          <w:b/>
+          <w:bCs/>
           <w:sz w:val="28"/>
           <w:szCs w:val="28"/>
         </w:rPr>
@@ -2239,10 +2280,80 @@
       <w:r>
         <w:rPr>
           <w:rFonts w:ascii="Times New Roman" w:hAnsi="Times New Roman" w:cs="Times New Roman"/>
-          <w:sz w:val="28"/>
-          <w:szCs w:val="28"/>
-        </w:rPr>
-        <w:t>thể xử lý nhiều kết nối đến server.</w:t>
+          <w:b/>
+          <w:bCs/>
+          <w:sz w:val="28"/>
+          <w:szCs w:val="28"/>
+        </w:rPr>
+        <w:t>thể xử lý nhiều kết nối đến server</w:t>
+      </w:r>
+      <w:r>
+        <w:rPr>
+          <w:rFonts w:ascii="Times New Roman" w:hAnsi="Times New Roman" w:cs="Times New Roman"/>
+          <w:b/>
+          <w:bCs/>
+          <w:sz w:val="28"/>
+          <w:szCs w:val="28"/>
+        </w:rPr>
+        <w:t>:</w:t>
+      </w:r>
+    </w:p>
+    <w:p>
+      <w:pPr>
+        <w:rPr>
+          <w:rFonts w:ascii="Times New Roman" w:hAnsi="Times New Roman" w:cs="Times New Roman"/>
+          <w:sz w:val="28"/>
+          <w:szCs w:val="28"/>
+        </w:rPr>
+      </w:pPr>
+      <w:r>
+        <w:rPr>
+          <w:rFonts w:ascii="Times New Roman" w:hAnsi="Times New Roman" w:cs="Times New Roman"/>
+          <w:sz w:val="28"/>
+          <w:szCs w:val="28"/>
+        </w:rPr>
+        <w:t>C</w:t>
+      </w:r>
+      <w:r>
+        <w:rPr>
+          <w:rFonts w:ascii="Times New Roman" w:hAnsi="Times New Roman" w:cs="Times New Roman"/>
+          <w:sz w:val="28"/>
+          <w:szCs w:val="28"/>
+        </w:rPr>
+        <w:t xml:space="preserve">hương trình hiện chỉ có thể nhận kết nối đến từ 1 client và </w:t>
+      </w:r>
+      <w:r>
+        <w:rPr>
+          <w:rFonts w:ascii="Times New Roman" w:hAnsi="Times New Roman" w:cs="Times New Roman"/>
+          <w:sz w:val="28"/>
+          <w:szCs w:val="28"/>
+        </w:rPr>
+        <w:t>tiếp tục tương tác cho đến khi client gửi yêu cầu kết thúc hoạt ngừng kết nối đột ngột.</w:t>
+      </w:r>
+    </w:p>
+    <w:p>
+      <w:pPr>
+        <w:rPr>
+          <w:rFonts w:ascii="Times New Roman" w:hAnsi="Times New Roman" w:cs="Times New Roman"/>
+          <w:sz w:val="28"/>
+          <w:szCs w:val="28"/>
+        </w:rPr>
+      </w:pPr>
+      <w:r>
+        <w:rPr>
+          <w:rFonts w:ascii="Times New Roman" w:hAnsi="Times New Roman" w:cs="Times New Roman"/>
+          <w:sz w:val="28"/>
+          <w:szCs w:val="28"/>
+        </w:rPr>
+        <w:t xml:space="preserve">Khi xử lý được nhiều client một lúc thì sẽ </w:t>
+      </w:r>
+      <w:r>
+        <w:rPr>
+          <w:rFonts w:ascii="Times New Roman" w:hAnsi="Times New Roman" w:cs="Times New Roman"/>
+          <w:sz w:val="28"/>
+          <w:szCs w:val="28"/>
+        </w:rPr>
+        <w:t>bỏ đi chức năng gửi EXIT của client và thoát ra của server.</w:t>
       </w:r>
     </w:p>
     <w:p>
@@ -2254,13 +2365,1074 @@
         </w:numPr>
         <w:rPr>
           <w:rFonts w:ascii="Times New Roman" w:hAnsi="Times New Roman" w:cs="Times New Roman"/>
-          <w:sz w:val="28"/>
-          <w:szCs w:val="28"/>
-        </w:rPr>
-      </w:pPr>
-      <w:r>
-        <w:rPr>
-          <w:rFonts w:ascii="Times New Roman" w:hAnsi="Times New Roman" w:cs="Times New Roman"/>
+          <w:b/>
+          <w:bCs/>
+          <w:sz w:val="28"/>
+          <w:szCs w:val="28"/>
+        </w:rPr>
+      </w:pPr>
+      <w:r>
+        <w:rPr>
+          <w:rFonts w:ascii="Times New Roman" w:hAnsi="Times New Roman" w:cs="Times New Roman"/>
+          <w:b/>
+          <w:bCs/>
+          <w:sz w:val="28"/>
+          <w:szCs w:val="28"/>
+        </w:rPr>
+        <w:t>Những lỗ hổng có liên quan đến buffer:</w:t>
+      </w:r>
+    </w:p>
+    <w:p>
+      <w:pPr>
+        <w:pStyle w:val="ListParagraph"/>
+        <w:numPr>
+          <w:ilvl w:val="2"/>
+          <w:numId w:val="2"/>
+        </w:numPr>
+        <w:rPr>
+          <w:rFonts w:ascii="Times New Roman" w:hAnsi="Times New Roman" w:cs="Times New Roman"/>
+          <w:b/>
+          <w:bCs/>
+          <w:sz w:val="28"/>
+          <w:szCs w:val="28"/>
+        </w:rPr>
+      </w:pPr>
+      <w:r>
+        <w:rPr>
+          <w:rFonts w:ascii="Times New Roman" w:hAnsi="Times New Roman" w:cs="Times New Roman"/>
+          <w:b/>
+          <w:bCs/>
+          <w:sz w:val="28"/>
+          <w:szCs w:val="28"/>
+        </w:rPr>
+        <w:t>Buffer Overflow:</w:t>
+      </w:r>
+    </w:p>
+    <w:p>
+      <w:pPr>
+        <w:rPr>
+          <w:rFonts w:ascii="Times New Roman" w:hAnsi="Times New Roman" w:cs="Times New Roman"/>
+          <w:sz w:val="28"/>
+          <w:szCs w:val="28"/>
+        </w:rPr>
+      </w:pPr>
+      <w:r>
+        <w:rPr>
+          <w:rFonts w:ascii="Times New Roman" w:hAnsi="Times New Roman" w:cs="Times New Roman"/>
+          <w:sz w:val="28"/>
+          <w:szCs w:val="28"/>
+        </w:rPr>
+        <w:t>Là m</w:t>
+      </w:r>
+      <w:r>
+        <w:rPr>
+          <w:rFonts w:ascii="Times New Roman" w:hAnsi="Times New Roman" w:cs="Times New Roman"/>
+          <w:sz w:val="28"/>
+          <w:szCs w:val="28"/>
+        </w:rPr>
+        <w:t>ột loại lỗ hổng bảo mật nổi tiếng</w:t>
+      </w:r>
+      <w:r>
+        <w:rPr>
+          <w:rFonts w:ascii="Times New Roman" w:hAnsi="Times New Roman" w:cs="Times New Roman"/>
+          <w:sz w:val="28"/>
+          <w:szCs w:val="28"/>
+        </w:rPr>
+        <w:t xml:space="preserve">, xảy ra khi chương trình tải dữ liệu </w:t>
+      </w:r>
+      <w:r>
+        <w:rPr>
+          <w:rFonts w:ascii="Times New Roman" w:hAnsi="Times New Roman" w:cs="Times New Roman"/>
+          <w:sz w:val="28"/>
+          <w:szCs w:val="28"/>
+        </w:rPr>
+        <w:t xml:space="preserve">vào </w:t>
+      </w:r>
+      <w:r>
+        <w:rPr>
+          <w:rFonts w:ascii="Times New Roman" w:hAnsi="Times New Roman" w:cs="Times New Roman"/>
+          <w:sz w:val="28"/>
+          <w:szCs w:val="28"/>
+        </w:rPr>
+        <w:t>bộ đệm vượt quá dung lượng lưu trữ</w:t>
+      </w:r>
+      <w:r>
+        <w:rPr>
+          <w:rFonts w:ascii="Times New Roman" w:hAnsi="Times New Roman" w:cs="Times New Roman"/>
+          <w:sz w:val="28"/>
+          <w:szCs w:val="28"/>
+        </w:rPr>
+        <w:t xml:space="preserve"> được cấp phát</w:t>
+      </w:r>
+      <w:r>
+        <w:rPr>
+          <w:rFonts w:ascii="Times New Roman" w:hAnsi="Times New Roman" w:cs="Times New Roman"/>
+          <w:sz w:val="28"/>
+          <w:szCs w:val="28"/>
+        </w:rPr>
+        <w:t xml:space="preserve">, </w:t>
+      </w:r>
+      <w:r>
+        <w:rPr>
+          <w:rFonts w:ascii="Times New Roman" w:hAnsi="Times New Roman" w:cs="Times New Roman"/>
+          <w:sz w:val="28"/>
+          <w:szCs w:val="28"/>
+        </w:rPr>
+        <w:t>ghi</w:t>
+      </w:r>
+      <w:r>
+        <w:rPr>
+          <w:rFonts w:ascii="Times New Roman" w:hAnsi="Times New Roman" w:cs="Times New Roman"/>
+          <w:sz w:val="28"/>
+          <w:szCs w:val="28"/>
+        </w:rPr>
+        <w:t xml:space="preserve"> </w:t>
+      </w:r>
+      <w:r>
+        <w:rPr>
+          <w:rFonts w:ascii="Times New Roman" w:hAnsi="Times New Roman" w:cs="Times New Roman"/>
+          <w:sz w:val="28"/>
+          <w:szCs w:val="28"/>
+        </w:rPr>
+        <w:t xml:space="preserve">đè </w:t>
+      </w:r>
+      <w:r>
+        <w:rPr>
+          <w:rFonts w:ascii="Times New Roman" w:hAnsi="Times New Roman" w:cs="Times New Roman"/>
+          <w:sz w:val="28"/>
+          <w:szCs w:val="28"/>
+        </w:rPr>
+        <w:t xml:space="preserve">ra </w:t>
+      </w:r>
+      <w:r>
+        <w:rPr>
+          <w:rFonts w:ascii="Times New Roman" w:hAnsi="Times New Roman" w:cs="Times New Roman"/>
+          <w:sz w:val="28"/>
+          <w:szCs w:val="28"/>
+        </w:rPr>
+        <w:t xml:space="preserve">ngoài </w:t>
+      </w:r>
+      <w:r>
+        <w:rPr>
+          <w:rFonts w:ascii="Times New Roman" w:hAnsi="Times New Roman" w:cs="Times New Roman"/>
+          <w:sz w:val="28"/>
+          <w:szCs w:val="28"/>
+        </w:rPr>
+        <w:t>vùng đệm</w:t>
+      </w:r>
+      <w:r>
+        <w:rPr>
+          <w:rFonts w:ascii="Times New Roman" w:hAnsi="Times New Roman" w:cs="Times New Roman"/>
+          <w:sz w:val="28"/>
+          <w:szCs w:val="28"/>
+        </w:rPr>
+        <w:t xml:space="preserve"> gây</w:t>
+      </w:r>
+      <w:r>
+        <w:rPr>
+          <w:rFonts w:ascii="Times New Roman" w:hAnsi="Times New Roman" w:cs="Times New Roman"/>
+          <w:sz w:val="28"/>
+          <w:szCs w:val="28"/>
+        </w:rPr>
+        <w:t xml:space="preserve"> hỏng chương trình</w:t>
+      </w:r>
+      <w:r>
+        <w:rPr>
+          <w:rFonts w:ascii="Times New Roman" w:hAnsi="Times New Roman" w:cs="Times New Roman"/>
+          <w:sz w:val="28"/>
+          <w:szCs w:val="28"/>
+        </w:rPr>
+        <w:t>, hỏng dữ liệu</w:t>
+      </w:r>
+      <w:r>
+        <w:rPr>
+          <w:rFonts w:ascii="Times New Roman" w:hAnsi="Times New Roman" w:cs="Times New Roman"/>
+          <w:sz w:val="28"/>
+          <w:szCs w:val="28"/>
+        </w:rPr>
+        <w:t>, gây ra những</w:t>
+      </w:r>
+      <w:r>
+        <w:rPr>
+          <w:rFonts w:ascii="Times New Roman" w:hAnsi="Times New Roman" w:cs="Times New Roman"/>
+          <w:sz w:val="28"/>
+          <w:szCs w:val="28"/>
+        </w:rPr>
+        <w:t xml:space="preserve"> </w:t>
+      </w:r>
+      <w:r>
+        <w:rPr>
+          <w:rFonts w:ascii="Times New Roman" w:hAnsi="Times New Roman" w:cs="Times New Roman"/>
+          <w:sz w:val="28"/>
+          <w:szCs w:val="28"/>
+        </w:rPr>
+        <w:t>tình huống</w:t>
+      </w:r>
+      <w:r>
+        <w:rPr>
+          <w:rFonts w:ascii="Times New Roman" w:hAnsi="Times New Roman" w:cs="Times New Roman"/>
+          <w:sz w:val="28"/>
+          <w:szCs w:val="28"/>
+        </w:rPr>
+        <w:t xml:space="preserve"> khó lường</w:t>
+      </w:r>
+      <w:r>
+        <w:rPr>
+          <w:rFonts w:ascii="Times New Roman" w:hAnsi="Times New Roman" w:cs="Times New Roman"/>
+          <w:sz w:val="28"/>
+          <w:szCs w:val="28"/>
+        </w:rPr>
+        <w:t xml:space="preserve"> và thậm chí tạo điều kiện </w:t>
+      </w:r>
+      <w:r>
+        <w:rPr>
+          <w:rFonts w:ascii="Times New Roman" w:hAnsi="Times New Roman" w:cs="Times New Roman"/>
+          <w:sz w:val="28"/>
+          <w:szCs w:val="28"/>
+        </w:rPr>
+        <w:t>thực thi mã độc.</w:t>
+      </w:r>
+    </w:p>
+    <w:p>
+      <w:pPr>
+        <w:rPr>
+          <w:rFonts w:ascii="Times New Roman" w:hAnsi="Times New Roman" w:cs="Times New Roman"/>
+          <w:sz w:val="28"/>
+          <w:szCs w:val="28"/>
+        </w:rPr>
+      </w:pPr>
+      <w:r>
+        <w:rPr>
+          <w:rFonts w:ascii="Times New Roman" w:hAnsi="Times New Roman" w:cs="Times New Roman"/>
+          <w:sz w:val="28"/>
+          <w:szCs w:val="28"/>
+        </w:rPr>
+        <w:t xml:space="preserve">Lỗ hổng này có thể </w:t>
+      </w:r>
+      <w:r>
+        <w:rPr>
+          <w:rFonts w:ascii="Times New Roman" w:hAnsi="Times New Roman" w:cs="Times New Roman"/>
+          <w:sz w:val="28"/>
+          <w:szCs w:val="28"/>
+        </w:rPr>
+        <w:t>bị lợi dụng để</w:t>
+      </w:r>
+      <w:r>
+        <w:rPr>
+          <w:rFonts w:ascii="Times New Roman" w:hAnsi="Times New Roman" w:cs="Times New Roman"/>
+          <w:sz w:val="28"/>
+          <w:szCs w:val="28"/>
+        </w:rPr>
+        <w:t xml:space="preserve"> chèn thêm mã độc vào.</w:t>
+      </w:r>
+      <w:r>
+        <w:rPr>
+          <w:rFonts w:ascii="Times New Roman" w:hAnsi="Times New Roman" w:cs="Times New Roman"/>
+          <w:sz w:val="28"/>
+          <w:szCs w:val="28"/>
+        </w:rPr>
+        <w:t xml:space="preserve"> Các loại mã độc này sẽ gây ra các vấn đề </w:t>
+      </w:r>
+      <w:r>
+        <w:rPr>
+          <w:rFonts w:ascii="Times New Roman" w:hAnsi="Times New Roman" w:cs="Times New Roman"/>
+          <w:sz w:val="28"/>
+          <w:szCs w:val="28"/>
+        </w:rPr>
+        <w:t xml:space="preserve">quá tải vùng đệm trong bảo mật mạng và </w:t>
+      </w:r>
+      <w:r>
+        <w:rPr>
+          <w:rFonts w:ascii="Times New Roman" w:hAnsi="Times New Roman" w:cs="Times New Roman"/>
+          <w:sz w:val="28"/>
+          <w:szCs w:val="28"/>
+        </w:rPr>
+        <w:t>thêm mã độc vào vùng nhớ</w:t>
+      </w:r>
+      <w:r>
+        <w:rPr>
+          <w:rFonts w:ascii="Times New Roman" w:hAnsi="Times New Roman" w:cs="Times New Roman"/>
+          <w:sz w:val="28"/>
+          <w:szCs w:val="28"/>
+        </w:rPr>
+        <w:t xml:space="preserve"> nằm ngoài vùng đệm, cho phép tin tặc chạy các chương trình nhằm lấy được quyền quản trị</w:t>
+      </w:r>
+      <w:r>
+        <w:rPr>
+          <w:rFonts w:ascii="Times New Roman" w:hAnsi="Times New Roman" w:cs="Times New Roman"/>
+          <w:sz w:val="28"/>
+          <w:szCs w:val="28"/>
+        </w:rPr>
+        <w:t>.</w:t>
+      </w:r>
+    </w:p>
+    <w:p>
+      <w:pPr>
+        <w:rPr>
+          <w:rFonts w:ascii="Times New Roman" w:hAnsi="Times New Roman" w:cs="Times New Roman"/>
+          <w:sz w:val="28"/>
+          <w:szCs w:val="28"/>
+        </w:rPr>
+      </w:pPr>
+      <w:r>
+        <w:rPr>
+          <w:rFonts w:ascii="Times New Roman" w:hAnsi="Times New Roman" w:cs="Times New Roman"/>
+          <w:sz w:val="28"/>
+          <w:szCs w:val="28"/>
+        </w:rPr>
+        <w:t xml:space="preserve">Trong chương trình, nếu socket nhận dữ liệu mà không kiểm tra độ dài dữ liệu, nếu dữ liệu quá lớn sẽ gây </w:t>
+      </w:r>
+      <w:r>
+        <w:rPr>
+          <w:rFonts w:ascii="Times New Roman" w:hAnsi="Times New Roman" w:cs="Times New Roman"/>
+          <w:sz w:val="28"/>
+          <w:szCs w:val="28"/>
+        </w:rPr>
+        <w:t>tràn bộ nhớ đệm.</w:t>
+      </w:r>
+    </w:p>
+    <w:p>
+      <w:pPr>
+        <w:rPr>
+          <w:rFonts w:ascii="Times New Roman" w:hAnsi="Times New Roman" w:cs="Times New Roman"/>
+          <w:sz w:val="28"/>
+          <w:szCs w:val="28"/>
+        </w:rPr>
+      </w:pPr>
+      <w:r>
+        <w:rPr>
+          <w:rFonts w:ascii="Times New Roman" w:hAnsi="Times New Roman" w:cs="Times New Roman"/>
+          <w:sz w:val="28"/>
+          <w:szCs w:val="28"/>
+        </w:rPr>
+        <w:lastRenderedPageBreak/>
+        <w:t>Giải pháp</w:t>
+      </w:r>
+      <w:r>
+        <w:rPr>
+          <w:rFonts w:ascii="Times New Roman" w:hAnsi="Times New Roman" w:cs="Times New Roman"/>
+          <w:sz w:val="28"/>
+          <w:szCs w:val="28"/>
+        </w:rPr>
+        <w:t>: sử dụng các hàm an toàn để xử lý chuỗi và buffer như strncpy và snprintf thay vì strcpy và sprintf.</w:t>
+      </w:r>
+      <w:r>
+        <w:rPr>
+          <w:rFonts w:ascii="Times New Roman" w:hAnsi="Times New Roman" w:cs="Times New Roman"/>
+          <w:sz w:val="28"/>
+          <w:szCs w:val="28"/>
+        </w:rPr>
+        <w:t xml:space="preserve"> Các hàm này đều nhận một biến </w:t>
+      </w:r>
+      <w:r>
+        <w:rPr>
+          <w:rFonts w:ascii="Times New Roman" w:hAnsi="Times New Roman" w:cs="Times New Roman"/>
+          <w:sz w:val="28"/>
+          <w:szCs w:val="28"/>
+        </w:rPr>
+        <w:t xml:space="preserve">chứa thông tin </w:t>
+      </w:r>
+      <w:r>
+        <w:rPr>
+          <w:rFonts w:ascii="Times New Roman" w:hAnsi="Times New Roman" w:cs="Times New Roman"/>
+          <w:sz w:val="28"/>
+          <w:szCs w:val="28"/>
+        </w:rPr>
+        <w:t>kích thước tối đa</w:t>
+      </w:r>
+      <w:r>
+        <w:rPr>
+          <w:rFonts w:ascii="Times New Roman" w:hAnsi="Times New Roman" w:cs="Times New Roman"/>
+          <w:sz w:val="28"/>
+          <w:szCs w:val="28"/>
+        </w:rPr>
+        <w:t xml:space="preserve"> và </w:t>
+      </w:r>
+      <w:r>
+        <w:rPr>
+          <w:rFonts w:ascii="Times New Roman" w:hAnsi="Times New Roman" w:cs="Times New Roman"/>
+          <w:sz w:val="28"/>
+          <w:szCs w:val="28"/>
+        </w:rPr>
+        <w:t>chỉ ghi dữ liệu</w:t>
+      </w:r>
+      <w:r>
+        <w:rPr>
+          <w:rFonts w:ascii="Times New Roman" w:hAnsi="Times New Roman" w:cs="Times New Roman"/>
+          <w:sz w:val="28"/>
+          <w:szCs w:val="28"/>
+        </w:rPr>
+        <w:t xml:space="preserve"> không vượt quá kích thước này, đảm bảo</w:t>
+      </w:r>
+      <w:r>
+        <w:rPr>
+          <w:rFonts w:ascii="Times New Roman" w:hAnsi="Times New Roman" w:cs="Times New Roman"/>
+          <w:sz w:val="28"/>
+          <w:szCs w:val="28"/>
+        </w:rPr>
+        <w:t xml:space="preserve"> tràn</w:t>
+      </w:r>
+      <w:r>
+        <w:rPr>
+          <w:rFonts w:ascii="Times New Roman" w:hAnsi="Times New Roman" w:cs="Times New Roman"/>
+          <w:sz w:val="28"/>
+          <w:szCs w:val="28"/>
+        </w:rPr>
+        <w:t xml:space="preserve"> bộ nh</w:t>
+      </w:r>
+      <w:r>
+        <w:rPr>
+          <w:rFonts w:ascii="Times New Roman" w:hAnsi="Times New Roman" w:cs="Times New Roman"/>
+          <w:sz w:val="28"/>
+          <w:szCs w:val="28"/>
+        </w:rPr>
+        <w:t>ớ.</w:t>
+      </w:r>
+    </w:p>
+    <w:p>
+      <w:pPr>
+        <w:rPr>
+          <w:rFonts w:ascii="Times New Roman" w:hAnsi="Times New Roman" w:cs="Times New Roman"/>
+          <w:sz w:val="28"/>
+          <w:szCs w:val="28"/>
+        </w:rPr>
+      </w:pPr>
+      <w:r>
+        <w:rPr>
+          <w:rFonts w:ascii="Times New Roman" w:hAnsi="Times New Roman" w:cs="Times New Roman"/>
+          <w:sz w:val="28"/>
+          <w:szCs w:val="28"/>
+        </w:rPr>
+        <w:t xml:space="preserve">Ta sẽ tạo thêm một hằng số MAX_PATH_LENGTH để sử dụng trong </w:t>
+      </w:r>
+      <w:r>
+        <w:rPr>
+          <w:rFonts w:ascii="Times New Roman" w:hAnsi="Times New Roman" w:cs="Times New Roman"/>
+          <w:sz w:val="28"/>
+          <w:szCs w:val="28"/>
+        </w:rPr>
+        <w:t>2 file c:</w:t>
+      </w:r>
+    </w:p>
+    <w:p>
+      <w:pPr>
+        <w:pStyle w:val="ListParagraph"/>
+        <w:numPr>
+          <w:ilvl w:val="0"/>
+          <w:numId w:val="3"/>
+        </w:numPr>
+        <w:rPr>
+          <w:rFonts w:ascii="Times New Roman" w:hAnsi="Times New Roman" w:cs="Times New Roman"/>
+          <w:sz w:val="28"/>
+          <w:szCs w:val="28"/>
+        </w:rPr>
+      </w:pPr>
+      <w:r>
+        <w:rPr>
+          <w:rFonts w:ascii="Times New Roman" w:hAnsi="Times New Roman" w:cs="Times New Roman"/>
+          <w:sz w:val="28"/>
+          <w:szCs w:val="28"/>
+        </w:rPr>
+        <w:t>ReceiveData.c:</w:t>
+      </w:r>
+      <w:r>
+        <w:rPr>
+          <w:rFonts w:ascii="Times New Roman" w:hAnsi="Times New Roman" w:cs="Times New Roman"/>
+          <w:sz w:val="28"/>
+          <w:szCs w:val="28"/>
+        </w:rPr>
+        <w:t xml:space="preserve"> Các buffer có thể bị overflow gồm có storing_dir, </w:t>
+      </w:r>
+      <w:r>
+        <w:rPr>
+          <w:rFonts w:ascii="Times New Roman" w:hAnsi="Times New Roman" w:cs="Times New Roman"/>
+          <w:sz w:val="28"/>
+          <w:szCs w:val="28"/>
+        </w:rPr>
+        <w:t>filePath trích xuất thông tin từ storing_dir</w:t>
+      </w:r>
+    </w:p>
+    <w:p>
+      <w:pPr>
+        <w:rPr>
+          <w:rFonts w:ascii="Times New Roman" w:hAnsi="Times New Roman" w:cs="Times New Roman"/>
+          <w:sz w:val="28"/>
+          <w:szCs w:val="28"/>
+        </w:rPr>
+      </w:pPr>
+      <w:r>
+        <w:rPr>
+          <w:rFonts w:ascii="Times New Roman" w:hAnsi="Times New Roman" w:cs="Times New Roman"/>
+          <w:sz w:val="28"/>
+          <w:szCs w:val="28"/>
+        </w:rPr>
+        <w:t xml:space="preserve">Kiểm tra đường dẫn đến thư mục lưu trữ trên </w:t>
+      </w:r>
+    </w:p>
+    <w:p>
+      <w:pPr>
+        <w:rPr>
+          <w:rFonts w:ascii="Times New Roman" w:hAnsi="Times New Roman" w:cs="Times New Roman"/>
+          <w:sz w:val="28"/>
+          <w:szCs w:val="28"/>
+        </w:rPr>
+      </w:pPr>
+      <w:r>
+        <w:rPr>
+          <w:rFonts w:ascii="Times New Roman" w:hAnsi="Times New Roman" w:cs="Times New Roman"/>
+          <w:sz w:val="28"/>
+          <w:szCs w:val="28"/>
+        </w:rPr>
+        <w:drawing>
+          <wp:inline distT="0" distB="0" distL="0" distR="0" wp14:anchorId="6333CFD7" wp14:editId="7FD74E82">
+            <wp:extent cx="4061460" cy="1526366"/>
+            <wp:effectExtent l="0" t="0" r="0" b="0"/>
+            <wp:docPr id="903793830" name="Picture 1"/>
+            <wp:cNvGraphicFramePr>
+              <a:graphicFrameLocks xmlns:a="http://schemas.openxmlformats.org/drawingml/2006/main" noChangeAspect="1"/>
+            </wp:cNvGraphicFramePr>
+            <a:graphic xmlns:a="http://schemas.openxmlformats.org/drawingml/2006/main">
+              <a:graphicData uri="http://schemas.openxmlformats.org/drawingml/2006/picture">
+                <pic:pic xmlns:pic="http://schemas.openxmlformats.org/drawingml/2006/picture">
+                  <pic:nvPicPr>
+                    <pic:cNvPr id="903793830" name=""/>
+                    <pic:cNvPicPr/>
+                  </pic:nvPicPr>
+                  <pic:blipFill>
+                    <a:blip r:embed="rId20"/>
+                    <a:stretch>
+                      <a:fillRect/>
+                    </a:stretch>
+                  </pic:blipFill>
+                  <pic:spPr>
+                    <a:xfrm>
+                      <a:off x="0" y="0"/>
+                      <a:ext cx="4093855" cy="1538541"/>
+                    </a:xfrm>
+                    <a:prstGeom prst="rect">
+                      <a:avLst/>
+                    </a:prstGeom>
+                  </pic:spPr>
+                </pic:pic>
+              </a:graphicData>
+            </a:graphic>
+          </wp:inline>
+        </w:drawing>
+      </w:r>
+    </w:p>
+    <w:p>
+      <w:pPr>
+        <w:rPr>
+          <w:rFonts w:ascii="Times New Roman" w:hAnsi="Times New Roman" w:cs="Times New Roman"/>
+          <w:sz w:val="28"/>
+          <w:szCs w:val="28"/>
+        </w:rPr>
+      </w:pPr>
+      <w:r>
+        <w:rPr>
+          <w:rFonts w:ascii="Times New Roman" w:hAnsi="Times New Roman" w:cs="Times New Roman"/>
+          <w:sz w:val="28"/>
+          <w:szCs w:val="28"/>
+        </w:rPr>
+        <w:drawing>
+          <wp:inline distT="0" distB="0" distL="0" distR="0" wp14:anchorId="067531E6" wp14:editId="1971C6A3">
+            <wp:extent cx="5036820" cy="886825"/>
+            <wp:effectExtent l="0" t="0" r="0" b="8890"/>
+            <wp:docPr id="363349719" name="Picture 1"/>
+            <wp:cNvGraphicFramePr>
+              <a:graphicFrameLocks xmlns:a="http://schemas.openxmlformats.org/drawingml/2006/main" noChangeAspect="1"/>
+            </wp:cNvGraphicFramePr>
+            <a:graphic xmlns:a="http://schemas.openxmlformats.org/drawingml/2006/main">
+              <a:graphicData uri="http://schemas.openxmlformats.org/drawingml/2006/picture">
+                <pic:pic xmlns:pic="http://schemas.openxmlformats.org/drawingml/2006/picture">
+                  <pic:nvPicPr>
+                    <pic:cNvPr id="363349719" name=""/>
+                    <pic:cNvPicPr/>
+                  </pic:nvPicPr>
+                  <pic:blipFill>
+                    <a:blip r:embed="rId21"/>
+                    <a:stretch>
+                      <a:fillRect/>
+                    </a:stretch>
+                  </pic:blipFill>
+                  <pic:spPr>
+                    <a:xfrm>
+                      <a:off x="0" y="0"/>
+                      <a:ext cx="5056207" cy="890238"/>
+                    </a:xfrm>
+                    <a:prstGeom prst="rect">
+                      <a:avLst/>
+                    </a:prstGeom>
+                  </pic:spPr>
+                </pic:pic>
+              </a:graphicData>
+            </a:graphic>
+          </wp:inline>
+        </w:drawing>
+      </w:r>
+    </w:p>
+    <w:p>
+      <w:pPr>
+        <w:pStyle w:val="ListParagraph"/>
+        <w:numPr>
+          <w:ilvl w:val="0"/>
+          <w:numId w:val="3"/>
+        </w:numPr>
+        <w:rPr>
+          <w:rFonts w:ascii="Times New Roman" w:hAnsi="Times New Roman" w:cs="Times New Roman"/>
+          <w:sz w:val="28"/>
+          <w:szCs w:val="28"/>
+        </w:rPr>
+      </w:pPr>
+      <w:r>
+        <w:rPr>
+          <w:rFonts w:ascii="Times New Roman" w:hAnsi="Times New Roman" w:cs="Times New Roman"/>
+          <w:sz w:val="28"/>
+          <w:szCs w:val="28"/>
+        </w:rPr>
+        <w:t>SendData.c:</w:t>
+      </w:r>
+      <w:r>
+        <w:rPr>
+          <w:rFonts w:ascii="Times New Roman" w:hAnsi="Times New Roman" w:cs="Times New Roman"/>
+          <w:sz w:val="28"/>
+          <w:szCs w:val="28"/>
+        </w:rPr>
+        <w:t xml:space="preserve"> biến</w:t>
+      </w:r>
+      <w:r>
+        <w:rPr>
+          <w:rFonts w:ascii="Times New Roman" w:hAnsi="Times New Roman" w:cs="Times New Roman"/>
+          <w:sz w:val="28"/>
+          <w:szCs w:val="28"/>
+        </w:rPr>
+        <w:t xml:space="preserve"> </w:t>
+      </w:r>
+      <w:r>
+        <w:rPr>
+          <w:rFonts w:ascii="Times New Roman" w:hAnsi="Times New Roman" w:cs="Times New Roman"/>
+          <w:sz w:val="28"/>
+          <w:szCs w:val="28"/>
+        </w:rPr>
+        <w:t xml:space="preserve">command, </w:t>
+      </w:r>
+      <w:r>
+        <w:rPr>
+          <w:rFonts w:ascii="Times New Roman" w:hAnsi="Times New Roman" w:cs="Times New Roman"/>
+          <w:sz w:val="28"/>
+          <w:szCs w:val="28"/>
+        </w:rPr>
+        <w:t>filePath</w:t>
+      </w:r>
+      <w:r>
+        <w:rPr>
+          <w:rFonts w:ascii="Times New Roman" w:hAnsi="Times New Roman" w:cs="Times New Roman"/>
+          <w:sz w:val="28"/>
+          <w:szCs w:val="28"/>
+        </w:rPr>
+        <w:t xml:space="preserve"> và</w:t>
+      </w:r>
+      <w:r>
+        <w:rPr>
+          <w:rFonts w:ascii="Times New Roman" w:hAnsi="Times New Roman" w:cs="Times New Roman"/>
+          <w:sz w:val="28"/>
+          <w:szCs w:val="28"/>
+        </w:rPr>
+        <w:t xml:space="preserve"> fileName</w:t>
+      </w:r>
+      <w:r>
+        <w:rPr>
+          <w:rFonts w:ascii="Times New Roman" w:hAnsi="Times New Roman" w:cs="Times New Roman"/>
+          <w:sz w:val="28"/>
+          <w:szCs w:val="28"/>
+        </w:rPr>
+        <w:t xml:space="preserve"> trích xuất thông tin từ filePath</w:t>
+      </w:r>
+    </w:p>
+    <w:p>
+      <w:pPr>
+        <w:rPr>
+          <w:rFonts w:ascii="Times New Roman" w:hAnsi="Times New Roman" w:cs="Times New Roman"/>
+          <w:sz w:val="28"/>
+          <w:szCs w:val="28"/>
+        </w:rPr>
+      </w:pPr>
+      <w:r>
+        <w:rPr>
+          <w:rFonts w:ascii="Times New Roman" w:hAnsi="Times New Roman" w:cs="Times New Roman"/>
+          <w:sz w:val="28"/>
+          <w:szCs w:val="28"/>
+        </w:rPr>
+        <w:drawing>
+          <wp:inline distT="0" distB="0" distL="0" distR="0" wp14:anchorId="13CB9410" wp14:editId="1CC2F01A">
+            <wp:extent cx="4533900" cy="1846802"/>
+            <wp:effectExtent l="0" t="0" r="0" b="1270"/>
+            <wp:docPr id="68057062" name="Picture 1"/>
+            <wp:cNvGraphicFramePr>
+              <a:graphicFrameLocks xmlns:a="http://schemas.openxmlformats.org/drawingml/2006/main" noChangeAspect="1"/>
+            </wp:cNvGraphicFramePr>
+            <a:graphic xmlns:a="http://schemas.openxmlformats.org/drawingml/2006/main">
+              <a:graphicData uri="http://schemas.openxmlformats.org/drawingml/2006/picture">
+                <pic:pic xmlns:pic="http://schemas.openxmlformats.org/drawingml/2006/picture">
+                  <pic:nvPicPr>
+                    <pic:cNvPr id="68057062" name=""/>
+                    <pic:cNvPicPr/>
+                  </pic:nvPicPr>
+                  <pic:blipFill>
+                    <a:blip r:embed="rId22"/>
+                    <a:stretch>
+                      <a:fillRect/>
+                    </a:stretch>
+                  </pic:blipFill>
+                  <pic:spPr>
+                    <a:xfrm>
+                      <a:off x="0" y="0"/>
+                      <a:ext cx="4572966" cy="1862715"/>
+                    </a:xfrm>
+                    <a:prstGeom prst="rect">
+                      <a:avLst/>
+                    </a:prstGeom>
+                  </pic:spPr>
+                </pic:pic>
+              </a:graphicData>
+            </a:graphic>
+          </wp:inline>
+        </w:drawing>
+      </w:r>
+    </w:p>
+    <w:p>
+      <w:pPr>
+        <w:rPr>
+          <w:rFonts w:ascii="Times New Roman" w:hAnsi="Times New Roman" w:cs="Times New Roman"/>
+          <w:sz w:val="28"/>
+          <w:szCs w:val="28"/>
+        </w:rPr>
+      </w:pPr>
+      <w:r>
+        <w:rPr>
+          <w:rFonts w:ascii="Times New Roman" w:hAnsi="Times New Roman" w:cs="Times New Roman"/>
+          <w:sz w:val="28"/>
+          <w:szCs w:val="28"/>
+        </w:rPr>
+        <w:drawing>
+          <wp:inline distT="0" distB="0" distL="0" distR="0" wp14:anchorId="7FC7CD48" wp14:editId="3AFB7EDB">
+            <wp:extent cx="4892040" cy="882762"/>
+            <wp:effectExtent l="0" t="0" r="3810" b="0"/>
+            <wp:docPr id="1139776207" name="Picture 1"/>
+            <wp:cNvGraphicFramePr>
+              <a:graphicFrameLocks xmlns:a="http://schemas.openxmlformats.org/drawingml/2006/main" noChangeAspect="1"/>
+            </wp:cNvGraphicFramePr>
+            <a:graphic xmlns:a="http://schemas.openxmlformats.org/drawingml/2006/main">
+              <a:graphicData uri="http://schemas.openxmlformats.org/drawingml/2006/picture">
+                <pic:pic xmlns:pic="http://schemas.openxmlformats.org/drawingml/2006/picture">
+                  <pic:nvPicPr>
+                    <pic:cNvPr id="1139776207" name=""/>
+                    <pic:cNvPicPr/>
+                  </pic:nvPicPr>
+                  <pic:blipFill>
+                    <a:blip r:embed="rId23"/>
+                    <a:stretch>
+                      <a:fillRect/>
+                    </a:stretch>
+                  </pic:blipFill>
+                  <pic:spPr>
+                    <a:xfrm>
+                      <a:off x="0" y="0"/>
+                      <a:ext cx="4966990" cy="896287"/>
+                    </a:xfrm>
+                    <a:prstGeom prst="rect">
+                      <a:avLst/>
+                    </a:prstGeom>
+                  </pic:spPr>
+                </pic:pic>
+              </a:graphicData>
+            </a:graphic>
+          </wp:inline>
+        </w:drawing>
+      </w:r>
+    </w:p>
+    <w:p>
+      <w:pPr>
+        <w:rPr>
+          <w:rFonts w:ascii="Times New Roman" w:hAnsi="Times New Roman" w:cs="Times New Roman"/>
+          <w:sz w:val="28"/>
+          <w:szCs w:val="28"/>
+        </w:rPr>
+      </w:pPr>
+      <w:r>
+        <w:rPr>
+          <w:rFonts w:ascii="Times New Roman" w:hAnsi="Times New Roman" w:cs="Times New Roman"/>
+          <w:sz w:val="28"/>
+          <w:szCs w:val="28"/>
+        </w:rPr>
+        <w:lastRenderedPageBreak/>
+        <w:drawing>
+          <wp:inline distT="0" distB="0" distL="0" distR="0" wp14:anchorId="4C077B6C" wp14:editId="34A30AD7">
+            <wp:extent cx="4389120" cy="1728450"/>
+            <wp:effectExtent l="0" t="0" r="0" b="5715"/>
+            <wp:docPr id="356793726" name="Picture 1"/>
+            <wp:cNvGraphicFramePr>
+              <a:graphicFrameLocks xmlns:a="http://schemas.openxmlformats.org/drawingml/2006/main" noChangeAspect="1"/>
+            </wp:cNvGraphicFramePr>
+            <a:graphic xmlns:a="http://schemas.openxmlformats.org/drawingml/2006/main">
+              <a:graphicData uri="http://schemas.openxmlformats.org/drawingml/2006/picture">
+                <pic:pic xmlns:pic="http://schemas.openxmlformats.org/drawingml/2006/picture">
+                  <pic:nvPicPr>
+                    <pic:cNvPr id="356793726" name=""/>
+                    <pic:cNvPicPr/>
+                  </pic:nvPicPr>
+                  <pic:blipFill>
+                    <a:blip r:embed="rId24"/>
+                    <a:stretch>
+                      <a:fillRect/>
+                    </a:stretch>
+                  </pic:blipFill>
+                  <pic:spPr>
+                    <a:xfrm>
+                      <a:off x="0" y="0"/>
+                      <a:ext cx="4414390" cy="1738402"/>
+                    </a:xfrm>
+                    <a:prstGeom prst="rect">
+                      <a:avLst/>
+                    </a:prstGeom>
+                  </pic:spPr>
+                </pic:pic>
+              </a:graphicData>
+            </a:graphic>
+          </wp:inline>
+        </w:drawing>
+      </w:r>
+    </w:p>
+    <w:p>
+      <w:pPr>
+        <w:pStyle w:val="ListParagraph"/>
+        <w:numPr>
+          <w:ilvl w:val="2"/>
+          <w:numId w:val="2"/>
+        </w:numPr>
+        <w:rPr>
+          <w:rFonts w:ascii="Times New Roman" w:hAnsi="Times New Roman" w:cs="Times New Roman"/>
+          <w:b/>
+          <w:bCs/>
+          <w:sz w:val="28"/>
+          <w:szCs w:val="28"/>
+        </w:rPr>
+      </w:pPr>
+      <w:r>
+        <w:rPr>
+          <w:rFonts w:ascii="Times New Roman" w:hAnsi="Times New Roman" w:cs="Times New Roman"/>
+          <w:b/>
+          <w:bCs/>
+          <w:sz w:val="28"/>
+          <w:szCs w:val="28"/>
+        </w:rPr>
+        <w:t>Uncontrolled Format String:</w:t>
+      </w:r>
+    </w:p>
+    <w:p>
+      <w:pPr>
+        <w:rPr>
+          <w:rFonts w:ascii="Times New Roman" w:hAnsi="Times New Roman" w:cs="Times New Roman"/>
+          <w:sz w:val="28"/>
+          <w:szCs w:val="28"/>
+        </w:rPr>
+      </w:pPr>
+      <w:r>
+        <w:rPr>
+          <w:rFonts w:ascii="Times New Roman" w:hAnsi="Times New Roman" w:cs="Times New Roman"/>
+          <w:sz w:val="28"/>
+          <w:szCs w:val="28"/>
+        </w:rPr>
+        <w:t>Lỗ hổng này bao gồm việc chấp nhận kkết quả đầu vào không được kiểm soát hoặc trái phép</w:t>
+      </w:r>
+      <w:r>
+        <w:rPr>
+          <w:rFonts w:ascii="Times New Roman" w:hAnsi="Times New Roman" w:cs="Times New Roman"/>
+          <w:sz w:val="28"/>
+          <w:szCs w:val="28"/>
+        </w:rPr>
+        <w:t xml:space="preserve"> dưới dạng </w:t>
+      </w:r>
+      <w:r>
+        <w:rPr>
+          <w:rFonts w:ascii="Times New Roman" w:hAnsi="Times New Roman" w:cs="Times New Roman"/>
+          <w:sz w:val="28"/>
+          <w:szCs w:val="28"/>
+        </w:rPr>
+        <w:t>chuỗi định dạng để thực thi một hàm. Điểm yếu này có thể dẫn đến việc thực thi mã độc và thậm chí làm hỏng hệ thống (VD: SQL Injection)</w:t>
+      </w:r>
+      <w:r>
+        <w:rPr>
+          <w:rFonts w:ascii="Times New Roman" w:hAnsi="Times New Roman" w:cs="Times New Roman"/>
+          <w:sz w:val="28"/>
+          <w:szCs w:val="28"/>
+        </w:rPr>
+        <w:t>.</w:t>
+      </w:r>
+    </w:p>
+    <w:p>
+      <w:pPr>
+        <w:pStyle w:val="ListParagraph"/>
+        <w:numPr>
+          <w:ilvl w:val="2"/>
+          <w:numId w:val="2"/>
+        </w:numPr>
+        <w:rPr>
+          <w:rFonts w:ascii="Times New Roman" w:hAnsi="Times New Roman" w:cs="Times New Roman"/>
+          <w:b/>
+          <w:bCs/>
+          <w:sz w:val="28"/>
+          <w:szCs w:val="28"/>
+        </w:rPr>
+      </w:pPr>
+      <w:r>
+        <w:rPr>
+          <w:rFonts w:ascii="Times New Roman" w:hAnsi="Times New Roman" w:cs="Times New Roman"/>
+          <w:b/>
+          <w:bCs/>
+          <w:sz w:val="28"/>
+          <w:szCs w:val="28"/>
+        </w:rPr>
+        <w:t>Integer Overflow:</w:t>
+      </w:r>
+    </w:p>
+    <w:p>
+      <w:pPr>
+        <w:rPr>
+          <w:rFonts w:ascii="Times New Roman" w:hAnsi="Times New Roman" w:cs="Times New Roman"/>
+          <w:sz w:val="28"/>
+          <w:szCs w:val="28"/>
+        </w:rPr>
+      </w:pPr>
+      <w:r>
+        <w:rPr>
+          <w:rFonts w:ascii="Times New Roman" w:hAnsi="Times New Roman" w:cs="Times New Roman"/>
+          <w:sz w:val="28"/>
+          <w:szCs w:val="28"/>
+        </w:rPr>
+        <w:t xml:space="preserve">Lỗ hổng này tồn tại khi một phép tính cố gắng tăng giá trị số nguyên cao hơn giá trị </w:t>
+      </w:r>
+      <w:r>
+        <w:rPr>
+          <w:rFonts w:ascii="Times New Roman" w:hAnsi="Times New Roman" w:cs="Times New Roman"/>
+          <w:sz w:val="28"/>
+          <w:szCs w:val="28"/>
+        </w:rPr>
+        <w:t>tối đa trong cách lưu trữ của kiểu dữ liệu. Khi lỗi này xảy ra, giá trị số nguyên thường sẽ quay trở về giá trị nhỏ nhất theo cách lưu trữ</w:t>
+      </w:r>
+      <w:r>
+        <w:rPr>
+          <w:rFonts w:ascii="Times New Roman" w:hAnsi="Times New Roman" w:cs="Times New Roman"/>
+          <w:sz w:val="28"/>
+          <w:szCs w:val="28"/>
+        </w:rPr>
+        <w:t xml:space="preserve">. Thông thường điểm yếu này trở thành </w:t>
+      </w:r>
+      <w:r>
+        <w:rPr>
+          <w:rFonts w:ascii="Times New Roman" w:hAnsi="Times New Roman" w:cs="Times New Roman"/>
+          <w:sz w:val="28"/>
+          <w:szCs w:val="28"/>
+        </w:rPr>
+        <w:t>một vấn đề trong bảo mật khi kết quả tính toán được sử dụng trong vòng lặp điều kiện</w:t>
+      </w:r>
+      <w:r>
+        <w:rPr>
+          <w:rFonts w:ascii="Times New Roman" w:hAnsi="Times New Roman" w:cs="Times New Roman"/>
+          <w:sz w:val="28"/>
+          <w:szCs w:val="28"/>
+        </w:rPr>
+        <w:t>, xác định kích thước hoặc thực thi các nhiệm vụ như sao chép, cấp phát bộ nhớ, ghép nối…</w:t>
+      </w:r>
+      <w:r>
+        <w:rPr>
+          <w:rFonts w:ascii="Times New Roman" w:hAnsi="Times New Roman" w:cs="Times New Roman"/>
+          <w:sz w:val="28"/>
+          <w:szCs w:val="28"/>
+        </w:rPr>
+        <w:t xml:space="preserve"> </w:t>
+      </w:r>
+    </w:p>
+    <w:p>
+      <w:pPr>
+        <w:pStyle w:val="ListParagraph"/>
+        <w:numPr>
+          <w:ilvl w:val="2"/>
+          <w:numId w:val="2"/>
+        </w:numPr>
+        <w:rPr>
+          <w:rFonts w:ascii="Times New Roman" w:hAnsi="Times New Roman" w:cs="Times New Roman"/>
+          <w:b/>
+          <w:bCs/>
+          <w:sz w:val="28"/>
+          <w:szCs w:val="28"/>
+        </w:rPr>
+      </w:pPr>
+      <w:r>
+        <w:rPr>
+          <w:rFonts w:ascii="Times New Roman" w:hAnsi="Times New Roman" w:cs="Times New Roman"/>
+          <w:b/>
+          <w:bCs/>
+          <w:sz w:val="28"/>
+          <w:szCs w:val="28"/>
+        </w:rPr>
+        <w:t>Denial of Service (DoS):</w:t>
+      </w:r>
+    </w:p>
+    <w:p>
+      <w:pPr>
+        <w:rPr>
+          <w:rFonts w:ascii="Times New Roman" w:hAnsi="Times New Roman" w:cs="Times New Roman"/>
+          <w:sz w:val="28"/>
+          <w:szCs w:val="28"/>
+        </w:rPr>
+      </w:pPr>
+    </w:p>
+    <w:p>
+      <w:pPr>
+        <w:pStyle w:val="ListParagraph"/>
+        <w:numPr>
+          <w:ilvl w:val="2"/>
+          <w:numId w:val="2"/>
+        </w:numPr>
+        <w:rPr>
+          <w:rFonts w:ascii="Times New Roman" w:hAnsi="Times New Roman" w:cs="Times New Roman"/>
+          <w:b/>
+          <w:bCs/>
+          <w:sz w:val="28"/>
+          <w:szCs w:val="28"/>
+        </w:rPr>
+      </w:pPr>
+    </w:p>
+    <w:p>
+      <w:pPr>
+        <w:rPr>
+          <w:rFonts w:ascii="Times New Roman" w:hAnsi="Times New Roman" w:cs="Times New Roman"/>
+          <w:sz w:val="28"/>
+          <w:szCs w:val="28"/>
+        </w:rPr>
+      </w:pPr>
+    </w:p>
+    <w:p>
+      <w:pPr>
+        <w:pStyle w:val="ListParagraph"/>
+        <w:numPr>
+          <w:ilvl w:val="1"/>
+          <w:numId w:val="2"/>
+        </w:numPr>
+        <w:rPr>
+          <w:rFonts w:ascii="Times New Roman" w:hAnsi="Times New Roman" w:cs="Times New Roman"/>
+          <w:b/>
+          <w:bCs/>
+          <w:sz w:val="28"/>
+          <w:szCs w:val="28"/>
+        </w:rPr>
+      </w:pPr>
+      <w:r>
+        <w:rPr>
+          <w:rFonts w:ascii="Times New Roman" w:hAnsi="Times New Roman" w:cs="Times New Roman"/>
+          <w:b/>
+          <w:bCs/>
           <w:sz w:val="28"/>
           <w:szCs w:val="28"/>
         </w:rPr>
@@ -2377,7 +3549,7 @@
           <w:u w:val="none"/>
         </w:rPr>
       </w:pPr>
-      <w:hyperlink r:id="rId20" w:history="1">
+      <w:hyperlink r:id="rId25" w:history="1">
         <w:r>
           <w:rPr>
             <w:rStyle w:val="Hyperlink"/>
@@ -2392,14 +3564,13 @@
     <w:p>
       <w:pPr>
         <w:rPr>
-          <w:rFonts w:ascii="Times New Roman" w:hAnsi="Times New Roman" w:cs="Times New Roman"/>
-          <w:color w:val="0563C1" w:themeColor="hyperlink"/>
-          <w:sz w:val="28"/>
-          <w:szCs w:val="28"/>
-          <w:u w:val="single"/>
-        </w:rPr>
-      </w:pPr>
-      <w:hyperlink r:id="rId21" w:history="1">
+          <w:rStyle w:val="Hyperlink"/>
+          <w:rFonts w:ascii="Times New Roman" w:hAnsi="Times New Roman" w:cs="Times New Roman"/>
+          <w:sz w:val="28"/>
+          <w:szCs w:val="28"/>
+        </w:rPr>
+      </w:pPr>
+      <w:hyperlink r:id="rId26" w:history="1">
         <w:r>
           <w:rPr>
             <w:rStyle w:val="Hyperlink"/>
@@ -2410,6 +3581,49 @@
           <w:t>https://www.bogotobogo.com/cplusplus/sockets_server_client.php</w:t>
         </w:r>
       </w:hyperlink>
+    </w:p>
+    <w:p>
+      <w:pPr>
+        <w:rPr>
+          <w:rFonts w:ascii="Times New Roman" w:hAnsi="Times New Roman" w:cs="Times New Roman"/>
+          <w:color w:val="0563C1" w:themeColor="hyperlink"/>
+          <w:sz w:val="28"/>
+          <w:szCs w:val="28"/>
+          <w:u w:val="single"/>
+        </w:rPr>
+      </w:pPr>
+      <w:hyperlink r:id="rId27" w:history="1">
+        <w:r>
+          <w:rPr>
+            <w:rStyle w:val="Hyperlink"/>
+            <w:rFonts w:ascii="Times New Roman" w:hAnsi="Times New Roman" w:cs="Times New Roman"/>
+            <w:sz w:val="28"/>
+            <w:szCs w:val="28"/>
+          </w:rPr>
+          <w:t>https://quantrimang.com/cong-nghe/lo-hong-bao-mat-nhung-hieu-biet-can-ban-93098</w:t>
+        </w:r>
+      </w:hyperlink>
+    </w:p>
+    <w:p>
+      <w:pPr>
+        <w:rPr>
+          <w:rFonts w:ascii="Times New Roman" w:hAnsi="Times New Roman" w:cs="Times New Roman"/>
+          <w:color w:val="0563C1" w:themeColor="hyperlink"/>
+          <w:sz w:val="28"/>
+          <w:szCs w:val="28"/>
+          <w:u w:val="single"/>
+        </w:rPr>
+      </w:pPr>
+      <w:r>
+        <w:rPr>
+          <w:rFonts w:ascii="Times New Roman" w:hAnsi="Times New Roman" w:cs="Times New Roman"/>
+          <w:color w:val="0563C1" w:themeColor="hyperlink"/>
+          <w:sz w:val="28"/>
+          <w:szCs w:val="28"/>
+          <w:u w:val="single"/>
+        </w:rPr>
+        <w:t>https://avinetworks.com/glossary/buffer-overflow/</w:t>
+      </w:r>
     </w:p>
     <w:sectPr>
       <w:pgSz w:w="12240" w:h="15840"/>

</xml_diff>

<commit_message>
adding timeout handling, checking buffer_size for SendFile
</commit_message>
<xml_diff>
--- a/REPORT.docx
+++ b/REPORT.docx
@@ -136,6 +136,7 @@
           <w:ilvl w:val="0"/>
           <w:numId w:val="3"/>
         </w:numPr>
+        <w:ind w:left="284"/>
         <w:rPr>
           <w:rFonts w:ascii="Times New Roman" w:hAnsi="Times New Roman" w:cs="Times New Roman"/>
           <w:sz w:val="28"/>
@@ -172,7 +173,39 @@
           <w:sz w:val="28"/>
           <w:szCs w:val="28"/>
         </w:rPr>
-        <w:t xml:space="preserve"> Kiểm tra thư mục lưu trữ có tồn tại hay không.</w:t>
+        <w:t xml:space="preserve"> Kiểm tra thư mục lưu trữ có tồn tại hay không</w:t>
+      </w:r>
+      <w:r>
+        <w:rPr>
+          <w:rFonts w:ascii="Times New Roman" w:hAnsi="Times New Roman" w:cs="Times New Roman"/>
+          <w:sz w:val="28"/>
+          <w:szCs w:val="28"/>
+        </w:rPr>
+        <w:t xml:space="preserve">, </w:t>
+      </w:r>
+      <w:r>
+        <w:rPr>
+          <w:rFonts w:ascii="Times New Roman" w:hAnsi="Times New Roman" w:cs="Times New Roman"/>
+          <w:sz w:val="28"/>
+          <w:szCs w:val="28"/>
+        </w:rPr>
+        <w:t xml:space="preserve">tên </w:t>
+      </w:r>
+      <w:r>
+        <w:rPr>
+          <w:rFonts w:ascii="Times New Roman" w:hAnsi="Times New Roman" w:cs="Times New Roman"/>
+          <w:sz w:val="28"/>
+          <w:szCs w:val="28"/>
+        </w:rPr>
+        <w:t>có quá dài hay không</w:t>
+      </w:r>
+      <w:r>
+        <w:rPr>
+          <w:rFonts w:ascii="Times New Roman" w:hAnsi="Times New Roman" w:cs="Times New Roman"/>
+          <w:sz w:val="28"/>
+          <w:szCs w:val="28"/>
+        </w:rPr>
+        <w:t>.</w:t>
       </w:r>
     </w:p>
     <w:p>
@@ -182,6 +215,7 @@
           <w:ilvl w:val="0"/>
           <w:numId w:val="3"/>
         </w:numPr>
+        <w:ind w:left="284"/>
         <w:rPr>
           <w:rFonts w:ascii="Times New Roman" w:hAnsi="Times New Roman" w:cs="Times New Roman"/>
           <w:sz w:val="28"/>
@@ -210,7 +244,7 @@
           <w:sz w:val="28"/>
           <w:szCs w:val="28"/>
         </w:rPr>
-        <w:t>socket chính của server.</w:t>
+        <w:t>socket của server.</w:t>
       </w:r>
     </w:p>
     <w:p>
@@ -220,6 +254,7 @@
           <w:ilvl w:val="0"/>
           <w:numId w:val="3"/>
         </w:numPr>
+        <w:ind w:left="284"/>
         <w:rPr>
           <w:rFonts w:ascii="Times New Roman" w:hAnsi="Times New Roman" w:cs="Times New Roman"/>
           <w:sz w:val="28"/>
@@ -298,6 +333,7 @@
           <w:ilvl w:val="0"/>
           <w:numId w:val="3"/>
         </w:numPr>
+        <w:ind w:left="284"/>
         <w:rPr>
           <w:rFonts w:ascii="Times New Roman" w:hAnsi="Times New Roman" w:cs="Times New Roman"/>
           <w:sz w:val="28"/>
@@ -318,7 +354,39 @@
           <w:sz w:val="28"/>
           <w:szCs w:val="28"/>
         </w:rPr>
-        <w:t xml:space="preserve"> tự động gửi đến trước một chuỗi 4B là </w:t>
+        <w:t xml:space="preserve"> tự động gửi đến</w:t>
+      </w:r>
+      <w:r>
+        <w:rPr>
+          <w:rFonts w:ascii="Times New Roman" w:hAnsi="Times New Roman" w:cs="Times New Roman"/>
+          <w:sz w:val="28"/>
+          <w:szCs w:val="28"/>
+        </w:rPr>
+        <w:t xml:space="preserve"> server</w:t>
+      </w:r>
+      <w:r>
+        <w:rPr>
+          <w:rFonts w:ascii="Times New Roman" w:hAnsi="Times New Roman" w:cs="Times New Roman"/>
+          <w:sz w:val="28"/>
+          <w:szCs w:val="28"/>
+        </w:rPr>
+        <w:t xml:space="preserve"> một chuỗi 4</w:t>
+      </w:r>
+      <w:r>
+        <w:rPr>
+          <w:rFonts w:ascii="Times New Roman" w:hAnsi="Times New Roman" w:cs="Times New Roman"/>
+          <w:sz w:val="28"/>
+          <w:szCs w:val="28"/>
+        </w:rPr>
+        <w:t xml:space="preserve"> ký tự</w:t>
+      </w:r>
+      <w:r>
+        <w:rPr>
+          <w:rFonts w:ascii="Times New Roman" w:hAnsi="Times New Roman" w:cs="Times New Roman"/>
+          <w:sz w:val="28"/>
+          <w:szCs w:val="28"/>
+        </w:rPr>
+        <w:t xml:space="preserve"> là </w:t>
       </w:r>
       <w:r>
         <w:rPr>
@@ -350,7 +418,23 @@
           <w:sz w:val="28"/>
           <w:szCs w:val="28"/>
         </w:rPr>
-        <w:t xml:space="preserve"> hoặc EXIT:</w:t>
+        <w:t xml:space="preserve"> hoặc EXIT</w:t>
+      </w:r>
+      <w:r>
+        <w:rPr>
+          <w:rFonts w:ascii="Times New Roman" w:hAnsi="Times New Roman" w:cs="Times New Roman"/>
+          <w:sz w:val="28"/>
+          <w:szCs w:val="28"/>
+        </w:rPr>
+        <w:t>. Nếu chuỗi nhận được là</w:t>
+      </w:r>
+      <w:r>
+        <w:rPr>
+          <w:rFonts w:ascii="Times New Roman" w:hAnsi="Times New Roman" w:cs="Times New Roman"/>
+          <w:sz w:val="28"/>
+          <w:szCs w:val="28"/>
+        </w:rPr>
+        <w:t>:</w:t>
       </w:r>
     </w:p>
     <w:p>
@@ -360,43 +444,36 @@
           <w:ilvl w:val="1"/>
           <w:numId w:val="3"/>
         </w:numPr>
-        <w:rPr>
-          <w:rFonts w:ascii="Times New Roman" w:hAnsi="Times New Roman" w:cs="Times New Roman"/>
-          <w:sz w:val="28"/>
-          <w:szCs w:val="28"/>
-        </w:rPr>
-      </w:pPr>
-      <w:r>
-        <w:rPr>
-          <w:rFonts w:ascii="Times New Roman" w:hAnsi="Times New Roman" w:cs="Times New Roman"/>
-          <w:sz w:val="28"/>
-          <w:szCs w:val="28"/>
-        </w:rPr>
-        <w:t>Nếu</w:t>
-      </w:r>
-      <w:r>
-        <w:rPr>
-          <w:rFonts w:ascii="Times New Roman" w:hAnsi="Times New Roman" w:cs="Times New Roman"/>
-          <w:sz w:val="28"/>
-          <w:szCs w:val="28"/>
-        </w:rPr>
-        <w:t xml:space="preserve"> </w:t>
-      </w:r>
-      <w:r>
-        <w:rPr>
-          <w:rFonts w:ascii="Times New Roman" w:hAnsi="Times New Roman" w:cs="Times New Roman"/>
-          <w:sz w:val="28"/>
-          <w:szCs w:val="28"/>
-        </w:rPr>
-        <w:t xml:space="preserve">chuỗi được gửi đến là FILE </w:t>
-      </w:r>
-      <w:r>
-        <w:rPr>
-          <w:rFonts w:ascii="Times New Roman" w:hAnsi="Times New Roman" w:cs="Times New Roman"/>
-          <w:sz w:val="28"/>
-          <w:szCs w:val="28"/>
-        </w:rPr>
-        <w:t xml:space="preserve">thì sẽ đợi nhận tên file từ client gửi qua, </w:t>
+        <w:ind w:left="709"/>
+        <w:rPr>
+          <w:rFonts w:ascii="Times New Roman" w:hAnsi="Times New Roman" w:cs="Times New Roman"/>
+          <w:sz w:val="28"/>
+          <w:szCs w:val="28"/>
+        </w:rPr>
+      </w:pPr>
+      <w:r>
+        <w:rPr>
+          <w:rFonts w:ascii="Times New Roman" w:hAnsi="Times New Roman" w:cs="Times New Roman"/>
+          <w:sz w:val="28"/>
+          <w:szCs w:val="28"/>
+        </w:rPr>
+        <w:t>FILE</w:t>
+      </w:r>
+      <w:r>
+        <w:rPr>
+          <w:rFonts w:ascii="Times New Roman" w:hAnsi="Times New Roman" w:cs="Times New Roman"/>
+          <w:sz w:val="28"/>
+          <w:szCs w:val="28"/>
+        </w:rPr>
+        <w:t>:</w:t>
+      </w:r>
+      <w:r>
+        <w:rPr>
+          <w:rFonts w:ascii="Times New Roman" w:hAnsi="Times New Roman" w:cs="Times New Roman"/>
+          <w:sz w:val="28"/>
+          <w:szCs w:val="28"/>
+        </w:rPr>
+        <w:t xml:space="preserve"> đợi nhận tên file từ client gửi qua, </w:t>
       </w:r>
       <w:r>
         <w:rPr>
@@ -412,15 +489,15 @@
           <w:sz w:val="28"/>
           <w:szCs w:val="28"/>
         </w:rPr>
-        <w:t xml:space="preserve">file thì chương trình sẽ gửi lại cho client chuỗi “FAIL” để báo </w:t>
-      </w:r>
-      <w:r>
-        <w:rPr>
-          <w:rFonts w:ascii="Times New Roman" w:hAnsi="Times New Roman" w:cs="Times New Roman"/>
-          <w:sz w:val="28"/>
-          <w:szCs w:val="28"/>
-        </w:rPr>
-        <w:t>lưu file thất bại. Ngược lại, sẽ gửi chuỗi “SCSS” (viết tắt của SUCCESS)</w:t>
+        <w:t>file thì chương trình sẽ gửi lại cho client chuỗi “FAIL”</w:t>
+      </w:r>
+      <w:r>
+        <w:rPr>
+          <w:rFonts w:ascii="Times New Roman" w:hAnsi="Times New Roman" w:cs="Times New Roman"/>
+          <w:sz w:val="28"/>
+          <w:szCs w:val="28"/>
+        </w:rPr>
+        <w:t>. Ngược lại, sẽ gửi chuỗi “SCSS” (viết tắt của SUCCESS)</w:t>
       </w:r>
       <w:r>
         <w:rPr>
@@ -478,27 +555,36 @@
           <w:ilvl w:val="1"/>
           <w:numId w:val="3"/>
         </w:numPr>
-        <w:rPr>
-          <w:rFonts w:ascii="Times New Roman" w:hAnsi="Times New Roman" w:cs="Times New Roman"/>
-          <w:sz w:val="28"/>
-          <w:szCs w:val="28"/>
-        </w:rPr>
-      </w:pPr>
-      <w:r>
-        <w:rPr>
-          <w:rFonts w:ascii="Times New Roman" w:hAnsi="Times New Roman" w:cs="Times New Roman"/>
-          <w:sz w:val="28"/>
-          <w:szCs w:val="28"/>
-        </w:rPr>
-        <w:t>N</w:t>
-      </w:r>
-      <w:r>
-        <w:rPr>
-          <w:rFonts w:ascii="Times New Roman" w:hAnsi="Times New Roman" w:cs="Times New Roman"/>
-          <w:sz w:val="28"/>
-          <w:szCs w:val="28"/>
-        </w:rPr>
-        <w:t xml:space="preserve">ếu chuỗi nhận được là TEXT, thì chương trình sẽ </w:t>
+        <w:ind w:left="709"/>
+        <w:rPr>
+          <w:rFonts w:ascii="Times New Roman" w:hAnsi="Times New Roman" w:cs="Times New Roman"/>
+          <w:sz w:val="28"/>
+          <w:szCs w:val="28"/>
+        </w:rPr>
+      </w:pPr>
+      <w:r>
+        <w:rPr>
+          <w:rFonts w:ascii="Times New Roman" w:hAnsi="Times New Roman" w:cs="Times New Roman"/>
+          <w:sz w:val="28"/>
+          <w:szCs w:val="28"/>
+        </w:rPr>
+        <w:t>TEXT</w:t>
+      </w:r>
+      <w:r>
+        <w:rPr>
+          <w:rFonts w:ascii="Times New Roman" w:hAnsi="Times New Roman" w:cs="Times New Roman"/>
+          <w:sz w:val="28"/>
+          <w:szCs w:val="28"/>
+        </w:rPr>
+        <w:t>:</w:t>
+      </w:r>
+      <w:r>
+        <w:rPr>
+          <w:rFonts w:ascii="Times New Roman" w:hAnsi="Times New Roman" w:cs="Times New Roman"/>
+          <w:sz w:val="28"/>
+          <w:szCs w:val="28"/>
+        </w:rPr>
+        <w:t xml:space="preserve"> chương trình sẽ </w:t>
       </w:r>
       <w:r>
         <w:rPr>
@@ -532,19 +618,36 @@
           <w:ilvl w:val="1"/>
           <w:numId w:val="3"/>
         </w:numPr>
-        <w:rPr>
-          <w:rFonts w:ascii="Times New Roman" w:hAnsi="Times New Roman" w:cs="Times New Roman"/>
-          <w:sz w:val="28"/>
-          <w:szCs w:val="28"/>
-        </w:rPr>
-      </w:pPr>
-      <w:r>
-        <w:rPr>
-          <w:rFonts w:ascii="Times New Roman" w:hAnsi="Times New Roman" w:cs="Times New Roman"/>
-          <w:sz w:val="28"/>
-          <w:szCs w:val="28"/>
-        </w:rPr>
-        <w:t>Nếu chuỗi nhận được là EXIT, thì sẽ thông báo client đóng kết nối và thoát chương trình.</w:t>
+        <w:ind w:left="709"/>
+        <w:rPr>
+          <w:rFonts w:ascii="Times New Roman" w:hAnsi="Times New Roman" w:cs="Times New Roman"/>
+          <w:sz w:val="28"/>
+          <w:szCs w:val="28"/>
+        </w:rPr>
+      </w:pPr>
+      <w:r>
+        <w:rPr>
+          <w:rFonts w:ascii="Times New Roman" w:hAnsi="Times New Roman" w:cs="Times New Roman"/>
+          <w:sz w:val="28"/>
+          <w:szCs w:val="28"/>
+        </w:rPr>
+        <w:t>EXIT</w:t>
+      </w:r>
+      <w:r>
+        <w:rPr>
+          <w:rFonts w:ascii="Times New Roman" w:hAnsi="Times New Roman" w:cs="Times New Roman"/>
+          <w:sz w:val="28"/>
+          <w:szCs w:val="28"/>
+        </w:rPr>
+        <w:t>:</w:t>
+      </w:r>
+      <w:r>
+        <w:rPr>
+          <w:rFonts w:ascii="Times New Roman" w:hAnsi="Times New Roman" w:cs="Times New Roman"/>
+          <w:sz w:val="28"/>
+          <w:szCs w:val="28"/>
+        </w:rPr>
+        <w:t xml:space="preserve"> thì sẽ thông báo client đóng kết nối và thoát chương trình.</w:t>
       </w:r>
     </w:p>
     <w:p>
@@ -554,6 +657,7 @@
           <w:ilvl w:val="1"/>
           <w:numId w:val="3"/>
         </w:numPr>
+        <w:ind w:left="709"/>
         <w:rPr>
           <w:rFonts w:ascii="Times New Roman" w:hAnsi="Times New Roman" w:cs="Times New Roman"/>
           <w:sz w:val="28"/>
@@ -777,7 +881,6 @@
           <w:sz w:val="28"/>
           <w:szCs w:val="28"/>
         </w:rPr>
-        <w:lastRenderedPageBreak/>
         <w:t>Tạo một mảng ký tự lưu thông tin các lệnh</w:t>
       </w:r>
       <w:r>
@@ -878,7 +981,23 @@
           <w:sz w:val="28"/>
           <w:szCs w:val="28"/>
         </w:rPr>
-        <w:t xml:space="preserve">kiểm tra </w:t>
+        <w:t>kiểm tra độ dài đường dẫn</w:t>
+      </w:r>
+      <w:r>
+        <w:rPr>
+          <w:rFonts w:ascii="Times New Roman" w:hAnsi="Times New Roman" w:cs="Times New Roman"/>
+          <w:sz w:val="28"/>
+          <w:szCs w:val="28"/>
+        </w:rPr>
+        <w:t>, buffer_size hợp lệ</w:t>
+      </w:r>
+      <w:r>
+        <w:rPr>
+          <w:rFonts w:ascii="Times New Roman" w:hAnsi="Times New Roman" w:cs="Times New Roman"/>
+          <w:sz w:val="28"/>
+          <w:szCs w:val="28"/>
+        </w:rPr>
+        <w:t xml:space="preserve">, </w:t>
       </w:r>
       <w:r>
         <w:rPr>
@@ -902,7 +1021,16 @@
           <w:sz w:val="28"/>
           <w:szCs w:val="28"/>
         </w:rPr>
-        <w:t>để gửi nội dung file, kiểm tra mở file</w:t>
+        <w:t xml:space="preserve">để </w:t>
+      </w:r>
+      <w:r>
+        <w:rPr>
+          <w:rFonts w:ascii="Times New Roman" w:hAnsi="Times New Roman" w:cs="Times New Roman"/>
+          <w:sz w:val="28"/>
+          <w:szCs w:val="28"/>
+        </w:rPr>
+        <w:lastRenderedPageBreak/>
+        <w:t>gửi nội dung file, kiểm tra mở file</w:t>
       </w:r>
       <w:r>
         <w:rPr>
@@ -950,7 +1078,7 @@
           <w:sz w:val="28"/>
           <w:szCs w:val="28"/>
         </w:rPr>
-        <w:t xml:space="preserve">server có thể lưu trữ được file hay không (SCSS/FAIL), </w:t>
+        <w:t xml:space="preserve">server có thể lưu trữ file (SCSS/FAIL), </w:t>
       </w:r>
       <w:r>
         <w:rPr>
@@ -982,7 +1110,23 @@
           <w:sz w:val="28"/>
           <w:szCs w:val="28"/>
         </w:rPr>
-        <w:t>, ngược lại báo lỗi từ server.</w:t>
+        <w:t xml:space="preserve">, ngược lại </w:t>
+      </w:r>
+      <w:r>
+        <w:rPr>
+          <w:rFonts w:ascii="Times New Roman" w:hAnsi="Times New Roman" w:cs="Times New Roman"/>
+          <w:sz w:val="28"/>
+          <w:szCs w:val="28"/>
+        </w:rPr>
+        <w:t>xuất ra màn hình</w:t>
+      </w:r>
+      <w:r>
+        <w:rPr>
+          <w:rFonts w:ascii="Times New Roman" w:hAnsi="Times New Roman" w:cs="Times New Roman"/>
+          <w:sz w:val="28"/>
+          <w:szCs w:val="28"/>
+        </w:rPr>
+        <w:t xml:space="preserve"> lỗi từ server.</w:t>
       </w:r>
     </w:p>
     <w:p>
@@ -1629,7 +1773,6 @@
           <w:sz w:val="32"/>
           <w:szCs w:val="32"/>
         </w:rPr>
-        <w:lastRenderedPageBreak/>
         <w:t>Kết quả:</w:t>
       </w:r>
     </w:p>
@@ -1678,6 +1821,7 @@
           <w:sz w:val="28"/>
           <w:szCs w:val="28"/>
         </w:rPr>
+        <w:lastRenderedPageBreak/>
         <w:t>Client:</w:t>
       </w:r>
     </w:p>
@@ -2103,7 +2247,7 @@
         </w:rPr>
         <w:lastRenderedPageBreak/>
         <w:drawing>
-          <wp:inline distT="0" distB="0" distL="0" distR="0" wp14:anchorId="1675C626" wp14:editId="04295EAA">
+          <wp:inline distT="0" distB="0" distL="0" distR="0" wp14:anchorId="1675C626" wp14:editId="5D1B234F">
             <wp:extent cx="5943600" cy="2262505"/>
             <wp:effectExtent l="19050" t="19050" r="19050" b="23495"/>
             <wp:docPr id="1214143980" name="Picture 1"/>
@@ -2422,23 +2566,15 @@
           <w:sz w:val="28"/>
           <w:szCs w:val="28"/>
         </w:rPr>
-        <w:t>Là m</w:t>
-      </w:r>
-      <w:r>
-        <w:rPr>
-          <w:rFonts w:ascii="Times New Roman" w:hAnsi="Times New Roman" w:cs="Times New Roman"/>
-          <w:sz w:val="28"/>
-          <w:szCs w:val="28"/>
-        </w:rPr>
-        <w:t>ột loại lỗ hổng bảo mật nổi tiếng</w:t>
-      </w:r>
-      <w:r>
-        <w:rPr>
-          <w:rFonts w:ascii="Times New Roman" w:hAnsi="Times New Roman" w:cs="Times New Roman"/>
-          <w:sz w:val="28"/>
-          <w:szCs w:val="28"/>
-        </w:rPr>
-        <w:t xml:space="preserve">, xảy ra khi chương trình tải dữ liệu </w:t>
+        <w:t>X</w:t>
+      </w:r>
+      <w:r>
+        <w:rPr>
+          <w:rFonts w:ascii="Times New Roman" w:hAnsi="Times New Roman" w:cs="Times New Roman"/>
+          <w:sz w:val="28"/>
+          <w:szCs w:val="28"/>
+        </w:rPr>
+        <w:t xml:space="preserve">ảy ra khi chương trình tải dữ liệu </w:t>
       </w:r>
       <w:r>
         <w:rPr>
@@ -2623,7 +2759,23 @@
           <w:sz w:val="28"/>
           <w:szCs w:val="28"/>
         </w:rPr>
-        <w:t xml:space="preserve"> chèn thêm mã độc vào.</w:t>
+        <w:t xml:space="preserve"> chèn thêm mã độc vào</w:t>
+      </w:r>
+      <w:r>
+        <w:rPr>
+          <w:rFonts w:ascii="Times New Roman" w:hAnsi="Times New Roman" w:cs="Times New Roman"/>
+          <w:sz w:val="28"/>
+          <w:szCs w:val="28"/>
+        </w:rPr>
+        <w:t xml:space="preserve"> hệ thống</w:t>
+      </w:r>
+      <w:r>
+        <w:rPr>
+          <w:rFonts w:ascii="Times New Roman" w:hAnsi="Times New Roman" w:cs="Times New Roman"/>
+          <w:sz w:val="28"/>
+          <w:szCs w:val="28"/>
+        </w:rPr>
+        <w:t>.</w:t>
       </w:r>
       <w:r>
         <w:rPr>
@@ -2680,7 +2832,7 @@
           <w:sz w:val="28"/>
           <w:szCs w:val="28"/>
         </w:rPr>
-        <w:t xml:space="preserve">Trong chương trình, nếu socket nhận dữ liệu mà không kiểm tra độ dài dữ liệu, nếu dữ liệu quá lớn sẽ gây </w:t>
+        <w:t xml:space="preserve">Trong chương trình, nếu socket nhận dữ liệu quá lớn sẽ gây </w:t>
       </w:r>
       <w:r>
         <w:rPr>
@@ -2705,104 +2857,104 @@
           <w:sz w:val="28"/>
           <w:szCs w:val="28"/>
         </w:rPr>
+        <w:t>Giải pháp</w:t>
+      </w:r>
+      <w:r>
+        <w:rPr>
+          <w:rFonts w:ascii="Times New Roman" w:hAnsi="Times New Roman" w:cs="Times New Roman"/>
+          <w:sz w:val="28"/>
+          <w:szCs w:val="28"/>
+        </w:rPr>
+        <w:t>: sử dụng các hàm an toàn để xử lý chuỗi và buffer như strncpy và snprintf thay vì strcpy và sprintf.</w:t>
+      </w:r>
+      <w:r>
+        <w:rPr>
+          <w:rFonts w:ascii="Times New Roman" w:hAnsi="Times New Roman" w:cs="Times New Roman"/>
+          <w:sz w:val="28"/>
+          <w:szCs w:val="28"/>
+        </w:rPr>
+        <w:t xml:space="preserve"> Các hàm này đều nhận một biến </w:t>
+      </w:r>
+      <w:r>
+        <w:rPr>
+          <w:rFonts w:ascii="Times New Roman" w:hAnsi="Times New Roman" w:cs="Times New Roman"/>
+          <w:sz w:val="28"/>
+          <w:szCs w:val="28"/>
+        </w:rPr>
+        <w:t xml:space="preserve">chứa thông tin </w:t>
+      </w:r>
+      <w:r>
+        <w:rPr>
+          <w:rFonts w:ascii="Times New Roman" w:hAnsi="Times New Roman" w:cs="Times New Roman"/>
+          <w:sz w:val="28"/>
+          <w:szCs w:val="28"/>
+        </w:rPr>
+        <w:t>kích thước tối đa</w:t>
+      </w:r>
+      <w:r>
+        <w:rPr>
+          <w:rFonts w:ascii="Times New Roman" w:hAnsi="Times New Roman" w:cs="Times New Roman"/>
+          <w:sz w:val="28"/>
+          <w:szCs w:val="28"/>
+        </w:rPr>
+        <w:t xml:space="preserve"> và </w:t>
+      </w:r>
+      <w:r>
+        <w:rPr>
+          <w:rFonts w:ascii="Times New Roman" w:hAnsi="Times New Roman" w:cs="Times New Roman"/>
+          <w:sz w:val="28"/>
+          <w:szCs w:val="28"/>
+        </w:rPr>
+        <w:t>chỉ ghi dữ liệu</w:t>
+      </w:r>
+      <w:r>
+        <w:rPr>
+          <w:rFonts w:ascii="Times New Roman" w:hAnsi="Times New Roman" w:cs="Times New Roman"/>
+          <w:sz w:val="28"/>
+          <w:szCs w:val="28"/>
+        </w:rPr>
+        <w:t xml:space="preserve"> không vượt quá kích thước này, đảm bảo</w:t>
+      </w:r>
+      <w:r>
+        <w:rPr>
+          <w:rFonts w:ascii="Times New Roman" w:hAnsi="Times New Roman" w:cs="Times New Roman"/>
+          <w:sz w:val="28"/>
+          <w:szCs w:val="28"/>
+        </w:rPr>
+        <w:t xml:space="preserve"> tràn</w:t>
+      </w:r>
+      <w:r>
+        <w:rPr>
+          <w:rFonts w:ascii="Times New Roman" w:hAnsi="Times New Roman" w:cs="Times New Roman"/>
+          <w:sz w:val="28"/>
+          <w:szCs w:val="28"/>
+        </w:rPr>
+        <w:t xml:space="preserve"> bộ nh</w:t>
+      </w:r>
+      <w:r>
+        <w:rPr>
+          <w:rFonts w:ascii="Times New Roman" w:hAnsi="Times New Roman" w:cs="Times New Roman"/>
+          <w:sz w:val="28"/>
+          <w:szCs w:val="28"/>
+        </w:rPr>
+        <w:t>ớ.</w:t>
+      </w:r>
+    </w:p>
+    <w:p>
+      <w:pPr>
+        <w:rPr>
+          <w:rFonts w:ascii="Times New Roman" w:hAnsi="Times New Roman" w:cs="Times New Roman"/>
+          <w:sz w:val="28"/>
+          <w:szCs w:val="28"/>
+        </w:rPr>
+      </w:pPr>
+      <w:r>
+        <w:rPr>
+          <w:rFonts w:ascii="Times New Roman" w:hAnsi="Times New Roman" w:cs="Times New Roman"/>
+          <w:sz w:val="28"/>
+          <w:szCs w:val="28"/>
+        </w:rPr>
         <w:lastRenderedPageBreak/>
-        <w:t>Giải pháp</w:t>
-      </w:r>
-      <w:r>
-        <w:rPr>
-          <w:rFonts w:ascii="Times New Roman" w:hAnsi="Times New Roman" w:cs="Times New Roman"/>
-          <w:sz w:val="28"/>
-          <w:szCs w:val="28"/>
-        </w:rPr>
-        <w:t>: sử dụng các hàm an toàn để xử lý chuỗi và buffer như strncpy và snprintf thay vì strcpy và sprintf.</w:t>
-      </w:r>
-      <w:r>
-        <w:rPr>
-          <w:rFonts w:ascii="Times New Roman" w:hAnsi="Times New Roman" w:cs="Times New Roman"/>
-          <w:sz w:val="28"/>
-          <w:szCs w:val="28"/>
-        </w:rPr>
-        <w:t xml:space="preserve"> Các hàm này đều nhận một biến </w:t>
-      </w:r>
-      <w:r>
-        <w:rPr>
-          <w:rFonts w:ascii="Times New Roman" w:hAnsi="Times New Roman" w:cs="Times New Roman"/>
-          <w:sz w:val="28"/>
-          <w:szCs w:val="28"/>
-        </w:rPr>
-        <w:t xml:space="preserve">chứa thông tin </w:t>
-      </w:r>
-      <w:r>
-        <w:rPr>
-          <w:rFonts w:ascii="Times New Roman" w:hAnsi="Times New Roman" w:cs="Times New Roman"/>
-          <w:sz w:val="28"/>
-          <w:szCs w:val="28"/>
-        </w:rPr>
-        <w:t>kích thước tối đa</w:t>
-      </w:r>
-      <w:r>
-        <w:rPr>
-          <w:rFonts w:ascii="Times New Roman" w:hAnsi="Times New Roman" w:cs="Times New Roman"/>
-          <w:sz w:val="28"/>
-          <w:szCs w:val="28"/>
-        </w:rPr>
-        <w:t xml:space="preserve"> và </w:t>
-      </w:r>
-      <w:r>
-        <w:rPr>
-          <w:rFonts w:ascii="Times New Roman" w:hAnsi="Times New Roman" w:cs="Times New Roman"/>
-          <w:sz w:val="28"/>
-          <w:szCs w:val="28"/>
-        </w:rPr>
-        <w:t>chỉ ghi dữ liệu</w:t>
-      </w:r>
-      <w:r>
-        <w:rPr>
-          <w:rFonts w:ascii="Times New Roman" w:hAnsi="Times New Roman" w:cs="Times New Roman"/>
-          <w:sz w:val="28"/>
-          <w:szCs w:val="28"/>
-        </w:rPr>
-        <w:t xml:space="preserve"> không vượt quá kích thước này, đảm bảo</w:t>
-      </w:r>
-      <w:r>
-        <w:rPr>
-          <w:rFonts w:ascii="Times New Roman" w:hAnsi="Times New Roman" w:cs="Times New Roman"/>
-          <w:sz w:val="28"/>
-          <w:szCs w:val="28"/>
-        </w:rPr>
-        <w:t xml:space="preserve"> tràn</w:t>
-      </w:r>
-      <w:r>
-        <w:rPr>
-          <w:rFonts w:ascii="Times New Roman" w:hAnsi="Times New Roman" w:cs="Times New Roman"/>
-          <w:sz w:val="28"/>
-          <w:szCs w:val="28"/>
-        </w:rPr>
-        <w:t xml:space="preserve"> bộ nh</w:t>
-      </w:r>
-      <w:r>
-        <w:rPr>
-          <w:rFonts w:ascii="Times New Roman" w:hAnsi="Times New Roman" w:cs="Times New Roman"/>
-          <w:sz w:val="28"/>
-          <w:szCs w:val="28"/>
-        </w:rPr>
-        <w:t>ớ.</w:t>
-      </w:r>
-    </w:p>
-    <w:p>
-      <w:pPr>
-        <w:rPr>
-          <w:rFonts w:ascii="Times New Roman" w:hAnsi="Times New Roman" w:cs="Times New Roman"/>
-          <w:sz w:val="28"/>
-          <w:szCs w:val="28"/>
-        </w:rPr>
-      </w:pPr>
-      <w:r>
-        <w:rPr>
-          <w:rFonts w:ascii="Times New Roman" w:hAnsi="Times New Roman" w:cs="Times New Roman"/>
-          <w:sz w:val="28"/>
-          <w:szCs w:val="28"/>
-        </w:rPr>
         <w:t xml:space="preserve">Ta sẽ tạo thêm một hằng số MAX_PATH_LENGTH để sử dụng trong </w:t>
       </w:r>
       <w:r>
@@ -2880,6 +3032,7 @@
       <w:r>
         <w:rPr>
           <w:rFonts w:ascii="Times New Roman" w:hAnsi="Times New Roman" w:cs="Times New Roman"/>
+          <w:noProof/>
           <w:sz w:val="28"/>
           <w:szCs w:val="28"/>
         </w:rPr>
@@ -2931,6 +3084,7 @@
       <w:r>
         <w:rPr>
           <w:rFonts w:ascii="Times New Roman" w:hAnsi="Times New Roman" w:cs="Times New Roman"/>
+          <w:noProof/>
           <w:sz w:val="28"/>
           <w:szCs w:val="28"/>
         </w:rPr>
@@ -3060,6 +3214,7 @@
       <w:r>
         <w:rPr>
           <w:rFonts w:ascii="Times New Roman" w:hAnsi="Times New Roman" w:cs="Times New Roman"/>
+          <w:noProof/>
           <w:sz w:val="28"/>
           <w:szCs w:val="28"/>
         </w:rPr>
@@ -3111,6 +3266,7 @@
       <w:r>
         <w:rPr>
           <w:rFonts w:ascii="Times New Roman" w:hAnsi="Times New Roman" w:cs="Times New Roman"/>
+          <w:noProof/>
           <w:sz w:val="28"/>
           <w:szCs w:val="28"/>
         </w:rPr>
@@ -3162,6 +3318,7 @@
       <w:r>
         <w:rPr>
           <w:rFonts w:ascii="Times New Roman" w:hAnsi="Times New Roman" w:cs="Times New Roman"/>
+          <w:noProof/>
           <w:sz w:val="28"/>
           <w:szCs w:val="28"/>
         </w:rPr>
@@ -3226,40 +3383,56 @@
           <w:sz w:val="28"/>
           <w:szCs w:val="28"/>
         </w:rPr>
-        <w:t>Uncontrolled Format String:</w:t>
-      </w:r>
-    </w:p>
-    <w:p>
-      <w:pPr>
-        <w:rPr>
-          <w:rFonts w:ascii="Times New Roman" w:hAnsi="Times New Roman" w:cs="Times New Roman"/>
-          <w:sz w:val="28"/>
-          <w:szCs w:val="28"/>
-        </w:rPr>
-      </w:pPr>
-      <w:r>
-        <w:rPr>
-          <w:rFonts w:ascii="Times New Roman" w:hAnsi="Times New Roman" w:cs="Times New Roman"/>
-          <w:sz w:val="28"/>
-          <w:szCs w:val="28"/>
-        </w:rPr>
-        <w:t>Lỗ hổng này bao gồm việc chấp nhận kkết quả đầu vào không được kiểm soát hoặc trái phép</w:t>
-      </w:r>
-      <w:r>
-        <w:rPr>
-          <w:rFonts w:ascii="Times New Roman" w:hAnsi="Times New Roman" w:cs="Times New Roman"/>
-          <w:sz w:val="28"/>
-          <w:szCs w:val="28"/>
-        </w:rPr>
-        <w:t xml:space="preserve"> dưới dạng </w:t>
-      </w:r>
-      <w:r>
-        <w:rPr>
-          <w:rFonts w:ascii="Times New Roman" w:hAnsi="Times New Roman" w:cs="Times New Roman"/>
-          <w:sz w:val="28"/>
-          <w:szCs w:val="28"/>
-        </w:rPr>
-        <w:t>chuỗi định dạng để thực thi một hàm. Điểm yếu này có thể dẫn đến việc thực thi mã độc và thậm chí làm hỏng hệ thống (VD: SQL Injection)</w:t>
+        <w:t>Integer overflow:</w:t>
+      </w:r>
+    </w:p>
+    <w:p>
+      <w:pPr>
+        <w:rPr>
+          <w:rFonts w:ascii="Times New Roman" w:hAnsi="Times New Roman" w:cs="Times New Roman"/>
+          <w:sz w:val="28"/>
+          <w:szCs w:val="28"/>
+        </w:rPr>
+      </w:pPr>
+      <w:r>
+        <w:rPr>
+          <w:rFonts w:ascii="Times New Roman" w:hAnsi="Times New Roman" w:cs="Times New Roman"/>
+          <w:sz w:val="28"/>
+          <w:szCs w:val="28"/>
+        </w:rPr>
+        <w:t>Lỗ hổng này</w:t>
+      </w:r>
+      <w:r>
+        <w:rPr>
+          <w:rFonts w:ascii="Times New Roman" w:hAnsi="Times New Roman" w:cs="Times New Roman"/>
+          <w:sz w:val="28"/>
+          <w:szCs w:val="28"/>
+        </w:rPr>
+        <w:t xml:space="preserve"> xảy ra</w:t>
+      </w:r>
+      <w:r>
+        <w:rPr>
+          <w:rFonts w:ascii="Times New Roman" w:hAnsi="Times New Roman" w:cs="Times New Roman"/>
+          <w:sz w:val="28"/>
+          <w:szCs w:val="28"/>
+        </w:rPr>
+        <w:t xml:space="preserve"> khi một phép tính tăng giá trị số nguyên lớn hơn giá trị tối đa mà kiểu dữ liệu có thể lưu trữ</w:t>
+      </w:r>
+      <w:r>
+        <w:rPr>
+          <w:rFonts w:ascii="Times New Roman" w:hAnsi="Times New Roman" w:cs="Times New Roman"/>
+          <w:sz w:val="28"/>
+          <w:szCs w:val="28"/>
+        </w:rPr>
+        <w:t xml:space="preserve">, dẫn đến </w:t>
+      </w:r>
+      <w:r>
+        <w:rPr>
+          <w:rFonts w:ascii="Times New Roman" w:hAnsi="Times New Roman" w:cs="Times New Roman"/>
+          <w:sz w:val="28"/>
+          <w:szCs w:val="28"/>
+        </w:rPr>
+        <w:t>không lưu được kết quả chính xác</w:t>
       </w:r>
       <w:r>
         <w:rPr>
@@ -3268,6 +3441,249 @@
           <w:szCs w:val="28"/>
         </w:rPr>
         <w:t>.</w:t>
+      </w:r>
+      <w:r>
+        <w:rPr>
+          <w:rFonts w:ascii="Times New Roman" w:hAnsi="Times New Roman" w:cs="Times New Roman"/>
+          <w:sz w:val="28"/>
+          <w:szCs w:val="28"/>
+        </w:rPr>
+        <w:t xml:space="preserve"> Lỗ hổng này thường </w:t>
+      </w:r>
+      <w:r>
+        <w:rPr>
+          <w:rFonts w:ascii="Times New Roman" w:hAnsi="Times New Roman" w:cs="Times New Roman"/>
+          <w:sz w:val="28"/>
+          <w:szCs w:val="28"/>
+        </w:rPr>
+        <w:t>được tìm thấy xảy ra trong</w:t>
+      </w:r>
+      <w:r>
+        <w:rPr>
+          <w:rFonts w:ascii="Times New Roman" w:hAnsi="Times New Roman" w:cs="Times New Roman"/>
+          <w:sz w:val="28"/>
+          <w:szCs w:val="28"/>
+        </w:rPr>
+        <w:t xml:space="preserve"> kết quả tính toán được sử dụng trong vòng lặp điều kiện, xác định kích thước hoặc thực thi các nhiệm vụ như sao chép, cấp phát bộ nhớ, ghép nối…</w:t>
+      </w:r>
+    </w:p>
+    <w:p>
+      <w:pPr>
+        <w:rPr>
+          <w:rFonts w:ascii="Times New Roman" w:hAnsi="Times New Roman" w:cs="Times New Roman"/>
+          <w:sz w:val="28"/>
+          <w:szCs w:val="28"/>
+        </w:rPr>
+      </w:pPr>
+      <w:r>
+        <w:rPr>
+          <w:rFonts w:ascii="Times New Roman" w:hAnsi="Times New Roman" w:cs="Times New Roman"/>
+          <w:sz w:val="28"/>
+          <w:szCs w:val="28"/>
+        </w:rPr>
+        <w:t xml:space="preserve">Do </w:t>
+      </w:r>
+      <w:r>
+        <w:rPr>
+          <w:rFonts w:ascii="Times New Roman" w:hAnsi="Times New Roman" w:cs="Times New Roman"/>
+          <w:sz w:val="28"/>
+          <w:szCs w:val="28"/>
+        </w:rPr>
+        <w:t xml:space="preserve">chương trình có thể truyền tải </w:t>
+      </w:r>
+      <w:r>
+        <w:rPr>
+          <w:rFonts w:ascii="Times New Roman" w:hAnsi="Times New Roman" w:cs="Times New Roman"/>
+          <w:sz w:val="28"/>
+          <w:szCs w:val="28"/>
+        </w:rPr>
+        <w:t>file có dung lượng lên đến hàng Gigabyte nên biến fileSize</w:t>
+      </w:r>
+      <w:r>
+        <w:rPr>
+          <w:rFonts w:ascii="Times New Roman" w:hAnsi="Times New Roman" w:cs="Times New Roman"/>
+          <w:sz w:val="28"/>
+          <w:szCs w:val="28"/>
+        </w:rPr>
+        <w:t xml:space="preserve"> lưu trữ kích thước file</w:t>
+      </w:r>
+      <w:r>
+        <w:rPr>
+          <w:rFonts w:ascii="Times New Roman" w:hAnsi="Times New Roman" w:cs="Times New Roman"/>
+          <w:sz w:val="28"/>
+          <w:szCs w:val="28"/>
+        </w:rPr>
+        <w:t xml:space="preserve"> sẽ được khai báo </w:t>
+      </w:r>
+      <w:r>
+        <w:rPr>
+          <w:rFonts w:ascii="Times New Roman" w:hAnsi="Times New Roman" w:cs="Times New Roman"/>
+          <w:sz w:val="28"/>
+          <w:szCs w:val="28"/>
+        </w:rPr>
+        <w:t xml:space="preserve">với kiểu dữ liệu size_t </w:t>
+      </w:r>
+      <w:r>
+        <w:rPr>
+          <w:rFonts w:ascii="Times New Roman" w:hAnsi="Times New Roman" w:cs="Times New Roman"/>
+          <w:sz w:val="28"/>
+          <w:szCs w:val="28"/>
+        </w:rPr>
+        <w:t>(unsigned long long 16Byte)</w:t>
+      </w:r>
+      <w:r>
+        <w:rPr>
+          <w:rFonts w:ascii="Times New Roman" w:hAnsi="Times New Roman" w:cs="Times New Roman"/>
+          <w:sz w:val="28"/>
+          <w:szCs w:val="28"/>
+        </w:rPr>
+        <w:t>:</w:t>
+      </w:r>
+    </w:p>
+    <w:p>
+      <w:pPr>
+        <w:pStyle w:val="ListParagraph"/>
+        <w:numPr>
+          <w:ilvl w:val="0"/>
+          <w:numId w:val="3"/>
+        </w:numPr>
+        <w:rPr>
+          <w:rFonts w:ascii="Times New Roman" w:hAnsi="Times New Roman" w:cs="Times New Roman"/>
+          <w:sz w:val="28"/>
+          <w:szCs w:val="28"/>
+        </w:rPr>
+      </w:pPr>
+      <w:r>
+        <w:rPr>
+          <w:rFonts w:ascii="Times New Roman" w:hAnsi="Times New Roman" w:cs="Times New Roman"/>
+          <w:sz w:val="28"/>
+          <w:szCs w:val="28"/>
+        </w:rPr>
+        <w:t>SendData.c:</w:t>
+      </w:r>
+    </w:p>
+    <w:p>
+      <w:pPr>
+        <w:rPr>
+          <w:rFonts w:ascii="Times New Roman" w:hAnsi="Times New Roman" w:cs="Times New Roman"/>
+          <w:sz w:val="28"/>
+          <w:szCs w:val="28"/>
+        </w:rPr>
+      </w:pPr>
+      <w:r>
+        <w:rPr>
+          <w:rFonts w:ascii="Times New Roman" w:hAnsi="Times New Roman" w:cs="Times New Roman"/>
+          <w:sz w:val="28"/>
+          <w:szCs w:val="28"/>
+        </w:rPr>
+        <w:drawing>
+          <wp:inline distT="0" distB="0" distL="0" distR="0" wp14:anchorId="3427E02E" wp14:editId="0005E074">
+            <wp:extent cx="4442460" cy="1328466"/>
+            <wp:effectExtent l="0" t="0" r="0" b="5080"/>
+            <wp:docPr id="1130116401" name="Picture 1"/>
+            <wp:cNvGraphicFramePr>
+              <a:graphicFrameLocks xmlns:a="http://schemas.openxmlformats.org/drawingml/2006/main" noChangeAspect="1"/>
+            </wp:cNvGraphicFramePr>
+            <a:graphic xmlns:a="http://schemas.openxmlformats.org/drawingml/2006/main">
+              <a:graphicData uri="http://schemas.openxmlformats.org/drawingml/2006/picture">
+                <pic:pic xmlns:pic="http://schemas.openxmlformats.org/drawingml/2006/picture">
+                  <pic:nvPicPr>
+                    <pic:cNvPr id="1130116401" name=""/>
+                    <pic:cNvPicPr/>
+                  </pic:nvPicPr>
+                  <pic:blipFill>
+                    <a:blip r:embed="rId25"/>
+                    <a:stretch>
+                      <a:fillRect/>
+                    </a:stretch>
+                  </pic:blipFill>
+                  <pic:spPr>
+                    <a:xfrm>
+                      <a:off x="0" y="0"/>
+                      <a:ext cx="4452890" cy="1331585"/>
+                    </a:xfrm>
+                    <a:prstGeom prst="rect">
+                      <a:avLst/>
+                    </a:prstGeom>
+                  </pic:spPr>
+                </pic:pic>
+              </a:graphicData>
+            </a:graphic>
+          </wp:inline>
+        </w:drawing>
+      </w:r>
+    </w:p>
+    <w:p>
+      <w:pPr>
+        <w:pStyle w:val="ListParagraph"/>
+        <w:numPr>
+          <w:ilvl w:val="0"/>
+          <w:numId w:val="3"/>
+        </w:numPr>
+        <w:rPr>
+          <w:rFonts w:ascii="Times New Roman" w:hAnsi="Times New Roman" w:cs="Times New Roman"/>
+          <w:sz w:val="28"/>
+          <w:szCs w:val="28"/>
+        </w:rPr>
+      </w:pPr>
+      <w:r>
+        <w:rPr>
+          <w:rFonts w:ascii="Times New Roman" w:hAnsi="Times New Roman" w:cs="Times New Roman"/>
+          <w:sz w:val="28"/>
+          <w:szCs w:val="28"/>
+        </w:rPr>
+        <w:t>ReceiveData.c:</w:t>
+      </w:r>
+    </w:p>
+    <w:p>
+      <w:pPr>
+        <w:rPr>
+          <w:rFonts w:ascii="Times New Roman" w:hAnsi="Times New Roman" w:cs="Times New Roman"/>
+          <w:sz w:val="28"/>
+          <w:szCs w:val="28"/>
+        </w:rPr>
+      </w:pPr>
+      <w:r>
+        <w:rPr>
+          <w:rFonts w:ascii="Times New Roman" w:hAnsi="Times New Roman" w:cs="Times New Roman"/>
+          <w:sz w:val="28"/>
+          <w:szCs w:val="28"/>
+        </w:rPr>
+        <w:drawing>
+          <wp:inline distT="0" distB="0" distL="0" distR="0" wp14:anchorId="072AFF21" wp14:editId="704B8A14">
+            <wp:extent cx="4450080" cy="863867"/>
+            <wp:effectExtent l="0" t="0" r="7620" b="0"/>
+            <wp:docPr id="760222430" name="Picture 1"/>
+            <wp:cNvGraphicFramePr>
+              <a:graphicFrameLocks xmlns:a="http://schemas.openxmlformats.org/drawingml/2006/main" noChangeAspect="1"/>
+            </wp:cNvGraphicFramePr>
+            <a:graphic xmlns:a="http://schemas.openxmlformats.org/drawingml/2006/main">
+              <a:graphicData uri="http://schemas.openxmlformats.org/drawingml/2006/picture">
+                <pic:pic xmlns:pic="http://schemas.openxmlformats.org/drawingml/2006/picture">
+                  <pic:nvPicPr>
+                    <pic:cNvPr id="760222430" name=""/>
+                    <pic:cNvPicPr/>
+                  </pic:nvPicPr>
+                  <pic:blipFill>
+                    <a:blip r:embed="rId26"/>
+                    <a:stretch>
+                      <a:fillRect/>
+                    </a:stretch>
+                  </pic:blipFill>
+                  <pic:spPr>
+                    <a:xfrm>
+                      <a:off x="0" y="0"/>
+                      <a:ext cx="4482626" cy="870185"/>
+                    </a:xfrm>
+                    <a:prstGeom prst="rect">
+                      <a:avLst/>
+                    </a:prstGeom>
+                  </pic:spPr>
+                </pic:pic>
+              </a:graphicData>
+            </a:graphic>
+          </wp:inline>
+        </w:drawing>
       </w:r>
     </w:p>
     <w:p>
@@ -3293,56 +3709,188 @@
           <w:sz w:val="28"/>
           <w:szCs w:val="28"/>
         </w:rPr>
-        <w:t>Integer Overflow:</w:t>
-      </w:r>
-    </w:p>
-    <w:p>
-      <w:pPr>
-        <w:rPr>
-          <w:rFonts w:ascii="Times New Roman" w:hAnsi="Times New Roman" w:cs="Times New Roman"/>
-          <w:sz w:val="28"/>
-          <w:szCs w:val="28"/>
-        </w:rPr>
-      </w:pPr>
-      <w:r>
-        <w:rPr>
-          <w:rFonts w:ascii="Times New Roman" w:hAnsi="Times New Roman" w:cs="Times New Roman"/>
-          <w:sz w:val="28"/>
-          <w:szCs w:val="28"/>
-        </w:rPr>
-        <w:t xml:space="preserve">Lỗ hổng này tồn tại khi một phép tính cố gắng tăng giá trị số nguyên cao hơn giá trị </w:t>
-      </w:r>
-      <w:r>
-        <w:rPr>
-          <w:rFonts w:ascii="Times New Roman" w:hAnsi="Times New Roman" w:cs="Times New Roman"/>
-          <w:sz w:val="28"/>
-          <w:szCs w:val="28"/>
-        </w:rPr>
-        <w:t>tối đa trong cách lưu trữ của kiểu dữ liệu. Khi lỗi này xảy ra, giá trị số nguyên thường sẽ quay trở về giá trị nhỏ nhất theo cách lưu trữ</w:t>
-      </w:r>
-      <w:r>
-        <w:rPr>
-          <w:rFonts w:ascii="Times New Roman" w:hAnsi="Times New Roman" w:cs="Times New Roman"/>
-          <w:sz w:val="28"/>
-          <w:szCs w:val="28"/>
-        </w:rPr>
-        <w:t xml:space="preserve">. Thông thường điểm yếu này trở thành </w:t>
-      </w:r>
-      <w:r>
-        <w:rPr>
-          <w:rFonts w:ascii="Times New Roman" w:hAnsi="Times New Roman" w:cs="Times New Roman"/>
-          <w:sz w:val="28"/>
-          <w:szCs w:val="28"/>
-        </w:rPr>
-        <w:t>một vấn đề trong bảo mật khi kết quả tính toán được sử dụng trong vòng lặp điều kiện</w:t>
-      </w:r>
-      <w:r>
-        <w:rPr>
-          <w:rFonts w:ascii="Times New Roman" w:hAnsi="Times New Roman" w:cs="Times New Roman"/>
-          <w:sz w:val="28"/>
-          <w:szCs w:val="28"/>
-        </w:rPr>
-        <w:t>, xác định kích thước hoặc thực thi các nhiệm vụ như sao chép, cấp phát bộ nhớ, ghép nối…</w:t>
+        <w:t>Uncontrolled Format String:</w:t>
+      </w:r>
+    </w:p>
+    <w:p>
+      <w:pPr>
+        <w:rPr>
+          <w:rFonts w:ascii="Times New Roman" w:hAnsi="Times New Roman" w:cs="Times New Roman"/>
+          <w:sz w:val="28"/>
+          <w:szCs w:val="28"/>
+        </w:rPr>
+      </w:pPr>
+      <w:r>
+        <w:rPr>
+          <w:rFonts w:ascii="Times New Roman" w:hAnsi="Times New Roman" w:cs="Times New Roman"/>
+          <w:sz w:val="28"/>
+          <w:szCs w:val="28"/>
+        </w:rPr>
+        <w:t>Lỗ hổng này bao gồm việc nhận</w:t>
+      </w:r>
+      <w:r>
+        <w:rPr>
+          <w:rFonts w:ascii="Times New Roman" w:hAnsi="Times New Roman" w:cs="Times New Roman"/>
+          <w:sz w:val="28"/>
+          <w:szCs w:val="28"/>
+        </w:rPr>
+        <w:t xml:space="preserve"> dữ liệu</w:t>
+      </w:r>
+      <w:r>
+        <w:rPr>
+          <w:rFonts w:ascii="Times New Roman" w:hAnsi="Times New Roman" w:cs="Times New Roman"/>
+          <w:sz w:val="28"/>
+          <w:szCs w:val="28"/>
+        </w:rPr>
+        <w:t xml:space="preserve"> đầu vào không được kiểm soát hoặc </w:t>
+      </w:r>
+      <w:r>
+        <w:rPr>
+          <w:rFonts w:ascii="Times New Roman" w:hAnsi="Times New Roman" w:cs="Times New Roman"/>
+          <w:sz w:val="28"/>
+          <w:szCs w:val="28"/>
+        </w:rPr>
+        <w:t>không hợp lệ</w:t>
+      </w:r>
+      <w:r>
+        <w:rPr>
+          <w:rFonts w:ascii="Times New Roman" w:hAnsi="Times New Roman" w:cs="Times New Roman"/>
+          <w:sz w:val="28"/>
+          <w:szCs w:val="28"/>
+        </w:rPr>
+        <w:t xml:space="preserve"> dưới dạng </w:t>
+      </w:r>
+      <w:r>
+        <w:rPr>
+          <w:rFonts w:ascii="Times New Roman" w:hAnsi="Times New Roman" w:cs="Times New Roman"/>
+          <w:sz w:val="28"/>
+          <w:szCs w:val="28"/>
+        </w:rPr>
+        <w:t>chuỗi định dạng</w:t>
+      </w:r>
+      <w:r>
+        <w:rPr>
+          <w:rFonts w:ascii="Times New Roman" w:hAnsi="Times New Roman" w:cs="Times New Roman"/>
+          <w:sz w:val="28"/>
+          <w:szCs w:val="28"/>
+        </w:rPr>
+        <w:t xml:space="preserve"> (Format string)</w:t>
+      </w:r>
+      <w:r>
+        <w:rPr>
+          <w:rFonts w:ascii="Times New Roman" w:hAnsi="Times New Roman" w:cs="Times New Roman"/>
+          <w:sz w:val="28"/>
+          <w:szCs w:val="28"/>
+        </w:rPr>
+        <w:t xml:space="preserve"> để thực thi một hàm. Điểm yếu này có thể dẫn đến việc thực thi mã độc và thậm chí làm hỏng hệ thốn</w:t>
+      </w:r>
+      <w:r>
+        <w:rPr>
+          <w:rFonts w:ascii="Times New Roman" w:hAnsi="Times New Roman" w:cs="Times New Roman"/>
+          <w:sz w:val="28"/>
+          <w:szCs w:val="28"/>
+        </w:rPr>
+        <w:t>g</w:t>
+      </w:r>
+      <w:r>
+        <w:rPr>
+          <w:rFonts w:ascii="Times New Roman" w:hAnsi="Times New Roman" w:cs="Times New Roman"/>
+          <w:sz w:val="28"/>
+          <w:szCs w:val="28"/>
+        </w:rPr>
+        <w:t>.</w:t>
+      </w:r>
+    </w:p>
+    <w:p>
+      <w:pPr>
+        <w:rPr>
+          <w:rFonts w:ascii="Times New Roman" w:hAnsi="Times New Roman" w:cs="Times New Roman"/>
+          <w:sz w:val="28"/>
+          <w:szCs w:val="28"/>
+        </w:rPr>
+      </w:pPr>
+      <w:r>
+        <w:rPr>
+          <w:rFonts w:ascii="Times New Roman" w:hAnsi="Times New Roman" w:cs="Times New Roman"/>
+          <w:sz w:val="28"/>
+          <w:szCs w:val="28"/>
+        </w:rPr>
+        <w:lastRenderedPageBreak/>
+        <w:t>Format string là một tham số được dùng trong các hàm</w:t>
+      </w:r>
+      <w:r>
+        <w:rPr>
+          <w:rFonts w:ascii="Times New Roman" w:hAnsi="Times New Roman" w:cs="Times New Roman"/>
+          <w:sz w:val="28"/>
+          <w:szCs w:val="28"/>
+        </w:rPr>
+        <w:t xml:space="preserve"> printf, fprintf, snprintf… </w:t>
+      </w:r>
+      <w:r>
+        <w:rPr>
+          <w:rFonts w:ascii="Times New Roman" w:hAnsi="Times New Roman" w:cs="Times New Roman"/>
+          <w:sz w:val="28"/>
+          <w:szCs w:val="28"/>
+        </w:rPr>
+        <w:t>để xác định cách biểu diễn kết quả của các tham số khác được truyền vào sử dụng các thông số như %s, %d…</w:t>
+      </w:r>
+    </w:p>
+    <w:p>
+      <w:pPr>
+        <w:rPr>
+          <w:rFonts w:ascii="Times New Roman" w:hAnsi="Times New Roman" w:cs="Times New Roman"/>
+          <w:sz w:val="28"/>
+          <w:szCs w:val="28"/>
+        </w:rPr>
+      </w:pPr>
+      <w:r>
+        <w:rPr>
+          <w:rFonts w:ascii="Times New Roman" w:hAnsi="Times New Roman" w:cs="Times New Roman"/>
+          <w:sz w:val="28"/>
+          <w:szCs w:val="28"/>
+        </w:rPr>
+        <w:t xml:space="preserve">Hay như trong </w:t>
+      </w:r>
+      <w:r>
+        <w:rPr>
+          <w:rFonts w:ascii="Times New Roman" w:hAnsi="Times New Roman" w:cs="Times New Roman"/>
+          <w:sz w:val="28"/>
+          <w:szCs w:val="28"/>
+        </w:rPr>
+        <w:t xml:space="preserve">hàm system, chỉ cần chuỗi </w:t>
+      </w:r>
+      <w:r>
+        <w:rPr>
+          <w:rFonts w:ascii="Times New Roman" w:hAnsi="Times New Roman" w:cs="Times New Roman"/>
+          <w:sz w:val="28"/>
+          <w:szCs w:val="28"/>
+        </w:rPr>
+        <w:t xml:space="preserve">đầu vào có liên quan đến dữ liệu người dùng nhập vào đều cần phải được kiểm tra trước khi </w:t>
+      </w:r>
+      <w:r>
+        <w:rPr>
+          <w:rFonts w:ascii="Times New Roman" w:hAnsi="Times New Roman" w:cs="Times New Roman"/>
+          <w:sz w:val="28"/>
+          <w:szCs w:val="28"/>
+        </w:rPr>
+        <w:t>truyền vào hàm system để chạy.</w:t>
+      </w:r>
+    </w:p>
+    <w:p>
+      <w:pPr>
+        <w:rPr>
+          <w:rFonts w:ascii="Times New Roman" w:hAnsi="Times New Roman" w:cs="Times New Roman"/>
+          <w:sz w:val="28"/>
+          <w:szCs w:val="28"/>
+        </w:rPr>
+      </w:pPr>
+      <w:r>
+        <w:rPr>
+          <w:rFonts w:ascii="Times New Roman" w:hAnsi="Times New Roman" w:cs="Times New Roman"/>
+          <w:sz w:val="28"/>
+          <w:szCs w:val="28"/>
+        </w:rPr>
+        <w:t>Trên lý thuyết, các hàm trên đều không an toàn nếu không sử dụng format string mà chỉ truyền các tham số từ các biến. Nếu các biến được truyền vào là chuỗi thì hàm sẽ nhận các biến đó giống như format string và nếu các chuỗi được truyền vào có các thông số gọi ra các thông tin hệ thống</w:t>
       </w:r>
       <w:r>
         <w:rPr>
@@ -3351,6 +3899,147 @@
           <w:szCs w:val="28"/>
         </w:rPr>
         <w:t xml:space="preserve"> </w:t>
+      </w:r>
+      <w:r>
+        <w:rPr>
+          <w:rFonts w:ascii="Times New Roman" w:hAnsi="Times New Roman" w:cs="Times New Roman"/>
+          <w:sz w:val="28"/>
+          <w:szCs w:val="28"/>
+        </w:rPr>
+        <w:t>thì sẽ gây rò rỉ</w:t>
+      </w:r>
+      <w:r>
+        <w:rPr>
+          <w:rFonts w:ascii="Times New Roman" w:hAnsi="Times New Roman" w:cs="Times New Roman"/>
+          <w:sz w:val="28"/>
+          <w:szCs w:val="28"/>
+        </w:rPr>
+        <w:t xml:space="preserve"> thông tin. Từ đó, tin tặc có thể làm rò rỉ dữ liệu, gây crash hệ thống và thậm chí là chạy mã độc.</w:t>
+      </w:r>
+    </w:p>
+    <w:p>
+      <w:pPr>
+        <w:rPr>
+          <w:rFonts w:ascii="Times New Roman" w:hAnsi="Times New Roman" w:cs="Times New Roman"/>
+          <w:sz w:val="28"/>
+          <w:szCs w:val="28"/>
+        </w:rPr>
+      </w:pPr>
+      <w:r>
+        <w:rPr>
+          <w:rFonts w:ascii="Times New Roman" w:hAnsi="Times New Roman" w:cs="Times New Roman"/>
+          <w:sz w:val="28"/>
+          <w:szCs w:val="28"/>
+        </w:rPr>
+        <w:t xml:space="preserve">Giải pháp: </w:t>
+      </w:r>
+      <w:r>
+        <w:rPr>
+          <w:rFonts w:ascii="Times New Roman" w:hAnsi="Times New Roman" w:cs="Times New Roman"/>
+          <w:sz w:val="28"/>
+          <w:szCs w:val="28"/>
+        </w:rPr>
+        <w:t>Để khác phục thì ta chỉ cần sử dụng thêm format string cho các hàm trên và sử dụng đúng thông số tương ứng cho các tham số mà ta cần xử lý.</w:t>
+      </w:r>
+    </w:p>
+    <w:p>
+      <w:pPr>
+        <w:rPr>
+          <w:rFonts w:ascii="Times New Roman" w:hAnsi="Times New Roman" w:cs="Times New Roman"/>
+          <w:sz w:val="28"/>
+          <w:szCs w:val="28"/>
+        </w:rPr>
+      </w:pPr>
+      <w:r>
+        <w:rPr>
+          <w:rFonts w:ascii="Times New Roman" w:hAnsi="Times New Roman" w:cs="Times New Roman"/>
+          <w:sz w:val="28"/>
+          <w:szCs w:val="28"/>
+        </w:rPr>
+        <w:t>File SendData.c có phần xử lý không mở được file để gửi sẽ có xuất thông tin ra màn hình</w:t>
+      </w:r>
+      <w:r>
+        <w:rPr>
+          <w:rFonts w:ascii="Times New Roman" w:hAnsi="Times New Roman" w:cs="Times New Roman"/>
+          <w:sz w:val="28"/>
+          <w:szCs w:val="28"/>
+        </w:rPr>
+        <w:t xml:space="preserve"> nên cần phải </w:t>
+      </w:r>
+      <w:r>
+        <w:rPr>
+          <w:rFonts w:ascii="Times New Roman" w:hAnsi="Times New Roman" w:cs="Times New Roman"/>
+          <w:sz w:val="28"/>
+          <w:szCs w:val="28"/>
+        </w:rPr>
+        <w:t>xử lý cẩn thận ở các tham số của hàm fprintf</w:t>
+      </w:r>
+      <w:r>
+        <w:rPr>
+          <w:rFonts w:ascii="Times New Roman" w:hAnsi="Times New Roman" w:cs="Times New Roman"/>
+          <w:sz w:val="28"/>
+          <w:szCs w:val="28"/>
+        </w:rPr>
+        <w:t>:</w:t>
+      </w:r>
+    </w:p>
+    <w:p>
+      <w:pPr>
+        <w:rPr>
+          <w:rFonts w:ascii="Times New Roman" w:hAnsi="Times New Roman" w:cs="Times New Roman"/>
+          <w:sz w:val="28"/>
+          <w:szCs w:val="28"/>
+        </w:rPr>
+      </w:pPr>
+      <w:r>
+        <w:rPr>
+          <w:rFonts w:ascii="Times New Roman" w:hAnsi="Times New Roman" w:cs="Times New Roman"/>
+          <w:noProof/>
+          <w:sz w:val="28"/>
+          <w:szCs w:val="28"/>
+        </w:rPr>
+        <w:drawing>
+          <wp:inline distT="0" distB="0" distL="0" distR="0" wp14:anchorId="5D21626C" wp14:editId="65F10804">
+            <wp:extent cx="4175760" cy="1089329"/>
+            <wp:effectExtent l="0" t="0" r="0" b="0"/>
+            <wp:docPr id="1685785210" name="Picture 1"/>
+            <wp:cNvGraphicFramePr>
+              <a:graphicFrameLocks xmlns:a="http://schemas.openxmlformats.org/drawingml/2006/main" noChangeAspect="1"/>
+            </wp:cNvGraphicFramePr>
+            <a:graphic xmlns:a="http://schemas.openxmlformats.org/drawingml/2006/main">
+              <a:graphicData uri="http://schemas.openxmlformats.org/drawingml/2006/picture">
+                <pic:pic xmlns:pic="http://schemas.openxmlformats.org/drawingml/2006/picture">
+                  <pic:nvPicPr>
+                    <pic:cNvPr id="1685785210" name=""/>
+                    <pic:cNvPicPr/>
+                  </pic:nvPicPr>
+                  <pic:blipFill rotWithShape="1">
+                    <a:blip r:embed="rId27"/>
+                    <a:srcRect b="5882"/>
+                    <a:stretch/>
+                  </pic:blipFill>
+                  <pic:spPr bwMode="auto">
+                    <a:xfrm>
+                      <a:off x="0" y="0"/>
+                      <a:ext cx="4216370" cy="1099923"/>
+                    </a:xfrm>
+                    <a:prstGeom prst="rect">
+                      <a:avLst/>
+                    </a:prstGeom>
+                    <a:ln>
+                      <a:noFill/>
+                    </a:ln>
+                    <a:extLst>
+                      <a:ext uri="{53640926-AAD7-44D8-BBD7-CCE9431645EC}">
+                        <a14:shadowObscured xmlns:a14="http://schemas.microsoft.com/office/drawing/2010/main"/>
+                      </a:ext>
+                    </a:extLst>
+                  </pic:spPr>
+                </pic:pic>
+              </a:graphicData>
+            </a:graphic>
+          </wp:inline>
+        </w:drawing>
       </w:r>
     </w:p>
     <w:p>
@@ -3387,129 +4076,841 @@
           <w:szCs w:val="28"/>
         </w:rPr>
       </w:pPr>
+      <w:r>
+        <w:rPr>
+          <w:rFonts w:ascii="Times New Roman" w:hAnsi="Times New Roman" w:cs="Times New Roman"/>
+          <w:sz w:val="28"/>
+          <w:szCs w:val="28"/>
+        </w:rPr>
+        <w:t>Chủ yếu xảy ra bên server, t</w:t>
+      </w:r>
+      <w:r>
+        <w:rPr>
+          <w:rFonts w:ascii="Times New Roman" w:hAnsi="Times New Roman" w:cs="Times New Roman"/>
+          <w:sz w:val="28"/>
+          <w:szCs w:val="28"/>
+        </w:rPr>
+        <w:t xml:space="preserve">ấn công DoS xảy ra khi kẻ tấn công </w:t>
+      </w:r>
+      <w:r>
+        <w:rPr>
+          <w:rFonts w:ascii="Times New Roman" w:hAnsi="Times New Roman" w:cs="Times New Roman"/>
+          <w:sz w:val="28"/>
+          <w:szCs w:val="28"/>
+        </w:rPr>
+        <w:t>làm tiêu tốn tài nguyên của hệ thống, khiến cho hệ thống không thể cung cấp dịch vụ cho người dụng.</w:t>
+      </w:r>
+    </w:p>
+    <w:tbl>
+      <w:tblPr>
+        <w:tblStyle w:val="TableGrid"/>
+        <w:tblW w:w="0" w:type="auto"/>
+        <w:tblCellMar>
+          <w:left w:w="28" w:type="dxa"/>
+          <w:right w:w="28" w:type="dxa"/>
+        </w:tblCellMar>
+        <w:tblLook w:val="04A0" w:firstRow="1" w:lastRow="0" w:firstColumn="1" w:lastColumn="0" w:noHBand="0" w:noVBand="1"/>
+      </w:tblPr>
+      <w:tblGrid>
+        <w:gridCol w:w="1413"/>
+        <w:gridCol w:w="4111"/>
+        <w:gridCol w:w="3492"/>
+      </w:tblGrid>
+      <w:tr>
+        <w:tc>
+          <w:tcPr>
+            <w:tcW w:w="1413" w:type="dxa"/>
+          </w:tcPr>
+          <w:p>
+            <w:pPr>
+              <w:rPr>
+                <w:rFonts w:ascii="Times New Roman" w:hAnsi="Times New Roman" w:cs="Times New Roman"/>
+                <w:sz w:val="28"/>
+                <w:szCs w:val="28"/>
+              </w:rPr>
+            </w:pPr>
+            <w:r>
+              <w:rPr>
+                <w:rFonts w:ascii="Times New Roman" w:hAnsi="Times New Roman" w:cs="Times New Roman"/>
+                <w:sz w:val="28"/>
+                <w:szCs w:val="28"/>
+              </w:rPr>
+              <w:t>Hình thức tấn công</w:t>
+            </w:r>
+          </w:p>
+        </w:tc>
+        <w:tc>
+          <w:tcPr>
+            <w:tcW w:w="4111" w:type="dxa"/>
+          </w:tcPr>
+          <w:p>
+            <w:pPr>
+              <w:rPr>
+                <w:rFonts w:ascii="Times New Roman" w:hAnsi="Times New Roman" w:cs="Times New Roman"/>
+                <w:sz w:val="28"/>
+                <w:szCs w:val="28"/>
+              </w:rPr>
+            </w:pPr>
+            <w:r>
+              <w:rPr>
+                <w:rFonts w:ascii="Times New Roman" w:hAnsi="Times New Roman" w:cs="Times New Roman"/>
+                <w:sz w:val="28"/>
+                <w:szCs w:val="28"/>
+              </w:rPr>
+              <w:t>Mô tả</w:t>
+            </w:r>
+          </w:p>
+        </w:tc>
+        <w:tc>
+          <w:tcPr>
+            <w:tcW w:w="3492" w:type="dxa"/>
+          </w:tcPr>
+          <w:p>
+            <w:pPr>
+              <w:rPr>
+                <w:rFonts w:ascii="Times New Roman" w:hAnsi="Times New Roman" w:cs="Times New Roman"/>
+                <w:sz w:val="28"/>
+                <w:szCs w:val="28"/>
+              </w:rPr>
+            </w:pPr>
+            <w:r>
+              <w:rPr>
+                <w:rFonts w:ascii="Times New Roman" w:hAnsi="Times New Roman" w:cs="Times New Roman"/>
+                <w:sz w:val="28"/>
+                <w:szCs w:val="28"/>
+              </w:rPr>
+              <w:t>Giải pháp</w:t>
+            </w:r>
+          </w:p>
+        </w:tc>
+      </w:tr>
+      <w:tr>
+        <w:tc>
+          <w:tcPr>
+            <w:tcW w:w="1413" w:type="dxa"/>
+          </w:tcPr>
+          <w:p>
+            <w:pPr>
+              <w:rPr>
+                <w:rFonts w:ascii="Times New Roman" w:hAnsi="Times New Roman" w:cs="Times New Roman"/>
+                <w:sz w:val="28"/>
+                <w:szCs w:val="28"/>
+              </w:rPr>
+            </w:pPr>
+            <w:r>
+              <w:rPr>
+                <w:rFonts w:ascii="Times New Roman" w:hAnsi="Times New Roman" w:cs="Times New Roman"/>
+                <w:sz w:val="28"/>
+                <w:szCs w:val="28"/>
+              </w:rPr>
+              <w:t>Tấn công băng thông</w:t>
+            </w:r>
+          </w:p>
+        </w:tc>
+        <w:tc>
+          <w:tcPr>
+            <w:tcW w:w="4111" w:type="dxa"/>
+          </w:tcPr>
+          <w:p>
+            <w:pPr>
+              <w:rPr>
+                <w:rFonts w:ascii="Times New Roman" w:hAnsi="Times New Roman" w:cs="Times New Roman"/>
+                <w:sz w:val="28"/>
+                <w:szCs w:val="28"/>
+              </w:rPr>
+            </w:pPr>
+            <w:r>
+              <w:rPr>
+                <w:rFonts w:ascii="Times New Roman" w:hAnsi="Times New Roman" w:cs="Times New Roman"/>
+                <w:sz w:val="28"/>
+                <w:szCs w:val="28"/>
+              </w:rPr>
+              <w:t>T</w:t>
+            </w:r>
+            <w:r>
+              <w:rPr>
+                <w:rFonts w:ascii="Times New Roman" w:hAnsi="Times New Roman" w:cs="Times New Roman"/>
+                <w:sz w:val="28"/>
+                <w:szCs w:val="28"/>
+              </w:rPr>
+              <w:t>in tặc gửi một lượng lớn dữ liệu đến server, sử dụng hết băng thông và không thể cung cấp dịch vụ cho người dùng.</w:t>
+            </w:r>
+          </w:p>
+        </w:tc>
+        <w:tc>
+          <w:tcPr>
+            <w:tcW w:w="3492" w:type="dxa"/>
+          </w:tcPr>
+          <w:p>
+            <w:pPr>
+              <w:rPr>
+                <w:rFonts w:ascii="Times New Roman" w:hAnsi="Times New Roman" w:cs="Times New Roman"/>
+                <w:sz w:val="28"/>
+                <w:szCs w:val="28"/>
+              </w:rPr>
+            </w:pPr>
+            <w:r>
+              <w:rPr>
+                <w:rFonts w:ascii="Times New Roman" w:hAnsi="Times New Roman" w:cs="Times New Roman"/>
+                <w:sz w:val="28"/>
+                <w:szCs w:val="28"/>
+              </w:rPr>
+              <w:t>sử dụng các cơ chế kiểm soát lưu lượng như sử dụng iptables hoặc các giải pháp tường lửa để giới hạn băng thông cho mỗi IP. Sử dụng dịch vụ bảo vệ bên thứ 3 như Cloudflare.</w:t>
+            </w:r>
+          </w:p>
+        </w:tc>
+      </w:tr>
+      <w:tr>
+        <w:tc>
+          <w:tcPr>
+            <w:tcW w:w="1413" w:type="dxa"/>
+          </w:tcPr>
+          <w:p>
+            <w:pPr>
+              <w:rPr>
+                <w:rFonts w:ascii="Times New Roman" w:hAnsi="Times New Roman" w:cs="Times New Roman"/>
+                <w:sz w:val="28"/>
+                <w:szCs w:val="28"/>
+              </w:rPr>
+            </w:pPr>
+            <w:r>
+              <w:rPr>
+                <w:rFonts w:ascii="Times New Roman" w:hAnsi="Times New Roman" w:cs="Times New Roman"/>
+                <w:sz w:val="28"/>
+                <w:szCs w:val="28"/>
+              </w:rPr>
+              <w:t>Làm đ</w:t>
+            </w:r>
+            <w:r>
+              <w:rPr>
+                <w:rFonts w:ascii="Times New Roman" w:hAnsi="Times New Roman" w:cs="Times New Roman"/>
+                <w:sz w:val="28"/>
+                <w:szCs w:val="28"/>
+              </w:rPr>
+              <w:t>ầy bộ nhớ đệm</w:t>
+            </w:r>
+          </w:p>
+        </w:tc>
+        <w:tc>
+          <w:tcPr>
+            <w:tcW w:w="4111" w:type="dxa"/>
+          </w:tcPr>
+          <w:p>
+            <w:pPr>
+              <w:rPr>
+                <w:rFonts w:ascii="Times New Roman" w:hAnsi="Times New Roman" w:cs="Times New Roman"/>
+                <w:sz w:val="28"/>
+                <w:szCs w:val="28"/>
+              </w:rPr>
+            </w:pPr>
+            <w:r>
+              <w:rPr>
+                <w:rFonts w:ascii="Times New Roman" w:hAnsi="Times New Roman" w:cs="Times New Roman"/>
+                <w:sz w:val="28"/>
+                <w:szCs w:val="28"/>
+              </w:rPr>
+              <w:t xml:space="preserve">Nếu không kiểm soát kích thước dữ liệu nhận được, bên tấn công có thể </w:t>
+            </w:r>
+            <w:r>
+              <w:rPr>
+                <w:rFonts w:ascii="Times New Roman" w:hAnsi="Times New Roman" w:cs="Times New Roman"/>
+                <w:sz w:val="28"/>
+                <w:szCs w:val="28"/>
+              </w:rPr>
+              <w:lastRenderedPageBreak/>
+              <w:t>gửi lượng lớn dữ liệu vào bộ nhớ đệm gây tràn bộ đệm.</w:t>
+            </w:r>
+          </w:p>
+        </w:tc>
+        <w:tc>
+          <w:tcPr>
+            <w:tcW w:w="3492" w:type="dxa"/>
+          </w:tcPr>
+          <w:p>
+            <w:pPr>
+              <w:rPr>
+                <w:rFonts w:ascii="Times New Roman" w:hAnsi="Times New Roman" w:cs="Times New Roman"/>
+                <w:sz w:val="28"/>
+                <w:szCs w:val="28"/>
+              </w:rPr>
+            </w:pPr>
+            <w:r>
+              <w:rPr>
+                <w:rFonts w:ascii="Times New Roman" w:hAnsi="Times New Roman" w:cs="Times New Roman"/>
+                <w:sz w:val="28"/>
+                <w:szCs w:val="28"/>
+              </w:rPr>
+              <w:lastRenderedPageBreak/>
+              <w:t>S</w:t>
+            </w:r>
+            <w:r>
+              <w:rPr>
+                <w:rFonts w:ascii="Times New Roman" w:hAnsi="Times New Roman" w:cs="Times New Roman"/>
+                <w:sz w:val="28"/>
+                <w:szCs w:val="28"/>
+              </w:rPr>
+              <w:t xml:space="preserve">ử dụng các hàm snprintf, strncpy… để tránh tràn bộ nhớ đệm, giới hạn kích thước </w:t>
+            </w:r>
+            <w:r>
+              <w:rPr>
+                <w:rFonts w:ascii="Times New Roman" w:hAnsi="Times New Roman" w:cs="Times New Roman"/>
+                <w:sz w:val="28"/>
+                <w:szCs w:val="28"/>
+              </w:rPr>
+              <w:lastRenderedPageBreak/>
+              <w:t>dữ liệu nhận được ở hàm recv thông qua tham số của hàm.</w:t>
+            </w:r>
+          </w:p>
+        </w:tc>
+      </w:tr>
+      <w:tr>
+        <w:tc>
+          <w:tcPr>
+            <w:tcW w:w="1413" w:type="dxa"/>
+          </w:tcPr>
+          <w:p>
+            <w:pPr>
+              <w:rPr>
+                <w:rFonts w:ascii="Times New Roman" w:hAnsi="Times New Roman" w:cs="Times New Roman"/>
+                <w:sz w:val="28"/>
+                <w:szCs w:val="28"/>
+              </w:rPr>
+            </w:pPr>
+            <w:r>
+              <w:rPr>
+                <w:rFonts w:ascii="Times New Roman" w:hAnsi="Times New Roman" w:cs="Times New Roman"/>
+                <w:sz w:val="28"/>
+                <w:szCs w:val="28"/>
+              </w:rPr>
+              <w:lastRenderedPageBreak/>
+              <w:t>Làm đầy bộ nhớ</w:t>
+            </w:r>
+          </w:p>
+        </w:tc>
+        <w:tc>
+          <w:tcPr>
+            <w:tcW w:w="4111" w:type="dxa"/>
+          </w:tcPr>
+          <w:p>
+            <w:pPr>
+              <w:rPr>
+                <w:rFonts w:ascii="Times New Roman" w:hAnsi="Times New Roman" w:cs="Times New Roman"/>
+                <w:sz w:val="28"/>
+                <w:szCs w:val="28"/>
+              </w:rPr>
+            </w:pPr>
+            <w:r>
+              <w:rPr>
+                <w:rFonts w:ascii="Times New Roman" w:hAnsi="Times New Roman" w:cs="Times New Roman"/>
+                <w:sz w:val="28"/>
+                <w:szCs w:val="28"/>
+              </w:rPr>
+              <w:t>Tin tặc gửi các yêu cầu hợp lệ nhưng với lượng dữ liệu rất lớn, sử dụng hết bộ nhớ</w:t>
+            </w:r>
+            <w:r>
+              <w:rPr>
+                <w:rFonts w:ascii="Times New Roman" w:hAnsi="Times New Roman" w:cs="Times New Roman"/>
+                <w:sz w:val="28"/>
+                <w:szCs w:val="28"/>
+              </w:rPr>
+              <w:t>. Chương trình sẽ có thể gặp vấn đề này ở quá trình tải file, cụ thể ở kích thước file.</w:t>
+            </w:r>
+          </w:p>
+        </w:tc>
+        <w:tc>
+          <w:tcPr>
+            <w:tcW w:w="3492" w:type="dxa"/>
+          </w:tcPr>
+          <w:p>
+            <w:pPr>
+              <w:rPr>
+                <w:rFonts w:ascii="Times New Roman" w:hAnsi="Times New Roman" w:cs="Times New Roman"/>
+                <w:sz w:val="28"/>
+                <w:szCs w:val="28"/>
+              </w:rPr>
+            </w:pPr>
+            <w:r>
+              <w:rPr>
+                <w:rFonts w:ascii="Times New Roman" w:hAnsi="Times New Roman" w:cs="Times New Roman"/>
+                <w:sz w:val="28"/>
+                <w:szCs w:val="28"/>
+              </w:rPr>
+              <w:t>G</w:t>
+            </w:r>
+            <w:r>
+              <w:rPr>
+                <w:rFonts w:ascii="Times New Roman" w:hAnsi="Times New Roman" w:cs="Times New Roman"/>
+                <w:sz w:val="28"/>
+                <w:szCs w:val="28"/>
+              </w:rPr>
+              <w:t>iới hạn kích thước tin nhắn/file tải lên, kiểm tra kích thước kết quả nhận được.</w:t>
+            </w:r>
+          </w:p>
+        </w:tc>
+      </w:tr>
+      <w:tr>
+        <w:tc>
+          <w:tcPr>
+            <w:tcW w:w="1413" w:type="dxa"/>
+          </w:tcPr>
+          <w:p>
+            <w:pPr>
+              <w:rPr>
+                <w:rFonts w:ascii="Times New Roman" w:hAnsi="Times New Roman" w:cs="Times New Roman"/>
+                <w:sz w:val="28"/>
+                <w:szCs w:val="28"/>
+              </w:rPr>
+            </w:pPr>
+            <w:r>
+              <w:rPr>
+                <w:rFonts w:ascii="Times New Roman" w:hAnsi="Times New Roman" w:cs="Times New Roman"/>
+                <w:sz w:val="28"/>
+                <w:szCs w:val="28"/>
+              </w:rPr>
+              <w:t>Request flooding</w:t>
+            </w:r>
+          </w:p>
+        </w:tc>
+        <w:tc>
+          <w:tcPr>
+            <w:tcW w:w="4111" w:type="dxa"/>
+          </w:tcPr>
+          <w:p>
+            <w:pPr>
+              <w:rPr>
+                <w:rFonts w:ascii="Times New Roman" w:hAnsi="Times New Roman" w:cs="Times New Roman"/>
+                <w:sz w:val="28"/>
+                <w:szCs w:val="28"/>
+              </w:rPr>
+            </w:pPr>
+            <w:r>
+              <w:rPr>
+                <w:rFonts w:ascii="Times New Roman" w:hAnsi="Times New Roman" w:cs="Times New Roman"/>
+                <w:sz w:val="28"/>
+                <w:szCs w:val="28"/>
+              </w:rPr>
+              <w:t>Tin tặc có thể gửi nhiều yêu cầu liên tiếp gây nghẽn server</w:t>
+            </w:r>
+          </w:p>
+        </w:tc>
+        <w:tc>
+          <w:tcPr>
+            <w:tcW w:w="3492" w:type="dxa"/>
+          </w:tcPr>
+          <w:p>
+            <w:pPr>
+              <w:rPr>
+                <w:rFonts w:ascii="Times New Roman" w:hAnsi="Times New Roman" w:cs="Times New Roman"/>
+                <w:sz w:val="28"/>
+                <w:szCs w:val="28"/>
+              </w:rPr>
+            </w:pPr>
+            <w:r>
+              <w:rPr>
+                <w:rFonts w:ascii="Times New Roman" w:hAnsi="Times New Roman" w:cs="Times New Roman"/>
+                <w:sz w:val="28"/>
+                <w:szCs w:val="28"/>
+              </w:rPr>
+              <w:t>S</w:t>
+            </w:r>
+            <w:r>
+              <w:rPr>
+                <w:rFonts w:ascii="Times New Roman" w:hAnsi="Times New Roman" w:cs="Times New Roman"/>
+                <w:sz w:val="28"/>
+                <w:szCs w:val="28"/>
+              </w:rPr>
+              <w:t>ử dụng netfilter hoặc iptables (Linux) để giới hạn số lượng kết nối từ một IP.</w:t>
+            </w:r>
+          </w:p>
+        </w:tc>
+      </w:tr>
+      <w:tr>
+        <w:tc>
+          <w:tcPr>
+            <w:tcW w:w="1413" w:type="dxa"/>
+          </w:tcPr>
+          <w:p>
+            <w:pPr>
+              <w:rPr>
+                <w:rFonts w:ascii="Times New Roman" w:hAnsi="Times New Roman" w:cs="Times New Roman"/>
+                <w:sz w:val="28"/>
+                <w:szCs w:val="28"/>
+              </w:rPr>
+            </w:pPr>
+            <w:r>
+              <w:rPr>
+                <w:rFonts w:ascii="Times New Roman" w:hAnsi="Times New Roman" w:cs="Times New Roman"/>
+                <w:sz w:val="28"/>
+                <w:szCs w:val="28"/>
+              </w:rPr>
+              <w:t>Tấn công tài nguyên hệ thống</w:t>
+            </w:r>
+          </w:p>
+        </w:tc>
+        <w:tc>
+          <w:tcPr>
+            <w:tcW w:w="4111" w:type="dxa"/>
+          </w:tcPr>
+          <w:p>
+            <w:pPr>
+              <w:rPr>
+                <w:rFonts w:ascii="Times New Roman" w:hAnsi="Times New Roman" w:cs="Times New Roman"/>
+                <w:sz w:val="28"/>
+                <w:szCs w:val="28"/>
+              </w:rPr>
+            </w:pPr>
+            <w:r>
+              <w:rPr>
+                <w:rFonts w:ascii="Times New Roman" w:hAnsi="Times New Roman" w:cs="Times New Roman"/>
+                <w:sz w:val="28"/>
+                <w:szCs w:val="28"/>
+              </w:rPr>
+              <w:t>Tin tặc có thể tạo một lượng lớn kết nối đến server và không gửi dữ liệu hoặc gửi dữ liệu rất chậm, khiến server bị quá tải và từ chối các kết nối hợp lệ.</w:t>
+            </w:r>
+          </w:p>
+        </w:tc>
+        <w:tc>
+          <w:tcPr>
+            <w:tcW w:w="3492" w:type="dxa"/>
+          </w:tcPr>
+          <w:p>
+            <w:pPr>
+              <w:rPr>
+                <w:rFonts w:ascii="Times New Roman" w:hAnsi="Times New Roman" w:cs="Times New Roman"/>
+                <w:sz w:val="28"/>
+                <w:szCs w:val="28"/>
+              </w:rPr>
+            </w:pPr>
+            <w:r>
+              <w:rPr>
+                <w:rFonts w:ascii="Times New Roman" w:hAnsi="Times New Roman" w:cs="Times New Roman"/>
+                <w:sz w:val="28"/>
+                <w:szCs w:val="28"/>
+              </w:rPr>
+              <w:t>tăng giới hạn lượng kết nối và sử dụng các kỹ thuật như SO_RC</w:t>
+            </w:r>
+            <w:r>
+              <w:rPr>
+                <w:rFonts w:ascii="Times New Roman" w:hAnsi="Times New Roman" w:cs="Times New Roman"/>
+                <w:sz w:val="28"/>
+                <w:szCs w:val="28"/>
+              </w:rPr>
+              <w:t>V</w:t>
+            </w:r>
+            <w:r>
+              <w:rPr>
+                <w:rFonts w:ascii="Times New Roman" w:hAnsi="Times New Roman" w:cs="Times New Roman"/>
+                <w:sz w:val="28"/>
+                <w:szCs w:val="28"/>
+              </w:rPr>
+              <w:t>TIMEO và SO_SNDTIMEO để thiết lập thời chờ cho các kết nối.</w:t>
+            </w:r>
+          </w:p>
+        </w:tc>
+      </w:tr>
+    </w:tbl>
+    <w:p>
+      <w:pPr>
+        <w:rPr>
+          <w:rFonts w:ascii="Times New Roman" w:hAnsi="Times New Roman" w:cs="Times New Roman"/>
+          <w:sz w:val="28"/>
+          <w:szCs w:val="28"/>
+        </w:rPr>
+      </w:pPr>
+      <w:r>
+        <w:rPr>
+          <w:rFonts w:ascii="Times New Roman" w:hAnsi="Times New Roman" w:cs="Times New Roman"/>
+          <w:sz w:val="28"/>
+          <w:szCs w:val="28"/>
+        </w:rPr>
+        <w:t>Với các thiết lập về SO_RCVTIMEO và SO_SNDTIMEO</w:t>
+      </w:r>
+      <w:r>
+        <w:rPr>
+          <w:rFonts w:ascii="Times New Roman" w:hAnsi="Times New Roman" w:cs="Times New Roman"/>
+          <w:sz w:val="28"/>
+          <w:szCs w:val="28"/>
+        </w:rPr>
+        <w:t>, server có thể tự động ngắt kết nối đến client nếu không có tương tác gì sau 10 giây</w:t>
+      </w:r>
+      <w:r>
+        <w:rPr>
+          <w:rFonts w:ascii="Times New Roman" w:hAnsi="Times New Roman" w:cs="Times New Roman"/>
+          <w:sz w:val="28"/>
+          <w:szCs w:val="28"/>
+        </w:rPr>
+        <w:t>, ta chỉ cần sử dụng hàm setsockopt để thiết lập 2 tham số tr</w:t>
+      </w:r>
+      <w:r>
+        <w:rPr>
+          <w:rFonts w:ascii="Times New Roman" w:hAnsi="Times New Roman" w:cs="Times New Roman"/>
+          <w:sz w:val="28"/>
+          <w:szCs w:val="28"/>
+        </w:rPr>
+        <w:t>ên</w:t>
+      </w:r>
+      <w:r>
+        <w:rPr>
+          <w:rFonts w:ascii="Times New Roman" w:hAnsi="Times New Roman" w:cs="Times New Roman"/>
+          <w:sz w:val="28"/>
+          <w:szCs w:val="28"/>
+        </w:rPr>
+        <w:t>:</w:t>
+      </w:r>
+    </w:p>
+    <w:p>
+      <w:pPr>
+        <w:rPr>
+          <w:rFonts w:ascii="Times New Roman" w:hAnsi="Times New Roman" w:cs="Times New Roman"/>
+          <w:sz w:val="28"/>
+          <w:szCs w:val="28"/>
+        </w:rPr>
+      </w:pPr>
+      <w:r>
+        <w:rPr>
+          <w:rFonts w:ascii="Times New Roman" w:hAnsi="Times New Roman" w:cs="Times New Roman"/>
+          <w:sz w:val="28"/>
+          <w:szCs w:val="28"/>
+        </w:rPr>
+        <w:drawing>
+          <wp:inline distT="0" distB="0" distL="0" distR="0" wp14:anchorId="31E7E5FD" wp14:editId="7E292273">
+            <wp:extent cx="2682240" cy="1215768"/>
+            <wp:effectExtent l="0" t="0" r="3810" b="3810"/>
+            <wp:docPr id="1805487063" name="Picture 1"/>
+            <wp:cNvGraphicFramePr>
+              <a:graphicFrameLocks xmlns:a="http://schemas.openxmlformats.org/drawingml/2006/main" noChangeAspect="1"/>
+            </wp:cNvGraphicFramePr>
+            <a:graphic xmlns:a="http://schemas.openxmlformats.org/drawingml/2006/main">
+              <a:graphicData uri="http://schemas.openxmlformats.org/drawingml/2006/picture">
+                <pic:pic xmlns:pic="http://schemas.openxmlformats.org/drawingml/2006/picture">
+                  <pic:nvPicPr>
+                    <pic:cNvPr id="1805487063" name=""/>
+                    <pic:cNvPicPr/>
+                  </pic:nvPicPr>
+                  <pic:blipFill rotWithShape="1">
+                    <a:blip r:embed="rId28"/>
+                    <a:srcRect r="2149"/>
+                    <a:stretch/>
+                  </pic:blipFill>
+                  <pic:spPr bwMode="auto">
+                    <a:xfrm>
+                      <a:off x="0" y="0"/>
+                      <a:ext cx="2700169" cy="1223895"/>
+                    </a:xfrm>
+                    <a:prstGeom prst="rect">
+                      <a:avLst/>
+                    </a:prstGeom>
+                    <a:ln>
+                      <a:noFill/>
+                    </a:ln>
+                    <a:extLst>
+                      <a:ext uri="{53640926-AAD7-44D8-BBD7-CCE9431645EC}">
+                        <a14:shadowObscured xmlns:a14="http://schemas.microsoft.com/office/drawing/2010/main"/>
+                      </a:ext>
+                    </a:extLst>
+                  </pic:spPr>
+                </pic:pic>
+              </a:graphicData>
+            </a:graphic>
+          </wp:inline>
+        </w:drawing>
+      </w:r>
     </w:p>
     <w:p>
       <w:pPr>
         <w:pStyle w:val="ListParagraph"/>
         <w:numPr>
-          <w:ilvl w:val="2"/>
-          <w:numId w:val="2"/>
+          <w:ilvl w:val="0"/>
+          <w:numId w:val="3"/>
         </w:numPr>
         <w:rPr>
           <w:rFonts w:ascii="Times New Roman" w:hAnsi="Times New Roman" w:cs="Times New Roman"/>
-          <w:b/>
-          <w:bCs/>
-          <w:sz w:val="28"/>
-          <w:szCs w:val="28"/>
-        </w:rPr>
-      </w:pPr>
-    </w:p>
-    <w:p>
-      <w:pPr>
-        <w:rPr>
-          <w:rFonts w:ascii="Times New Roman" w:hAnsi="Times New Roman" w:cs="Times New Roman"/>
-          <w:sz w:val="28"/>
-          <w:szCs w:val="28"/>
-        </w:rPr>
-      </w:pPr>
+          <w:sz w:val="28"/>
+          <w:szCs w:val="28"/>
+        </w:rPr>
+      </w:pPr>
+      <w:r>
+        <w:rPr>
+          <w:rFonts w:ascii="Times New Roman" w:hAnsi="Times New Roman" w:cs="Times New Roman"/>
+          <w:sz w:val="28"/>
+          <w:szCs w:val="28"/>
+        </w:rPr>
+        <w:t>ReceiveData.c:</w:t>
+      </w:r>
+    </w:p>
+    <w:p>
+      <w:pPr>
+        <w:rPr>
+          <w:rFonts w:ascii="Times New Roman" w:hAnsi="Times New Roman" w:cs="Times New Roman"/>
+          <w:sz w:val="28"/>
+          <w:szCs w:val="28"/>
+        </w:rPr>
+      </w:pPr>
+      <w:r>
+        <w:rPr>
+          <w:rFonts w:ascii="Times New Roman" w:hAnsi="Times New Roman" w:cs="Times New Roman"/>
+          <w:sz w:val="28"/>
+          <w:szCs w:val="28"/>
+        </w:rPr>
+        <w:drawing>
+          <wp:inline distT="0" distB="0" distL="0" distR="0" wp14:anchorId="10376CAA" wp14:editId="4638E8F6">
+            <wp:extent cx="5731510" cy="576580"/>
+            <wp:effectExtent l="0" t="0" r="2540" b="0"/>
+            <wp:docPr id="318224280" name="Picture 1"/>
+            <wp:cNvGraphicFramePr>
+              <a:graphicFrameLocks xmlns:a="http://schemas.openxmlformats.org/drawingml/2006/main" noChangeAspect="1"/>
+            </wp:cNvGraphicFramePr>
+            <a:graphic xmlns:a="http://schemas.openxmlformats.org/drawingml/2006/main">
+              <a:graphicData uri="http://schemas.openxmlformats.org/drawingml/2006/picture">
+                <pic:pic xmlns:pic="http://schemas.openxmlformats.org/drawingml/2006/picture">
+                  <pic:nvPicPr>
+                    <pic:cNvPr id="318224280" name=""/>
+                    <pic:cNvPicPr/>
+                  </pic:nvPicPr>
+                  <pic:blipFill>
+                    <a:blip r:embed="rId29"/>
+                    <a:stretch>
+                      <a:fillRect/>
+                    </a:stretch>
+                  </pic:blipFill>
+                  <pic:spPr>
+                    <a:xfrm>
+                      <a:off x="0" y="0"/>
+                      <a:ext cx="5731510" cy="576580"/>
+                    </a:xfrm>
+                    <a:prstGeom prst="rect">
+                      <a:avLst/>
+                    </a:prstGeom>
+                  </pic:spPr>
+                </pic:pic>
+              </a:graphicData>
+            </a:graphic>
+          </wp:inline>
+        </w:drawing>
+      </w:r>
+    </w:p>
+    <w:p>
+      <w:pPr>
+        <w:rPr>
+          <w:rFonts w:ascii="Times New Roman" w:hAnsi="Times New Roman" w:cs="Times New Roman"/>
+          <w:sz w:val="28"/>
+          <w:szCs w:val="28"/>
+        </w:rPr>
+      </w:pPr>
+      <w:r>
+        <w:rPr>
+          <w:rFonts w:ascii="Times New Roman" w:hAnsi="Times New Roman" w:cs="Times New Roman"/>
+          <w:sz w:val="28"/>
+          <w:szCs w:val="28"/>
+        </w:rPr>
+        <w:drawing>
+          <wp:inline distT="0" distB="0" distL="0" distR="0" wp14:anchorId="131E61FA" wp14:editId="1748B949">
+            <wp:extent cx="5731510" cy="598805"/>
+            <wp:effectExtent l="0" t="0" r="2540" b="0"/>
+            <wp:docPr id="2145339688" name="Picture 1"/>
+            <wp:cNvGraphicFramePr>
+              <a:graphicFrameLocks xmlns:a="http://schemas.openxmlformats.org/drawingml/2006/main" noChangeAspect="1"/>
+            </wp:cNvGraphicFramePr>
+            <a:graphic xmlns:a="http://schemas.openxmlformats.org/drawingml/2006/main">
+              <a:graphicData uri="http://schemas.openxmlformats.org/drawingml/2006/picture">
+                <pic:pic xmlns:pic="http://schemas.openxmlformats.org/drawingml/2006/picture">
+                  <pic:nvPicPr>
+                    <pic:cNvPr id="2145339688" name=""/>
+                    <pic:cNvPicPr/>
+                  </pic:nvPicPr>
+                  <pic:blipFill>
+                    <a:blip r:embed="rId30"/>
+                    <a:stretch>
+                      <a:fillRect/>
+                    </a:stretch>
+                  </pic:blipFill>
+                  <pic:spPr>
+                    <a:xfrm>
+                      <a:off x="0" y="0"/>
+                      <a:ext cx="5731510" cy="598805"/>
+                    </a:xfrm>
+                    <a:prstGeom prst="rect">
+                      <a:avLst/>
+                    </a:prstGeom>
+                  </pic:spPr>
+                </pic:pic>
+              </a:graphicData>
+            </a:graphic>
+          </wp:inline>
+        </w:drawing>
+      </w:r>
     </w:p>
     <w:p>
       <w:pPr>
         <w:pStyle w:val="ListParagraph"/>
         <w:numPr>
-          <w:ilvl w:val="1"/>
-          <w:numId w:val="2"/>
+          <w:ilvl w:val="0"/>
+          <w:numId w:val="3"/>
         </w:numPr>
         <w:rPr>
           <w:rFonts w:ascii="Times New Roman" w:hAnsi="Times New Roman" w:cs="Times New Roman"/>
-          <w:b/>
-          <w:bCs/>
-          <w:sz w:val="28"/>
-          <w:szCs w:val="28"/>
-        </w:rPr>
-      </w:pPr>
-      <w:r>
-        <w:rPr>
-          <w:rFonts w:ascii="Times New Roman" w:hAnsi="Times New Roman" w:cs="Times New Roman"/>
-          <w:b/>
-          <w:bCs/>
-          <w:sz w:val="28"/>
-          <w:szCs w:val="28"/>
-        </w:rPr>
-        <w:t>Lỗ hổng tiềm năng:</w:t>
-      </w:r>
-    </w:p>
-    <w:p>
-      <w:pPr>
-        <w:rPr>
-          <w:rFonts w:ascii="Times New Roman" w:hAnsi="Times New Roman" w:cs="Times New Roman"/>
-          <w:sz w:val="28"/>
-          <w:szCs w:val="28"/>
-        </w:rPr>
-      </w:pPr>
-      <w:r>
-        <w:rPr>
-          <w:rFonts w:ascii="Times New Roman" w:hAnsi="Times New Roman" w:cs="Times New Roman"/>
-          <w:sz w:val="28"/>
-          <w:szCs w:val="28"/>
-        </w:rPr>
-        <w:t>Nếu</w:t>
-      </w:r>
-      <w:r>
-        <w:rPr>
-          <w:rFonts w:ascii="Times New Roman" w:hAnsi="Times New Roman" w:cs="Times New Roman"/>
-          <w:sz w:val="28"/>
-          <w:szCs w:val="28"/>
-        </w:rPr>
-        <w:t xml:space="preserve"> một thiết bị</w:t>
-      </w:r>
-      <w:r>
-        <w:rPr>
-          <w:rFonts w:ascii="Times New Roman" w:hAnsi="Times New Roman" w:cs="Times New Roman"/>
-          <w:sz w:val="28"/>
-          <w:szCs w:val="28"/>
-        </w:rPr>
-        <w:t xml:space="preserve"> kết nối đến server khi đang chạy, thì </w:t>
-      </w:r>
-      <w:r>
-        <w:rPr>
-          <w:rFonts w:ascii="Times New Roman" w:hAnsi="Times New Roman" w:cs="Times New Roman"/>
-          <w:sz w:val="28"/>
-          <w:szCs w:val="28"/>
-        </w:rPr>
-        <w:t>có thể gửi đến một chuỗi “FILE”</w:t>
-      </w:r>
-      <w:r>
-        <w:rPr>
-          <w:rFonts w:ascii="Times New Roman" w:hAnsi="Times New Roman" w:cs="Times New Roman"/>
-          <w:sz w:val="28"/>
-          <w:szCs w:val="28"/>
-        </w:rPr>
-        <w:t>,</w:t>
-      </w:r>
-      <w:r>
-        <w:rPr>
-          <w:rFonts w:ascii="Times New Roman" w:hAnsi="Times New Roman" w:cs="Times New Roman"/>
-          <w:sz w:val="28"/>
-          <w:szCs w:val="28"/>
-        </w:rPr>
-        <w:t xml:space="preserve"> gửi một tên file và truyền đến nội dung file</w:t>
-      </w:r>
-      <w:r>
-        <w:rPr>
-          <w:rFonts w:ascii="Times New Roman" w:hAnsi="Times New Roman" w:cs="Times New Roman"/>
-          <w:sz w:val="28"/>
-          <w:szCs w:val="28"/>
-        </w:rPr>
-        <w:t xml:space="preserve"> độc hại vào </w:t>
-      </w:r>
-      <w:r>
-        <w:rPr>
-          <w:rFonts w:ascii="Times New Roman" w:hAnsi="Times New Roman" w:cs="Times New Roman"/>
-          <w:sz w:val="28"/>
-          <w:szCs w:val="28"/>
-        </w:rPr>
-        <w:t>server.</w:t>
+          <w:sz w:val="28"/>
+          <w:szCs w:val="28"/>
+        </w:rPr>
+      </w:pPr>
+      <w:r>
+        <w:rPr>
+          <w:rFonts w:ascii="Times New Roman" w:hAnsi="Times New Roman" w:cs="Times New Roman"/>
+          <w:sz w:val="28"/>
+          <w:szCs w:val="28"/>
+        </w:rPr>
+        <w:t>SendData.c:</w:t>
+      </w:r>
+    </w:p>
+    <w:p>
+      <w:pPr>
+        <w:rPr>
+          <w:rFonts w:ascii="Times New Roman" w:hAnsi="Times New Roman" w:cs="Times New Roman"/>
+          <w:sz w:val="28"/>
+          <w:szCs w:val="28"/>
+        </w:rPr>
+      </w:pPr>
+      <w:r>
+        <w:rPr>
+          <w:rFonts w:ascii="Times New Roman" w:hAnsi="Times New Roman" w:cs="Times New Roman"/>
+          <w:sz w:val="28"/>
+          <w:szCs w:val="28"/>
+        </w:rPr>
+        <w:drawing>
+          <wp:inline distT="0" distB="0" distL="0" distR="0" wp14:anchorId="7A73E5E6" wp14:editId="72796323">
+            <wp:extent cx="5731510" cy="604520"/>
+            <wp:effectExtent l="0" t="0" r="2540" b="5080"/>
+            <wp:docPr id="1448622234" name="Picture 1"/>
+            <wp:cNvGraphicFramePr>
+              <a:graphicFrameLocks xmlns:a="http://schemas.openxmlformats.org/drawingml/2006/main" noChangeAspect="1"/>
+            </wp:cNvGraphicFramePr>
+            <a:graphic xmlns:a="http://schemas.openxmlformats.org/drawingml/2006/main">
+              <a:graphicData uri="http://schemas.openxmlformats.org/drawingml/2006/picture">
+                <pic:pic xmlns:pic="http://schemas.openxmlformats.org/drawingml/2006/picture">
+                  <pic:nvPicPr>
+                    <pic:cNvPr id="1448622234" name=""/>
+                    <pic:cNvPicPr/>
+                  </pic:nvPicPr>
+                  <pic:blipFill>
+                    <a:blip r:embed="rId31"/>
+                    <a:stretch>
+                      <a:fillRect/>
+                    </a:stretch>
+                  </pic:blipFill>
+                  <pic:spPr>
+                    <a:xfrm>
+                      <a:off x="0" y="0"/>
+                      <a:ext cx="5731510" cy="604520"/>
+                    </a:xfrm>
+                    <a:prstGeom prst="rect">
+                      <a:avLst/>
+                    </a:prstGeom>
+                  </pic:spPr>
+                </pic:pic>
+              </a:graphicData>
+            </a:graphic>
+          </wp:inline>
+        </w:drawing>
       </w:r>
     </w:p>
     <w:p>
@@ -3549,7 +4950,7 @@
           <w:u w:val="none"/>
         </w:rPr>
       </w:pPr>
-      <w:hyperlink r:id="rId25" w:history="1">
+      <w:hyperlink r:id="rId32" w:history="1">
         <w:r>
           <w:rPr>
             <w:rStyle w:val="Hyperlink"/>
@@ -3570,7 +4971,7 @@
           <w:szCs w:val="28"/>
         </w:rPr>
       </w:pPr>
-      <w:hyperlink r:id="rId26" w:history="1">
+      <w:hyperlink r:id="rId33" w:history="1">
         <w:r>
           <w:rPr>
             <w:rStyle w:val="Hyperlink"/>
@@ -3592,7 +4993,7 @@
           <w:u w:val="single"/>
         </w:rPr>
       </w:pPr>
-      <w:hyperlink r:id="rId27" w:history="1">
+      <w:hyperlink r:id="rId34" w:history="1">
         <w:r>
           <w:rPr>
             <w:rStyle w:val="Hyperlink"/>
@@ -3626,7 +5027,7 @@
       </w:r>
     </w:p>
     <w:sectPr>
-      <w:pgSz w:w="12240" w:h="15840"/>
+      <w:pgSz w:w="11906" w:h="16838" w:code="9"/>
       <w:pgMar w:top="1440" w:right="1440" w:bottom="1440" w:left="1440" w:header="720" w:footer="720" w:gutter="0"/>
       <w:cols w:space="720"/>
       <w:docGrid w:linePitch="360"/>
@@ -3638,6 +5039,118 @@
 <file path=word/numbering.xml><?xml version="1.0" encoding="utf-8"?>
 <w:numbering xmlns:wpc="http://schemas.microsoft.com/office/word/2010/wordprocessingCanvas" xmlns:cx="http://schemas.microsoft.com/office/drawing/2014/chartex" xmlns:cx1="http://schemas.microsoft.com/office/drawing/2015/9/8/chartex" xmlns:cx2="http://schemas.microsoft.com/office/drawing/2015/10/21/chartex" xmlns:cx3="http://schemas.microsoft.com/office/drawing/2016/5/9/chartex" xmlns:cx4="http://schemas.microsoft.com/office/drawing/2016/5/10/chartex" xmlns:cx5="http://schemas.microsoft.com/office/drawing/2016/5/11/chartex" xmlns:cx6="http://schemas.microsoft.com/office/drawing/2016/5/12/chartex" xmlns:cx7="http://schemas.microsoft.com/office/drawing/2016/5/13/chartex" xmlns:cx8="http://schemas.microsoft.com/office/drawing/2016/5/14/chartex" xmlns:mc="http://schemas.openxmlformats.org/markup-compatibility/2006" xmlns:aink="http://schemas.microsoft.com/office/drawing/2016/ink" xmlns:am3d="http://schemas.microsoft.com/office/drawing/2017/model3d" xmlns:o="urn:schemas-microsoft-com:office:office" xmlns:oel="http://schemas.microsoft.com/office/2019/extlst" xmlns:r="http://schemas.openxmlformats.org/officeDocument/2006/relationships" xmlns:m="http://schemas.openxmlformats.org/officeDocument/2006/math" xmlns:v="urn:schemas-microsoft-com:vml" xmlns:wp14="http://schemas.microsoft.com/office/word/2010/wordprocessingDrawing" xmlns:wp="http://schemas.openxmlformats.org/drawingml/2006/wordprocessingDrawing" xmlns:w10="urn:schemas-microsoft-com:office:word" xmlns:w="http://schemas.openxmlformats.org/wordprocessingml/2006/main" xmlns:w14="http://schemas.microsoft.com/office/word/2010/wordml" xmlns:w15="http://schemas.microsoft.com/office/word/2012/wordml" xmlns:w16cex="http://schemas.microsoft.com/office/word/2018/wordml/cex" xmlns:w16cid="http://schemas.microsoft.com/office/word/2016/wordml/cid" xmlns:w16="http://schemas.microsoft.com/office/word/2018/wordml" xmlns:w16du="http://schemas.microsoft.com/office/word/2023/wordml/word16du" xmlns:w16sdtdh="http://schemas.microsoft.com/office/word/2020/wordml/sdtdatahash" xmlns:w16se="http://schemas.microsoft.com/office/word/2015/wordml/symex" xmlns:wpg="http://schemas.microsoft.com/office/word/2010/wordprocessingGroup" xmlns:wpi="http://schemas.microsoft.com/office/word/2010/wordprocessingInk" xmlns:wne="http://schemas.microsoft.com/office/word/2006/wordml" xmlns:wps="http://schemas.microsoft.com/office/word/2010/wordprocessingShape" mc:Ignorable="w14 w15 w16se w16cid w16 w16cex w16sdtdh w16du wp14">
   <w:abstractNum w:abstractNumId="0" w15:restartNumberingAfterBreak="0">
+    <w:nsid w:val="0999550D"/>
+    <w:multiLevelType w:val="hybridMultilevel"/>
+    <w:tmpl w:val="055016C4"/>
+    <w:lvl w:ilvl="0" w:tplc="D30C0408">
+      <w:numFmt w:val="bullet"/>
+      <w:lvlText w:val=""/>
+      <w:lvlJc w:val="left"/>
+      <w:pPr>
+        <w:ind w:left="720" w:hanging="360"/>
+      </w:pPr>
+      <w:rPr>
+        <w:rFonts w:ascii="Symbol" w:eastAsiaTheme="minorHAnsi" w:hAnsi="Symbol" w:cs="Times New Roman" w:hint="default"/>
+      </w:rPr>
+    </w:lvl>
+    <w:lvl w:ilvl="1" w:tplc="04090003" w:tentative="1">
+      <w:start w:val="1"/>
+      <w:numFmt w:val="bullet"/>
+      <w:lvlText w:val="o"/>
+      <w:lvlJc w:val="left"/>
+      <w:pPr>
+        <w:ind w:left="1440" w:hanging="360"/>
+      </w:pPr>
+      <w:rPr>
+        <w:rFonts w:ascii="Courier New" w:hAnsi="Courier New" w:cs="Courier New" w:hint="default"/>
+      </w:rPr>
+    </w:lvl>
+    <w:lvl w:ilvl="2" w:tplc="04090005" w:tentative="1">
+      <w:start w:val="1"/>
+      <w:numFmt w:val="bullet"/>
+      <w:lvlText w:val=""/>
+      <w:lvlJc w:val="left"/>
+      <w:pPr>
+        <w:ind w:left="2160" w:hanging="360"/>
+      </w:pPr>
+      <w:rPr>
+        <w:rFonts w:ascii="Wingdings" w:hAnsi="Wingdings" w:hint="default"/>
+      </w:rPr>
+    </w:lvl>
+    <w:lvl w:ilvl="3" w:tplc="04090001" w:tentative="1">
+      <w:start w:val="1"/>
+      <w:numFmt w:val="bullet"/>
+      <w:lvlText w:val=""/>
+      <w:lvlJc w:val="left"/>
+      <w:pPr>
+        <w:ind w:left="2880" w:hanging="360"/>
+      </w:pPr>
+      <w:rPr>
+        <w:rFonts w:ascii="Symbol" w:hAnsi="Symbol" w:hint="default"/>
+      </w:rPr>
+    </w:lvl>
+    <w:lvl w:ilvl="4" w:tplc="04090003" w:tentative="1">
+      <w:start w:val="1"/>
+      <w:numFmt w:val="bullet"/>
+      <w:lvlText w:val="o"/>
+      <w:lvlJc w:val="left"/>
+      <w:pPr>
+        <w:ind w:left="3600" w:hanging="360"/>
+      </w:pPr>
+      <w:rPr>
+        <w:rFonts w:ascii="Courier New" w:hAnsi="Courier New" w:cs="Courier New" w:hint="default"/>
+      </w:rPr>
+    </w:lvl>
+    <w:lvl w:ilvl="5" w:tplc="04090005" w:tentative="1">
+      <w:start w:val="1"/>
+      <w:numFmt w:val="bullet"/>
+      <w:lvlText w:val=""/>
+      <w:lvlJc w:val="left"/>
+      <w:pPr>
+        <w:ind w:left="4320" w:hanging="360"/>
+      </w:pPr>
+      <w:rPr>
+        <w:rFonts w:ascii="Wingdings" w:hAnsi="Wingdings" w:hint="default"/>
+      </w:rPr>
+    </w:lvl>
+    <w:lvl w:ilvl="6" w:tplc="04090001" w:tentative="1">
+      <w:start w:val="1"/>
+      <w:numFmt w:val="bullet"/>
+      <w:lvlText w:val=""/>
+      <w:lvlJc w:val="left"/>
+      <w:pPr>
+        <w:ind w:left="5040" w:hanging="360"/>
+      </w:pPr>
+      <w:rPr>
+        <w:rFonts w:ascii="Symbol" w:hAnsi="Symbol" w:hint="default"/>
+      </w:rPr>
+    </w:lvl>
+    <w:lvl w:ilvl="7" w:tplc="04090003" w:tentative="1">
+      <w:start w:val="1"/>
+      <w:numFmt w:val="bullet"/>
+      <w:lvlText w:val="o"/>
+      <w:lvlJc w:val="left"/>
+      <w:pPr>
+        <w:ind w:left="5760" w:hanging="360"/>
+      </w:pPr>
+      <w:rPr>
+        <w:rFonts w:ascii="Courier New" w:hAnsi="Courier New" w:cs="Courier New" w:hint="default"/>
+      </w:rPr>
+    </w:lvl>
+    <w:lvl w:ilvl="8" w:tplc="04090005" w:tentative="1">
+      <w:start w:val="1"/>
+      <w:numFmt w:val="bullet"/>
+      <w:lvlText w:val=""/>
+      <w:lvlJc w:val="left"/>
+      <w:pPr>
+        <w:ind w:left="6480" w:hanging="360"/>
+      </w:pPr>
+      <w:rPr>
+        <w:rFonts w:ascii="Wingdings" w:hAnsi="Wingdings" w:hint="default"/>
+      </w:rPr>
+    </w:lvl>
+  </w:abstractNum>
+  <w:abstractNum w:abstractNumId="1" w15:restartNumberingAfterBreak="0">
     <w:nsid w:val="120A3482"/>
     <w:multiLevelType w:val="hybridMultilevel"/>
     <w:tmpl w:val="5F0A96B8"/>
@@ -3726,7 +5239,7 @@
       </w:pPr>
     </w:lvl>
   </w:abstractNum>
-  <w:abstractNum w:abstractNumId="1" w15:restartNumberingAfterBreak="0">
+  <w:abstractNum w:abstractNumId="2" w15:restartNumberingAfterBreak="0">
     <w:nsid w:val="1735143F"/>
     <w:multiLevelType w:val="hybridMultilevel"/>
     <w:tmpl w:val="72D02584"/>
@@ -3838,7 +5351,7 @@
       </w:rPr>
     </w:lvl>
   </w:abstractNum>
-  <w:abstractNum w:abstractNumId="2" w15:restartNumberingAfterBreak="0">
+  <w:abstractNum w:abstractNumId="3" w15:restartNumberingAfterBreak="0">
     <w:nsid w:val="74E24F3F"/>
     <w:multiLevelType w:val="hybridMultilevel"/>
     <w:tmpl w:val="366E85F8"/>
@@ -3928,13 +5441,16 @@
     </w:lvl>
   </w:abstractNum>
   <w:num w:numId="1" w16cid:durableId="1724401245">
-    <w:abstractNumId w:val="0"/>
+    <w:abstractNumId w:val="1"/>
   </w:num>
   <w:num w:numId="2" w16cid:durableId="818809116">
+    <w:abstractNumId w:val="3"/>
+  </w:num>
+  <w:num w:numId="3" w16cid:durableId="1578243729">
     <w:abstractNumId w:val="2"/>
   </w:num>
-  <w:num w:numId="3" w16cid:durableId="1578243729">
-    <w:abstractNumId w:val="1"/>
+  <w:num w:numId="4" w16cid:durableId="303051564">
+    <w:abstractNumId w:val="0"/>
   </w:num>
 </w:numbering>
 </file>
@@ -4401,6 +5917,25 @@
       <w:shd w:val="clear" w:color="auto" w:fill="E1DFDD"/>
     </w:rPr>
   </w:style>
+  <w:style w:type="table" w:styleId="TableGrid">
+    <w:name w:val="Table Grid"/>
+    <w:basedOn w:val="TableNormal"/>
+    <w:uiPriority w:val="39"/>
+    <w:rsid w:val="00807FD4"/>
+    <w:pPr>
+      <w:spacing w:after="0" w:line="240" w:lineRule="auto"/>
+    </w:pPr>
+    <w:tblPr>
+      <w:tblBorders>
+        <w:top w:val="single" w:sz="4" w:space="0" w:color="auto"/>
+        <w:left w:val="single" w:sz="4" w:space="0" w:color="auto"/>
+        <w:bottom w:val="single" w:sz="4" w:space="0" w:color="auto"/>
+        <w:right w:val="single" w:sz="4" w:space="0" w:color="auto"/>
+        <w:insideH w:val="single" w:sz="4" w:space="0" w:color="auto"/>
+        <w:insideV w:val="single" w:sz="4" w:space="0" w:color="auto"/>
+      </w:tblBorders>
+    </w:tblPr>
+  </w:style>
 </w:styles>
 </file>
 

</xml_diff>

<commit_message>
finishing on handling multiple clients, restricting amount of connections from the same IP address
</commit_message>
<xml_diff>
--- a/REPORT.docx
+++ b/REPORT.docx
@@ -325,6 +325,30 @@
         </w:rPr>
         <w:t>.</w:t>
       </w:r>
+      <w:r>
+        <w:rPr>
+          <w:rFonts w:ascii="Times New Roman" w:hAnsi="Times New Roman" w:cs="Times New Roman"/>
+          <w:sz w:val="28"/>
+          <w:szCs w:val="28"/>
+        </w:rPr>
+        <w:t xml:space="preserve"> Kết nối đến sẽ được kiểm tra địa chỉ IP hợp lệ trước khi bắt đầu tương tác</w:t>
+      </w:r>
+      <w:r>
+        <w:rPr>
+          <w:rFonts w:ascii="Times New Roman" w:hAnsi="Times New Roman" w:cs="Times New Roman"/>
+          <w:sz w:val="28"/>
+          <w:szCs w:val="28"/>
+        </w:rPr>
+        <w:t xml:space="preserve">. Địa chỉ IP hợp lệ là địa chỉ IP kết nối đến server </w:t>
+      </w:r>
+      <w:r>
+        <w:rPr>
+          <w:rFonts w:ascii="Times New Roman" w:hAnsi="Times New Roman" w:cs="Times New Roman"/>
+          <w:sz w:val="28"/>
+          <w:szCs w:val="28"/>
+        </w:rPr>
+        <w:t>mà vẫn nằm trong số lượng cho phép của một địa chỉ IP được quy định bên server.</w:t>
+      </w:r>
     </w:p>
     <w:p>
       <w:pPr>
@@ -647,7 +671,7 @@
           <w:sz w:val="28"/>
           <w:szCs w:val="28"/>
         </w:rPr>
-        <w:t xml:space="preserve"> thì sẽ thông báo client đóng kết nối và thoát chương trình.</w:t>
+        <w:t xml:space="preserve"> thì sẽ thông báo client đóng kết nối.</w:t>
       </w:r>
     </w:p>
     <w:p>
@@ -911,6 +935,7 @@
           <w:sz w:val="28"/>
           <w:szCs w:val="28"/>
         </w:rPr>
+        <w:lastRenderedPageBreak/>
         <w:t>SendText:</w:t>
       </w:r>
       <w:r>
@@ -1021,16 +1046,7 @@
           <w:sz w:val="28"/>
           <w:szCs w:val="28"/>
         </w:rPr>
-        <w:t xml:space="preserve">để </w:t>
-      </w:r>
-      <w:r>
-        <w:rPr>
-          <w:rFonts w:ascii="Times New Roman" w:hAnsi="Times New Roman" w:cs="Times New Roman"/>
-          <w:sz w:val="28"/>
-          <w:szCs w:val="28"/>
-        </w:rPr>
-        <w:lastRenderedPageBreak/>
-        <w:t>gửi nội dung file, kiểm tra mở file</w:t>
+        <w:t>để gửi nội dung file, kiểm tra mở file</w:t>
       </w:r>
       <w:r>
         <w:rPr>
@@ -2393,7 +2409,7 @@
           <w:sz w:val="32"/>
           <w:szCs w:val="32"/>
         </w:rPr>
-        <w:t>Những lỗi chưa khắc phục được:</w:t>
+        <w:t>Những lỗ hổng có liên quan đến buffer:</w:t>
       </w:r>
     </w:p>
     <w:p>
@@ -2419,136 +2435,6 @@
           <w:sz w:val="28"/>
           <w:szCs w:val="28"/>
         </w:rPr>
-        <w:t xml:space="preserve">Chưa </w:t>
-      </w:r>
-      <w:r>
-        <w:rPr>
-          <w:rFonts w:ascii="Times New Roman" w:hAnsi="Times New Roman" w:cs="Times New Roman"/>
-          <w:b/>
-          <w:bCs/>
-          <w:sz w:val="28"/>
-          <w:szCs w:val="28"/>
-        </w:rPr>
-        <w:t>thể xử lý nhiều kết nối đến server</w:t>
-      </w:r>
-      <w:r>
-        <w:rPr>
-          <w:rFonts w:ascii="Times New Roman" w:hAnsi="Times New Roman" w:cs="Times New Roman"/>
-          <w:b/>
-          <w:bCs/>
-          <w:sz w:val="28"/>
-          <w:szCs w:val="28"/>
-        </w:rPr>
-        <w:t>:</w:t>
-      </w:r>
-    </w:p>
-    <w:p>
-      <w:pPr>
-        <w:rPr>
-          <w:rFonts w:ascii="Times New Roman" w:hAnsi="Times New Roman" w:cs="Times New Roman"/>
-          <w:sz w:val="28"/>
-          <w:szCs w:val="28"/>
-        </w:rPr>
-      </w:pPr>
-      <w:r>
-        <w:rPr>
-          <w:rFonts w:ascii="Times New Roman" w:hAnsi="Times New Roman" w:cs="Times New Roman"/>
-          <w:sz w:val="28"/>
-          <w:szCs w:val="28"/>
-        </w:rPr>
-        <w:t>C</w:t>
-      </w:r>
-      <w:r>
-        <w:rPr>
-          <w:rFonts w:ascii="Times New Roman" w:hAnsi="Times New Roman" w:cs="Times New Roman"/>
-          <w:sz w:val="28"/>
-          <w:szCs w:val="28"/>
-        </w:rPr>
-        <w:t xml:space="preserve">hương trình hiện chỉ có thể nhận kết nối đến từ 1 client và </w:t>
-      </w:r>
-      <w:r>
-        <w:rPr>
-          <w:rFonts w:ascii="Times New Roman" w:hAnsi="Times New Roman" w:cs="Times New Roman"/>
-          <w:sz w:val="28"/>
-          <w:szCs w:val="28"/>
-        </w:rPr>
-        <w:t>tiếp tục tương tác cho đến khi client gửi yêu cầu kết thúc hoạt ngừng kết nối đột ngột.</w:t>
-      </w:r>
-    </w:p>
-    <w:p>
-      <w:pPr>
-        <w:rPr>
-          <w:rFonts w:ascii="Times New Roman" w:hAnsi="Times New Roman" w:cs="Times New Roman"/>
-          <w:sz w:val="28"/>
-          <w:szCs w:val="28"/>
-        </w:rPr>
-      </w:pPr>
-      <w:r>
-        <w:rPr>
-          <w:rFonts w:ascii="Times New Roman" w:hAnsi="Times New Roman" w:cs="Times New Roman"/>
-          <w:sz w:val="28"/>
-          <w:szCs w:val="28"/>
-        </w:rPr>
-        <w:t xml:space="preserve">Khi xử lý được nhiều client một lúc thì sẽ </w:t>
-      </w:r>
-      <w:r>
-        <w:rPr>
-          <w:rFonts w:ascii="Times New Roman" w:hAnsi="Times New Roman" w:cs="Times New Roman"/>
-          <w:sz w:val="28"/>
-          <w:szCs w:val="28"/>
-        </w:rPr>
-        <w:t>bỏ đi chức năng gửi EXIT của client và thoát ra của server.</w:t>
-      </w:r>
-    </w:p>
-    <w:p>
-      <w:pPr>
-        <w:pStyle w:val="ListParagraph"/>
-        <w:numPr>
-          <w:ilvl w:val="1"/>
-          <w:numId w:val="2"/>
-        </w:numPr>
-        <w:rPr>
-          <w:rFonts w:ascii="Times New Roman" w:hAnsi="Times New Roman" w:cs="Times New Roman"/>
-          <w:b/>
-          <w:bCs/>
-          <w:sz w:val="28"/>
-          <w:szCs w:val="28"/>
-        </w:rPr>
-      </w:pPr>
-      <w:r>
-        <w:rPr>
-          <w:rFonts w:ascii="Times New Roman" w:hAnsi="Times New Roman" w:cs="Times New Roman"/>
-          <w:b/>
-          <w:bCs/>
-          <w:sz w:val="28"/>
-          <w:szCs w:val="28"/>
-        </w:rPr>
-        <w:t>Những lỗ hổng có liên quan đến buffer:</w:t>
-      </w:r>
-    </w:p>
-    <w:p>
-      <w:pPr>
-        <w:pStyle w:val="ListParagraph"/>
-        <w:numPr>
-          <w:ilvl w:val="2"/>
-          <w:numId w:val="2"/>
-        </w:numPr>
-        <w:rPr>
-          <w:rFonts w:ascii="Times New Roman" w:hAnsi="Times New Roman" w:cs="Times New Roman"/>
-          <w:b/>
-          <w:bCs/>
-          <w:sz w:val="28"/>
-          <w:szCs w:val="28"/>
-        </w:rPr>
-      </w:pPr>
-      <w:r>
-        <w:rPr>
-          <w:rFonts w:ascii="Times New Roman" w:hAnsi="Times New Roman" w:cs="Times New Roman"/>
-          <w:b/>
-          <w:bCs/>
-          <w:sz w:val="28"/>
-          <w:szCs w:val="28"/>
-        </w:rPr>
         <w:t>Buffer Overflow:</w:t>
       </w:r>
     </w:p>
@@ -2954,7 +2840,6 @@
           <w:sz w:val="28"/>
           <w:szCs w:val="28"/>
         </w:rPr>
-        <w:lastRenderedPageBreak/>
         <w:t xml:space="preserve">Ta sẽ tạo thêm một hằng số MAX_PATH_LENGTH để sử dụng trong </w:t>
       </w:r>
       <w:r>
@@ -3036,6 +2921,7 @@
           <w:sz w:val="28"/>
           <w:szCs w:val="28"/>
         </w:rPr>
+        <w:lastRenderedPageBreak/>
         <w:drawing>
           <wp:inline distT="0" distB="0" distL="0" distR="0" wp14:anchorId="6333CFD7" wp14:editId="7FD74E82">
             <wp:extent cx="4061460" cy="1526366"/>
@@ -3322,7 +3208,6 @@
           <w:sz w:val="28"/>
           <w:szCs w:val="28"/>
         </w:rPr>
-        <w:lastRenderedPageBreak/>
         <w:drawing>
           <wp:inline distT="0" distB="0" distL="0" distR="0" wp14:anchorId="4C077B6C" wp14:editId="34A30AD7">
             <wp:extent cx="4389120" cy="1728450"/>
@@ -3364,7 +3249,7 @@
       <w:pPr>
         <w:pStyle w:val="ListParagraph"/>
         <w:numPr>
-          <w:ilvl w:val="2"/>
+          <w:ilvl w:val="1"/>
           <w:numId w:val="2"/>
         </w:numPr>
         <w:rPr>
@@ -3448,7 +3333,16 @@
           <w:sz w:val="28"/>
           <w:szCs w:val="28"/>
         </w:rPr>
-        <w:t xml:space="preserve"> Lỗ hổng này thường </w:t>
+        <w:t xml:space="preserve"> Lỗ </w:t>
+      </w:r>
+      <w:r>
+        <w:rPr>
+          <w:rFonts w:ascii="Times New Roman" w:hAnsi="Times New Roman" w:cs="Times New Roman"/>
+          <w:sz w:val="28"/>
+          <w:szCs w:val="28"/>
+        </w:rPr>
+        <w:lastRenderedPageBreak/>
+        <w:t xml:space="preserve">hổng này thường </w:t>
       </w:r>
       <w:r>
         <w:rPr>
@@ -3692,7 +3586,7 @@
       <w:pPr>
         <w:pStyle w:val="ListParagraph"/>
         <w:numPr>
-          <w:ilvl w:val="2"/>
+          <w:ilvl w:val="1"/>
           <w:numId w:val="2"/>
         </w:numPr>
         <w:rPr>
@@ -3817,122 +3711,122 @@
           <w:sz w:val="28"/>
           <w:szCs w:val="28"/>
         </w:rPr>
+        <w:t>Format string là một tham số được dùng trong các hàm</w:t>
+      </w:r>
+      <w:r>
+        <w:rPr>
+          <w:rFonts w:ascii="Times New Roman" w:hAnsi="Times New Roman" w:cs="Times New Roman"/>
+          <w:sz w:val="28"/>
+          <w:szCs w:val="28"/>
+        </w:rPr>
+        <w:t xml:space="preserve"> printf, fprintf, snprintf… </w:t>
+      </w:r>
+      <w:r>
+        <w:rPr>
+          <w:rFonts w:ascii="Times New Roman" w:hAnsi="Times New Roman" w:cs="Times New Roman"/>
+          <w:sz w:val="28"/>
+          <w:szCs w:val="28"/>
+        </w:rPr>
+        <w:t>để xác định cách biểu diễn kết quả của các tham số khác được truyền vào sử dụng các thông số như %s, %d…</w:t>
+      </w:r>
+    </w:p>
+    <w:p>
+      <w:pPr>
+        <w:rPr>
+          <w:rFonts w:ascii="Times New Roman" w:hAnsi="Times New Roman" w:cs="Times New Roman"/>
+          <w:sz w:val="28"/>
+          <w:szCs w:val="28"/>
+        </w:rPr>
+      </w:pPr>
+      <w:r>
+        <w:rPr>
+          <w:rFonts w:ascii="Times New Roman" w:hAnsi="Times New Roman" w:cs="Times New Roman"/>
+          <w:sz w:val="28"/>
+          <w:szCs w:val="28"/>
+        </w:rPr>
+        <w:t xml:space="preserve">Hay như trong </w:t>
+      </w:r>
+      <w:r>
+        <w:rPr>
+          <w:rFonts w:ascii="Times New Roman" w:hAnsi="Times New Roman" w:cs="Times New Roman"/>
+          <w:sz w:val="28"/>
+          <w:szCs w:val="28"/>
+        </w:rPr>
+        <w:t xml:space="preserve">hàm system, chỉ cần chuỗi </w:t>
+      </w:r>
+      <w:r>
+        <w:rPr>
+          <w:rFonts w:ascii="Times New Roman" w:hAnsi="Times New Roman" w:cs="Times New Roman"/>
+          <w:sz w:val="28"/>
+          <w:szCs w:val="28"/>
+        </w:rPr>
+        <w:t xml:space="preserve">đầu vào có liên quan đến dữ liệu người dùng nhập vào đều cần phải được kiểm tra trước khi </w:t>
+      </w:r>
+      <w:r>
+        <w:rPr>
+          <w:rFonts w:ascii="Times New Roman" w:hAnsi="Times New Roman" w:cs="Times New Roman"/>
+          <w:sz w:val="28"/>
+          <w:szCs w:val="28"/>
+        </w:rPr>
+        <w:t>truyền vào hàm system để chạy.</w:t>
+      </w:r>
+    </w:p>
+    <w:p>
+      <w:pPr>
+        <w:rPr>
+          <w:rFonts w:ascii="Times New Roman" w:hAnsi="Times New Roman" w:cs="Times New Roman"/>
+          <w:sz w:val="28"/>
+          <w:szCs w:val="28"/>
+        </w:rPr>
+      </w:pPr>
+      <w:r>
+        <w:rPr>
+          <w:rFonts w:ascii="Times New Roman" w:hAnsi="Times New Roman" w:cs="Times New Roman"/>
+          <w:sz w:val="28"/>
+          <w:szCs w:val="28"/>
+        </w:rPr>
+        <w:t>Trên lý thuyết, các hàm trên đều không an toàn nếu không sử dụng format string mà chỉ truyền các tham số từ các biến. Nếu các biến được truyền vào là chuỗi thì hàm sẽ nhận các biến đó giống như format string và nếu các chuỗi được truyền vào có các thông số gọi ra các thông tin hệ thống</w:t>
+      </w:r>
+      <w:r>
+        <w:rPr>
+          <w:rFonts w:ascii="Times New Roman" w:hAnsi="Times New Roman" w:cs="Times New Roman"/>
+          <w:sz w:val="28"/>
+          <w:szCs w:val="28"/>
+        </w:rPr>
+        <w:t xml:space="preserve"> </w:t>
+      </w:r>
+      <w:r>
+        <w:rPr>
+          <w:rFonts w:ascii="Times New Roman" w:hAnsi="Times New Roman" w:cs="Times New Roman"/>
+          <w:sz w:val="28"/>
+          <w:szCs w:val="28"/>
+        </w:rPr>
+        <w:t>thì sẽ gây rò rỉ</w:t>
+      </w:r>
+      <w:r>
+        <w:rPr>
+          <w:rFonts w:ascii="Times New Roman" w:hAnsi="Times New Roman" w:cs="Times New Roman"/>
+          <w:sz w:val="28"/>
+          <w:szCs w:val="28"/>
+        </w:rPr>
+        <w:t xml:space="preserve"> thông tin. Từ đó, tin tặc có thể làm rò rỉ dữ liệu, gây crash hệ thống và thậm chí là chạy mã độc.</w:t>
+      </w:r>
+    </w:p>
+    <w:p>
+      <w:pPr>
+        <w:rPr>
+          <w:rFonts w:ascii="Times New Roman" w:hAnsi="Times New Roman" w:cs="Times New Roman"/>
+          <w:sz w:val="28"/>
+          <w:szCs w:val="28"/>
+        </w:rPr>
+      </w:pPr>
+      <w:r>
+        <w:rPr>
+          <w:rFonts w:ascii="Times New Roman" w:hAnsi="Times New Roman" w:cs="Times New Roman"/>
+          <w:sz w:val="28"/>
+          <w:szCs w:val="28"/>
+        </w:rPr>
         <w:lastRenderedPageBreak/>
-        <w:t>Format string là một tham số được dùng trong các hàm</w:t>
-      </w:r>
-      <w:r>
-        <w:rPr>
-          <w:rFonts w:ascii="Times New Roman" w:hAnsi="Times New Roman" w:cs="Times New Roman"/>
-          <w:sz w:val="28"/>
-          <w:szCs w:val="28"/>
-        </w:rPr>
-        <w:t xml:space="preserve"> printf, fprintf, snprintf… </w:t>
-      </w:r>
-      <w:r>
-        <w:rPr>
-          <w:rFonts w:ascii="Times New Roman" w:hAnsi="Times New Roman" w:cs="Times New Roman"/>
-          <w:sz w:val="28"/>
-          <w:szCs w:val="28"/>
-        </w:rPr>
-        <w:t>để xác định cách biểu diễn kết quả của các tham số khác được truyền vào sử dụng các thông số như %s, %d…</w:t>
-      </w:r>
-    </w:p>
-    <w:p>
-      <w:pPr>
-        <w:rPr>
-          <w:rFonts w:ascii="Times New Roman" w:hAnsi="Times New Roman" w:cs="Times New Roman"/>
-          <w:sz w:val="28"/>
-          <w:szCs w:val="28"/>
-        </w:rPr>
-      </w:pPr>
-      <w:r>
-        <w:rPr>
-          <w:rFonts w:ascii="Times New Roman" w:hAnsi="Times New Roman" w:cs="Times New Roman"/>
-          <w:sz w:val="28"/>
-          <w:szCs w:val="28"/>
-        </w:rPr>
-        <w:t xml:space="preserve">Hay như trong </w:t>
-      </w:r>
-      <w:r>
-        <w:rPr>
-          <w:rFonts w:ascii="Times New Roman" w:hAnsi="Times New Roman" w:cs="Times New Roman"/>
-          <w:sz w:val="28"/>
-          <w:szCs w:val="28"/>
-        </w:rPr>
-        <w:t xml:space="preserve">hàm system, chỉ cần chuỗi </w:t>
-      </w:r>
-      <w:r>
-        <w:rPr>
-          <w:rFonts w:ascii="Times New Roman" w:hAnsi="Times New Roman" w:cs="Times New Roman"/>
-          <w:sz w:val="28"/>
-          <w:szCs w:val="28"/>
-        </w:rPr>
-        <w:t xml:space="preserve">đầu vào có liên quan đến dữ liệu người dùng nhập vào đều cần phải được kiểm tra trước khi </w:t>
-      </w:r>
-      <w:r>
-        <w:rPr>
-          <w:rFonts w:ascii="Times New Roman" w:hAnsi="Times New Roman" w:cs="Times New Roman"/>
-          <w:sz w:val="28"/>
-          <w:szCs w:val="28"/>
-        </w:rPr>
-        <w:t>truyền vào hàm system để chạy.</w:t>
-      </w:r>
-    </w:p>
-    <w:p>
-      <w:pPr>
-        <w:rPr>
-          <w:rFonts w:ascii="Times New Roman" w:hAnsi="Times New Roman" w:cs="Times New Roman"/>
-          <w:sz w:val="28"/>
-          <w:szCs w:val="28"/>
-        </w:rPr>
-      </w:pPr>
-      <w:r>
-        <w:rPr>
-          <w:rFonts w:ascii="Times New Roman" w:hAnsi="Times New Roman" w:cs="Times New Roman"/>
-          <w:sz w:val="28"/>
-          <w:szCs w:val="28"/>
-        </w:rPr>
-        <w:t>Trên lý thuyết, các hàm trên đều không an toàn nếu không sử dụng format string mà chỉ truyền các tham số từ các biến. Nếu các biến được truyền vào là chuỗi thì hàm sẽ nhận các biến đó giống như format string và nếu các chuỗi được truyền vào có các thông số gọi ra các thông tin hệ thống</w:t>
-      </w:r>
-      <w:r>
-        <w:rPr>
-          <w:rFonts w:ascii="Times New Roman" w:hAnsi="Times New Roman" w:cs="Times New Roman"/>
-          <w:sz w:val="28"/>
-          <w:szCs w:val="28"/>
-        </w:rPr>
-        <w:t xml:space="preserve"> </w:t>
-      </w:r>
-      <w:r>
-        <w:rPr>
-          <w:rFonts w:ascii="Times New Roman" w:hAnsi="Times New Roman" w:cs="Times New Roman"/>
-          <w:sz w:val="28"/>
-          <w:szCs w:val="28"/>
-        </w:rPr>
-        <w:t>thì sẽ gây rò rỉ</w:t>
-      </w:r>
-      <w:r>
-        <w:rPr>
-          <w:rFonts w:ascii="Times New Roman" w:hAnsi="Times New Roman" w:cs="Times New Roman"/>
-          <w:sz w:val="28"/>
-          <w:szCs w:val="28"/>
-        </w:rPr>
-        <w:t xml:space="preserve"> thông tin. Từ đó, tin tặc có thể làm rò rỉ dữ liệu, gây crash hệ thống và thậm chí là chạy mã độc.</w:t>
-      </w:r>
-    </w:p>
-    <w:p>
-      <w:pPr>
-        <w:rPr>
-          <w:rFonts w:ascii="Times New Roman" w:hAnsi="Times New Roman" w:cs="Times New Roman"/>
-          <w:sz w:val="28"/>
-          <w:szCs w:val="28"/>
-        </w:rPr>
-      </w:pPr>
-      <w:r>
-        <w:rPr>
-          <w:rFonts w:ascii="Times New Roman" w:hAnsi="Times New Roman" w:cs="Times New Roman"/>
-          <w:sz w:val="28"/>
-          <w:szCs w:val="28"/>
-        </w:rPr>
         <w:t xml:space="preserve">Giải pháp: </w:t>
       </w:r>
       <w:r>
@@ -4048,7 +3942,7 @@
       <w:pPr>
         <w:pStyle w:val="ListParagraph"/>
         <w:numPr>
-          <w:ilvl w:val="2"/>
+          <w:ilvl w:val="1"/>
           <w:numId w:val="2"/>
         </w:numPr>
         <w:rPr>
@@ -4316,16 +4210,7 @@
                 <w:sz w:val="28"/>
                 <w:szCs w:val="28"/>
               </w:rPr>
-              <w:t xml:space="preserve">Nếu không kiểm soát kích thước dữ liệu nhận được, bên tấn công có thể </w:t>
-            </w:r>
-            <w:r>
-              <w:rPr>
-                <w:rFonts w:ascii="Times New Roman" w:hAnsi="Times New Roman" w:cs="Times New Roman"/>
-                <w:sz w:val="28"/>
-                <w:szCs w:val="28"/>
-              </w:rPr>
-              <w:lastRenderedPageBreak/>
-              <w:t>gửi lượng lớn dữ liệu vào bộ nhớ đệm gây tràn bộ đệm.</w:t>
+              <w:t>Nếu không kiểm soát kích thước dữ liệu nhận được, bên tấn công có thể gửi lượng lớn dữ liệu vào bộ nhớ đệm gây tràn bộ đệm.</w:t>
             </w:r>
           </w:p>
         </w:tc>
@@ -4347,17 +4232,7 @@
                 <w:sz w:val="28"/>
                 <w:szCs w:val="28"/>
               </w:rPr>
-              <w:lastRenderedPageBreak/>
-              <w:t xml:space="preserve">Sử dụng các hàm snprintf, strncpy… để tránh tràn bộ nhớ đệm, giới hạn kích thước </w:t>
-            </w:r>
-            <w:r>
-              <w:rPr>
-                <w:rFonts w:ascii="Times New Roman" w:hAnsi="Times New Roman" w:cs="Times New Roman"/>
-                <w:sz w:val="28"/>
-                <w:szCs w:val="28"/>
-              </w:rPr>
-              <w:lastRenderedPageBreak/>
-              <w:t>dữ liệu nhận được ở hàm recv thông qua tham số của hàm.</w:t>
+              <w:t>Sử dụng các hàm snprintf, strncpy… để tránh tràn bộ nhớ đệm, giới hạn kích thước dữ liệu nhận được ở hàm recv thông qua tham số của hàm.</w:t>
             </w:r>
           </w:p>
         </w:tc>
@@ -4382,7 +4257,6 @@
                 <w:sz w:val="28"/>
                 <w:szCs w:val="28"/>
               </w:rPr>
-              <w:lastRenderedPageBreak/>
               <w:t>Làm đầy bộ nhớ</w:t>
             </w:r>
           </w:p>
@@ -4553,6 +4427,7 @@
                 <w:sz w:val="28"/>
                 <w:szCs w:val="28"/>
               </w:rPr>
+              <w:lastRenderedPageBreak/>
               <w:t>Tấn công tài nguyên hệ thống</w:t>
             </w:r>
           </w:p>
@@ -5024,7 +4899,6 @@
           <w:sz w:val="28"/>
           <w:szCs w:val="28"/>
         </w:rPr>
-        <w:lastRenderedPageBreak/>
         <w:drawing>
           <wp:inline distT="0" distB="0" distL="0" distR="0" wp14:anchorId="31E7E5FD" wp14:editId="7E292273">
             <wp:extent cx="2682240" cy="1215768"/>
@@ -5158,6 +5032,7 @@
           <w:sz w:val="28"/>
           <w:szCs w:val="28"/>
         </w:rPr>
+        <w:lastRenderedPageBreak/>
         <w:drawing>
           <wp:inline distT="0" distB="0" distL="0" distR="0" wp14:anchorId="131E61FA" wp14:editId="1748B949">
             <wp:extent cx="5731510" cy="598805"/>
@@ -5274,6 +5149,237 @@
         <w:pStyle w:val="ListParagraph"/>
         <w:numPr>
           <w:ilvl w:val="0"/>
+          <w:numId w:val="5"/>
+        </w:numPr>
+        <w:rPr>
+          <w:rFonts w:ascii="Times New Roman" w:hAnsi="Times New Roman" w:cs="Times New Roman"/>
+          <w:sz w:val="28"/>
+          <w:szCs w:val="28"/>
+        </w:rPr>
+      </w:pPr>
+      <w:r>
+        <w:rPr>
+          <w:rFonts w:ascii="Times New Roman" w:hAnsi="Times New Roman" w:cs="Times New Roman"/>
+          <w:sz w:val="28"/>
+          <w:szCs w:val="28"/>
+        </w:rPr>
+        <w:t>Về việc xử lý giới hạn số lượng kết nối từ 1 IP</w:t>
+      </w:r>
+      <w:r>
+        <w:rPr>
+          <w:rFonts w:ascii="Times New Roman" w:hAnsi="Times New Roman" w:cs="Times New Roman"/>
+          <w:sz w:val="28"/>
+          <w:szCs w:val="28"/>
+        </w:rPr>
+        <w:t>: giả sử đặt giới hạn tối đa 3 kết nối đến từ 1 địa chỉ IP:</w:t>
+      </w:r>
+    </w:p>
+    <w:p>
+      <w:pPr>
+        <w:rPr>
+          <w:rFonts w:ascii="Times New Roman" w:hAnsi="Times New Roman" w:cs="Times New Roman"/>
+          <w:sz w:val="28"/>
+          <w:szCs w:val="28"/>
+        </w:rPr>
+      </w:pPr>
+      <w:r>
+        <w:rPr>
+          <w:rFonts w:ascii="Times New Roman" w:hAnsi="Times New Roman" w:cs="Times New Roman"/>
+          <w:sz w:val="28"/>
+          <w:szCs w:val="28"/>
+        </w:rPr>
+        <w:drawing>
+          <wp:inline distT="0" distB="0" distL="0" distR="0" wp14:anchorId="2B66F9A0" wp14:editId="56552FC7">
+            <wp:extent cx="5731510" cy="1850390"/>
+            <wp:effectExtent l="0" t="0" r="2540" b="0"/>
+            <wp:docPr id="323670995" name="Picture 1"/>
+            <wp:cNvGraphicFramePr>
+              <a:graphicFrameLocks xmlns:a="http://schemas.openxmlformats.org/drawingml/2006/main" noChangeAspect="1"/>
+            </wp:cNvGraphicFramePr>
+            <a:graphic xmlns:a="http://schemas.openxmlformats.org/drawingml/2006/main">
+              <a:graphicData uri="http://schemas.openxmlformats.org/drawingml/2006/picture">
+                <pic:pic xmlns:pic="http://schemas.openxmlformats.org/drawingml/2006/picture">
+                  <pic:nvPicPr>
+                    <pic:cNvPr id="323670995" name=""/>
+                    <pic:cNvPicPr/>
+                  </pic:nvPicPr>
+                  <pic:blipFill>
+                    <a:blip r:embed="rId32"/>
+                    <a:stretch>
+                      <a:fillRect/>
+                    </a:stretch>
+                  </pic:blipFill>
+                  <pic:spPr>
+                    <a:xfrm>
+                      <a:off x="0" y="0"/>
+                      <a:ext cx="5731510" cy="1850390"/>
+                    </a:xfrm>
+                    <a:prstGeom prst="rect">
+                      <a:avLst/>
+                    </a:prstGeom>
+                  </pic:spPr>
+                </pic:pic>
+              </a:graphicData>
+            </a:graphic>
+          </wp:inline>
+        </w:drawing>
+      </w:r>
+    </w:p>
+    <w:p>
+      <w:pPr>
+        <w:rPr>
+          <w:rFonts w:ascii="Times New Roman" w:hAnsi="Times New Roman" w:cs="Times New Roman"/>
+          <w:sz w:val="28"/>
+          <w:szCs w:val="28"/>
+        </w:rPr>
+      </w:pPr>
+      <w:r>
+        <w:rPr>
+          <w:rFonts w:ascii="Times New Roman" w:hAnsi="Times New Roman" w:cs="Times New Roman"/>
+          <w:sz w:val="28"/>
+          <w:szCs w:val="28"/>
+        </w:rPr>
+        <w:t xml:space="preserve">Ta sẽ sử dụng một danh sách lưu thông tin địa chỉ </w:t>
+      </w:r>
+      <w:r>
+        <w:rPr>
+          <w:rFonts w:ascii="Times New Roman" w:hAnsi="Times New Roman" w:cs="Times New Roman"/>
+          <w:sz w:val="28"/>
+          <w:szCs w:val="28"/>
+        </w:rPr>
+        <w:t xml:space="preserve">các IP kết nối đến, lượng kết nối hiện tại và thời gian kết nối gần đây nhất. Nếu kết nối đến có IP chưa có trong danh sách thì sẽ được thêm vào, </w:t>
+      </w:r>
+      <w:r>
+        <w:rPr>
+          <w:rFonts w:ascii="Times New Roman" w:hAnsi="Times New Roman" w:cs="Times New Roman"/>
+          <w:sz w:val="28"/>
+          <w:szCs w:val="28"/>
+        </w:rPr>
+        <w:t>danh sách này sẽ không xóa đi phần tử.</w:t>
+      </w:r>
+    </w:p>
+    <w:p>
+      <w:pPr>
+        <w:rPr>
+          <w:rFonts w:ascii="Times New Roman" w:hAnsi="Times New Roman" w:cs="Times New Roman"/>
+          <w:sz w:val="28"/>
+          <w:szCs w:val="28"/>
+        </w:rPr>
+      </w:pPr>
+      <w:r>
+        <w:rPr>
+          <w:rFonts w:ascii="Times New Roman" w:hAnsi="Times New Roman" w:cs="Times New Roman"/>
+          <w:sz w:val="28"/>
+          <w:szCs w:val="28"/>
+        </w:rPr>
+        <w:t xml:space="preserve">Các kết nối đến sẽ được kiểm tra dựa trên danh sách này, nếu kết nối nào đã quá thời gian </w:t>
+      </w:r>
+      <w:r>
+        <w:rPr>
+          <w:rFonts w:ascii="Times New Roman" w:hAnsi="Times New Roman" w:cs="Times New Roman"/>
+          <w:sz w:val="28"/>
+          <w:szCs w:val="28"/>
+        </w:rPr>
+        <w:t>chờ tối thiểu (MIN_WAITING_TIME_OF_AN_IP) sẽ được xem như là một kết nối mới</w:t>
+      </w:r>
+      <w:r>
+        <w:rPr>
+          <w:rFonts w:ascii="Times New Roman" w:hAnsi="Times New Roman" w:cs="Times New Roman"/>
+          <w:sz w:val="28"/>
+          <w:szCs w:val="28"/>
+        </w:rPr>
+        <w:t xml:space="preserve"> và thiết lập lại số lượng kết nối và thời gian kết nối gần nhất.</w:t>
+      </w:r>
+    </w:p>
+    <w:p>
+      <w:pPr>
+        <w:rPr>
+          <w:rFonts w:ascii="Times New Roman" w:hAnsi="Times New Roman" w:cs="Times New Roman"/>
+          <w:sz w:val="28"/>
+          <w:szCs w:val="28"/>
+        </w:rPr>
+      </w:pPr>
+      <w:r>
+        <w:rPr>
+          <w:rFonts w:ascii="Times New Roman" w:hAnsi="Times New Roman" w:cs="Times New Roman"/>
+          <w:sz w:val="28"/>
+          <w:szCs w:val="28"/>
+        </w:rPr>
+        <w:t>Chương trình sử dụng mutex để đồng bộ xử lý các kết nối khác nhau giữa các luồng (thread).</w:t>
+      </w:r>
+      <w:r>
+        <w:rPr>
+          <w:rFonts w:ascii="Times New Roman" w:hAnsi="Times New Roman" w:cs="Times New Roman"/>
+          <w:sz w:val="28"/>
+          <w:szCs w:val="28"/>
+        </w:rPr>
+        <w:t xml:space="preserve"> Chương trình sẽ cập nhật số lượng kết nối đến server từ cùng một IP vào lúc </w:t>
+      </w:r>
+      <w:r>
+        <w:rPr>
+          <w:rFonts w:ascii="Times New Roman" w:hAnsi="Times New Roman" w:cs="Times New Roman"/>
+          <w:sz w:val="28"/>
+          <w:szCs w:val="28"/>
+        </w:rPr>
+        <w:t>client kết nối đến server và khi client ngừng kết nối với server.</w:t>
+      </w:r>
+    </w:p>
+    <w:p>
+      <w:pPr>
+        <w:rPr>
+          <w:rFonts w:ascii="Times New Roman" w:hAnsi="Times New Roman" w:cs="Times New Roman"/>
+          <w:sz w:val="28"/>
+          <w:szCs w:val="28"/>
+        </w:rPr>
+      </w:pPr>
+      <w:r>
+        <w:rPr>
+          <w:rFonts w:ascii="Times New Roman" w:hAnsi="Times New Roman" w:cs="Times New Roman"/>
+          <w:sz w:val="28"/>
+          <w:szCs w:val="28"/>
+        </w:rPr>
+        <w:drawing>
+          <wp:inline distT="0" distB="0" distL="0" distR="0" wp14:anchorId="13A4B80B" wp14:editId="52C5B2E4">
+            <wp:extent cx="5731510" cy="1329055"/>
+            <wp:effectExtent l="0" t="0" r="2540" b="4445"/>
+            <wp:docPr id="2067900588" name="Picture 1"/>
+            <wp:cNvGraphicFramePr>
+              <a:graphicFrameLocks xmlns:a="http://schemas.openxmlformats.org/drawingml/2006/main" noChangeAspect="1"/>
+            </wp:cNvGraphicFramePr>
+            <a:graphic xmlns:a="http://schemas.openxmlformats.org/drawingml/2006/main">
+              <a:graphicData uri="http://schemas.openxmlformats.org/drawingml/2006/picture">
+                <pic:pic xmlns:pic="http://schemas.openxmlformats.org/drawingml/2006/picture">
+                  <pic:nvPicPr>
+                    <pic:cNvPr id="2067900588" name=""/>
+                    <pic:cNvPicPr/>
+                  </pic:nvPicPr>
+                  <pic:blipFill>
+                    <a:blip r:embed="rId33"/>
+                    <a:stretch>
+                      <a:fillRect/>
+                    </a:stretch>
+                  </pic:blipFill>
+                  <pic:spPr>
+                    <a:xfrm>
+                      <a:off x="0" y="0"/>
+                      <a:ext cx="5731510" cy="1329055"/>
+                    </a:xfrm>
+                    <a:prstGeom prst="rect">
+                      <a:avLst/>
+                    </a:prstGeom>
+                  </pic:spPr>
+                </pic:pic>
+              </a:graphicData>
+            </a:graphic>
+          </wp:inline>
+        </w:drawing>
+      </w:r>
+    </w:p>
+    <w:p>
+      <w:pPr>
+        <w:pStyle w:val="ListParagraph"/>
+        <w:numPr>
+          <w:ilvl w:val="0"/>
           <w:numId w:val="2"/>
         </w:numPr>
         <w:rPr>
@@ -5306,7 +5412,7 @@
           <w:u w:val="none"/>
         </w:rPr>
       </w:pPr>
-      <w:hyperlink r:id="rId32" w:history="1">
+      <w:hyperlink r:id="rId34" w:history="1">
         <w:r>
           <w:rPr>
             <w:rStyle w:val="Hyperlink"/>
@@ -5327,7 +5433,7 @@
           <w:szCs w:val="28"/>
         </w:rPr>
       </w:pPr>
-      <w:hyperlink r:id="rId33" w:history="1">
+      <w:hyperlink r:id="rId35" w:history="1">
         <w:r>
           <w:rPr>
             <w:rStyle w:val="Hyperlink"/>
@@ -5349,7 +5455,7 @@
           <w:u w:val="single"/>
         </w:rPr>
       </w:pPr>
-      <w:hyperlink r:id="rId34" w:history="1">
+      <w:hyperlink r:id="rId36" w:history="1">
         <w:r>
           <w:rPr>
             <w:rStyle w:val="Hyperlink"/>
@@ -5371,7 +5477,7 @@
           <w:u w:val="single"/>
         </w:rPr>
       </w:pPr>
-      <w:hyperlink r:id="rId35" w:history="1">
+      <w:hyperlink r:id="rId37" w:history="1">
         <w:r>
           <w:rPr>
             <w:rStyle w:val="Hyperlink"/>

</xml_diff>